<commit_message>
Palabras clave, análisis de la situación actual
</commit_message>
<xml_diff>
--- a/R/doc/PlantillaPFCEuitio(V1.4).docx
+++ b/R/doc/PlantillaPFCEuitio(V1.4).docx
@@ -742,12 +742,8 @@
     <w:p>
       <w:pPr>
         <w:sectPr>
-          <w:headerReference w:type="even" r:id="rId10"/>
-          <w:headerReference w:type="default" r:id="rId11"/>
-          <w:footerReference w:type="even" r:id="rId12"/>
-          <w:footerReference w:type="default" r:id="rId13"/>
-          <w:headerReference w:type="first" r:id="rId14"/>
-          <w:footerReference w:type="first" r:id="rId15"/>
+          <w:headerReference w:type="default" r:id="rId10"/>
+          <w:footerReference w:type="default" r:id="rId11"/>
           <w:type w:val="continuous"/>
           <w:pgSz w:w="11906" w:h="16838" w:code="9"/>
           <w:pgMar w:top="1134" w:right="1134" w:bottom="1134" w:left="1134" w:header="567" w:footer="567" w:gutter="1134"/>
@@ -774,14 +770,43 @@
         <w:t>Esta sección no es en absoluto obligatoria, pero es el lugar correcto para dedicar el proyecto a las personas/instituciones/empresas/… que se desee.</w:t>
       </w:r>
     </w:p>
+    <w:p/>
+    <w:p/>
+    <w:p/>
+    <w:p/>
+    <w:p/>
+    <w:p/>
+    <w:p/>
+    <w:p/>
+    <w:p/>
+    <w:p/>
+    <w:p/>
+    <w:p/>
+    <w:p/>
+    <w:p/>
+    <w:p/>
+    <w:p/>
+    <w:p/>
+    <w:p/>
+    <w:p/>
+    <w:p/>
+    <w:p/>
+    <w:p/>
+    <w:p/>
+    <w:p>
+      <w:pPr>
+        <w:jc w:val="right"/>
+      </w:pPr>
+    </w:p>
+    <w:p/>
     <w:p>
       <w:pPr>
         <w:sectPr>
-          <w:headerReference w:type="even" r:id="rId16"/>
-          <w:footerReference w:type="even" r:id="rId17"/>
-          <w:footerReference w:type="default" r:id="rId18"/>
-          <w:headerReference w:type="first" r:id="rId19"/>
-          <w:footerReference w:type="first" r:id="rId20"/>
+          <w:headerReference w:type="even" r:id="rId12"/>
+          <w:footerReference w:type="even" r:id="rId13"/>
+          <w:footerReference w:type="default" r:id="rId14"/>
+          <w:headerReference w:type="first" r:id="rId15"/>
+          <w:footerReference w:type="first" r:id="rId16"/>
           <w:type w:val="oddPage"/>
           <w:pgSz w:w="11906" w:h="16838" w:code="9"/>
           <w:pgMar w:top="1134" w:right="1134" w:bottom="1134" w:left="1134" w:header="567" w:footer="567" w:gutter="1134"/>
@@ -821,6 +846,11 @@
     </w:p>
     <w:p>
       <w:r>
+        <w:t>--</w:t>
+      </w:r>
+    </w:p>
+    <w:p>
+      <w:r>
         <w:t>Este proyecto consta de dos partes diferenciadas</w:t>
       </w:r>
       <w:r>
@@ -848,12 +878,7 @@
         <w:t>han utilizado</w:t>
       </w:r>
       <w:r>
-        <w:t xml:space="preserve"> técni</w:t>
-      </w:r>
-      <w:bookmarkStart w:id="0" w:name="_GoBack"/>
-      <w:bookmarkEnd w:id="0"/>
-      <w:r>
-        <w:t xml:space="preserve">cas de procesamiento de lenguaje natural adaptadas al castellano de la época en la que se escribieron dichas cartas para poder trabajar con ellas desde un punto de vista computacional. Posteriormente se </w:t>
+        <w:t xml:space="preserve"> técnicas de procesamiento de lenguaje natural adaptadas al castellano de la época en la que se escribieron dichas cartas para poder trabajar con ellas desde un punto de vista computacional. Posteriormente se </w:t>
       </w:r>
       <w:r>
         <w:t>han utilizado</w:t>
@@ -909,36 +934,17 @@
     </w:p>
     <w:p>
       <w:r>
-        <w:t>Palabra1</w:t>
-      </w:r>
-      <w:r>
-        <w:fldChar w:fldCharType="begin"/>
-      </w:r>
-      <w:r>
-        <w:instrText xml:space="preserve"> XE "</w:instrText>
-      </w:r>
-      <w:r>
-        <w:instrText>Palabra1</w:instrText>
-      </w:r>
-      <w:r>
-        <w:instrText xml:space="preserve">" </w:instrText>
-      </w:r>
-      <w:r>
-        <w:fldChar w:fldCharType="end"/>
-      </w:r>
-      <w:r>
-        <w:t>, Palabra2, Palabra</w:t>
-      </w:r>
-      <w:proofErr w:type="gramStart"/>
-      <w:r>
-        <w:t>3</w:t>
-      </w:r>
-      <w:r>
-        <w:t>,…</w:t>
-      </w:r>
-      <w:proofErr w:type="gramEnd"/>
-    </w:p>
-    <w:p/>
+        <w:t xml:space="preserve">Historia, Correspondencia Jovellanos, Análisis lenguaje natural, </w:t>
+      </w:r>
+      <w:r>
+        <w:t>Aprendizaje, Grafos, R, D3.js…</w:t>
+      </w:r>
+    </w:p>
+    <w:p>
+      <w:r>
+        <w:t>--</w:t>
+      </w:r>
+    </w:p>
     <w:p>
       <w:r>
         <w:t>De 5 a 7 palabras</w:t>
@@ -1791,7 +1797,21 @@
             <w:rStyle w:val="Hipervnculo"/>
             <w:noProof/>
           </w:rPr>
-          <w:t>Estudio de la Situación Actual</w:t>
+          <w:t>Estudio de la</w:t>
+        </w:r>
+        <w:r>
+          <w:rPr>
+            <w:rStyle w:val="Hipervnculo"/>
+            <w:noProof/>
+          </w:rPr>
+          <w:t xml:space="preserve"> </w:t>
+        </w:r>
+        <w:r>
+          <w:rPr>
+            <w:rStyle w:val="Hipervnculo"/>
+            <w:noProof/>
+          </w:rPr>
+          <w:t>Situación Actual</w:t>
         </w:r>
         <w:r>
           <w:rPr>
@@ -10702,149 +10722,149 @@
       <w:pPr>
         <w:pStyle w:val="Ttulo1"/>
       </w:pPr>
-      <w:bookmarkStart w:id="1" w:name="_Toc249788093"/>
+      <w:bookmarkStart w:id="0" w:name="_Toc249788093"/>
       <w:r>
         <w:lastRenderedPageBreak/>
         <w:t>Memoria del Proyecto</w:t>
       </w:r>
+      <w:bookmarkEnd w:id="0"/>
+    </w:p>
+    <w:p>
+      <w:r>
+        <w:t xml:space="preserve">El concepto de memoria de un proyecto es, en esencia, un resumen del proyecto para personas que desconozcan </w:t>
+      </w:r>
+      <w:r>
+        <w:t>o no posean conocimientos avanzados de l</w:t>
+      </w:r>
+      <w:r>
+        <w:t xml:space="preserve">a naturaleza del proyecto </w:t>
+      </w:r>
+      <w:r>
+        <w:t xml:space="preserve">y/o sus tecnologías, </w:t>
+      </w:r>
+      <w:r>
+        <w:t xml:space="preserve">o incluso no posean conocimientos </w:t>
+      </w:r>
+      <w:r>
+        <w:t>específicos</w:t>
+      </w:r>
+      <w:r>
+        <w:t xml:space="preserve"> de informática. </w:t>
+      </w:r>
+      <w:r>
+        <w:t>Por tanto, debemos orientarla de manera que cualquier persona pueda entender que se ha hecho durante todo el proyecto.</w:t>
+      </w:r>
+    </w:p>
+    <w:p>
+      <w:r>
+        <w:t>L</w:t>
+      </w:r>
+      <w:r>
+        <w:t>os puntos</w:t>
+      </w:r>
+      <w:r>
+        <w:t xml:space="preserve"> </w:t>
+      </w:r>
+      <w:r>
+        <w:t>obligatorios de la memoria var</w:t>
+      </w:r>
+      <w:r>
+        <w:t>í</w:t>
+      </w:r>
+      <w:r>
+        <w:t>an mucho de unos proyectos a otros, p</w:t>
+      </w:r>
+      <w:r>
+        <w:t>e</w:t>
+      </w:r>
+      <w:r>
+        <w:t>r</w:t>
+      </w:r>
+      <w:r>
+        <w:t>o en este documento se proponen unos</w:t>
+      </w:r>
+      <w:r>
+        <w:t xml:space="preserve"> m</w:t>
+      </w:r>
+      <w:r>
+        <w:t>í</w:t>
+      </w:r>
+      <w:r>
+        <w:t>nimos</w:t>
+      </w:r>
+      <w:r>
+        <w:t xml:space="preserve">. </w:t>
+      </w:r>
+      <w:r>
+        <w:t>En muchos casos, la memoria tiene un apartado por cada parte importante del</w:t>
+      </w:r>
+      <w:r>
+        <w:t xml:space="preserve"> </w:t>
+      </w:r>
+      <w:r>
+        <w:t>proyecto, por ejemplo (Introducci</w:t>
+      </w:r>
+      <w:r>
+        <w:t>ó</w:t>
+      </w:r>
+      <w:r>
+        <w:t>n, Requerimientos, An</w:t>
+      </w:r>
+      <w:r>
+        <w:t>á</w:t>
+      </w:r>
+      <w:r>
+        <w:t>lisis y Dise</w:t>
+      </w:r>
+      <w:r>
+        <w:t>ñ</w:t>
+      </w:r>
+      <w:r>
+        <w:t>o,</w:t>
+      </w:r>
+      <w:r>
+        <w:t xml:space="preserve"> </w:t>
+      </w:r>
+      <w:r>
+        <w:t xml:space="preserve">Presupuesto, etc.) y en cada apartado se resume (para </w:t>
+      </w:r>
+      <w:r>
+        <w:t>el perfil de lector mencionado anteriormente</w:t>
+      </w:r>
+      <w:r>
+        <w:t>) el contenido</w:t>
+      </w:r>
+      <w:r>
+        <w:t xml:space="preserve"> </w:t>
+      </w:r>
+      <w:r>
+        <w:t>del apartado t</w:t>
+      </w:r>
+      <w:r>
+        <w:t>é</w:t>
+      </w:r>
+      <w:r>
+        <w:t>cnico correspondiente.</w:t>
+      </w:r>
+      <w:r>
+        <w:t xml:space="preserve"> En cualquier caso, podemos orientar la memoria de la siguiente forma:</w:t>
+      </w:r>
+    </w:p>
+    <w:p>
+      <w:pPr>
+        <w:pStyle w:val="Ttulo2"/>
+      </w:pPr>
+      <w:bookmarkStart w:id="1" w:name="_Toc249788094"/>
+      <w:r>
+        <w:t>Resumen de la M</w:t>
+      </w:r>
+      <w:r>
+        <w:t>otivaci</w:t>
+      </w:r>
+      <w:r>
+        <w:t>ón, Objetivos y Alcance del Proyecto</w:t>
+      </w:r>
       <w:bookmarkEnd w:id="1"/>
-    </w:p>
-    <w:p>
-      <w:r>
-        <w:t xml:space="preserve">El concepto de memoria de un proyecto es, en esencia, un resumen del proyecto para personas que desconozcan </w:t>
-      </w:r>
-      <w:r>
-        <w:t>o no posean conocimientos avanzados de l</w:t>
-      </w:r>
-      <w:r>
-        <w:t xml:space="preserve">a naturaleza del proyecto </w:t>
-      </w:r>
-      <w:r>
-        <w:t xml:space="preserve">y/o sus tecnologías, </w:t>
-      </w:r>
-      <w:r>
-        <w:t xml:space="preserve">o incluso no posean conocimientos </w:t>
-      </w:r>
-      <w:r>
-        <w:t>específicos</w:t>
-      </w:r>
-      <w:r>
-        <w:t xml:space="preserve"> de informática. </w:t>
-      </w:r>
-      <w:r>
-        <w:t>Por tanto, debemos orientarla de manera que cualquier persona pueda entender que se ha hecho durante todo el proyecto.</w:t>
-      </w:r>
-    </w:p>
-    <w:p>
-      <w:r>
-        <w:t>L</w:t>
-      </w:r>
-      <w:r>
-        <w:t>os puntos</w:t>
-      </w:r>
-      <w:r>
-        <w:t xml:space="preserve"> </w:t>
-      </w:r>
-      <w:r>
-        <w:t>obligatorios de la memoria var</w:t>
-      </w:r>
-      <w:r>
-        <w:t>í</w:t>
-      </w:r>
-      <w:r>
-        <w:t>an mucho de unos proyectos a otros, p</w:t>
-      </w:r>
-      <w:r>
-        <w:t>e</w:t>
-      </w:r>
-      <w:r>
-        <w:t>r</w:t>
-      </w:r>
-      <w:r>
-        <w:t>o en este documento se proponen unos</w:t>
-      </w:r>
-      <w:r>
-        <w:t xml:space="preserve"> m</w:t>
-      </w:r>
-      <w:r>
-        <w:t>í</w:t>
-      </w:r>
-      <w:r>
-        <w:t>nimos</w:t>
-      </w:r>
-      <w:r>
-        <w:t xml:space="preserve">. </w:t>
-      </w:r>
-      <w:r>
-        <w:t>En muchos casos, la memoria tiene un apartado por cada parte importante del</w:t>
-      </w:r>
-      <w:r>
-        <w:t xml:space="preserve"> </w:t>
-      </w:r>
-      <w:r>
-        <w:t>proyecto, por ejemplo (Introducci</w:t>
-      </w:r>
-      <w:r>
-        <w:t>ó</w:t>
-      </w:r>
-      <w:r>
-        <w:t>n, Requerimientos, An</w:t>
-      </w:r>
-      <w:r>
-        <w:t>á</w:t>
-      </w:r>
-      <w:r>
-        <w:t>lisis y Dise</w:t>
-      </w:r>
-      <w:r>
-        <w:t>ñ</w:t>
-      </w:r>
-      <w:r>
-        <w:t>o,</w:t>
-      </w:r>
-      <w:r>
-        <w:t xml:space="preserve"> </w:t>
-      </w:r>
-      <w:r>
-        <w:t xml:space="preserve">Presupuesto, etc.) y en cada apartado se resume (para </w:t>
-      </w:r>
-      <w:r>
-        <w:t>el perfil de lector mencionado anteriormente</w:t>
-      </w:r>
-      <w:r>
-        <w:t>) el contenido</w:t>
-      </w:r>
-      <w:r>
-        <w:t xml:space="preserve"> </w:t>
-      </w:r>
-      <w:r>
-        <w:t>del apartado t</w:t>
-      </w:r>
-      <w:r>
-        <w:t>é</w:t>
-      </w:r>
-      <w:r>
-        <w:t>cnico correspondiente.</w:t>
-      </w:r>
-      <w:r>
-        <w:t xml:space="preserve"> En cualquier caso, podemos orientar la memoria de la siguiente forma:</w:t>
-      </w:r>
-    </w:p>
-    <w:p>
-      <w:pPr>
-        <w:pStyle w:val="Ttulo2"/>
-      </w:pPr>
-      <w:bookmarkStart w:id="2" w:name="_Toc249788094"/>
-      <w:r>
-        <w:t>Resumen de la M</w:t>
-      </w:r>
-      <w:r>
-        <w:t>otivaci</w:t>
-      </w:r>
-      <w:r>
-        <w:t>ón, Objetivos y Alcance del Proyecto</w:t>
-      </w:r>
-      <w:bookmarkEnd w:id="2"/>
     </w:p>
     <w:p/>
     <w:p>
@@ -10866,12 +10886,12 @@
       <w:pPr>
         <w:pStyle w:val="Ttulo2"/>
       </w:pPr>
-      <w:bookmarkStart w:id="3" w:name="_Toc249788095"/>
+      <w:bookmarkStart w:id="2" w:name="_Toc249788095"/>
       <w:r>
         <w:lastRenderedPageBreak/>
         <w:t>Resumen de Todos los Aspectos</w:t>
       </w:r>
-      <w:bookmarkEnd w:id="3"/>
+      <w:bookmarkEnd w:id="2"/>
     </w:p>
     <w:p>
       <w:r>
@@ -10909,12 +10929,12 @@
       <w:pPr>
         <w:pStyle w:val="Ttulo2"/>
       </w:pPr>
-      <w:bookmarkStart w:id="4" w:name="_Toc249788096"/>
+      <w:bookmarkStart w:id="3" w:name="_Toc249788096"/>
       <w:r>
         <w:lastRenderedPageBreak/>
         <w:t>Otros Apartados</w:t>
       </w:r>
-      <w:bookmarkEnd w:id="4"/>
+      <w:bookmarkEnd w:id="3"/>
     </w:p>
     <w:p>
       <w:r>
@@ -10934,9 +10954,9 @@
     <w:p>
       <w:pPr>
         <w:sectPr>
-          <w:headerReference w:type="even" r:id="rId21"/>
-          <w:headerReference w:type="default" r:id="rId22"/>
-          <w:headerReference w:type="first" r:id="rId23"/>
+          <w:headerReference w:type="even" r:id="rId17"/>
+          <w:headerReference w:type="default" r:id="rId18"/>
+          <w:headerReference w:type="first" r:id="rId19"/>
           <w:type w:val="oddPage"/>
           <w:pgSz w:w="11906" w:h="16838" w:code="9"/>
           <w:pgMar w:top="1134" w:right="1134" w:bottom="1134" w:left="1134" w:header="567" w:footer="567" w:gutter="1134"/>
@@ -10950,22 +10970,22 @@
       <w:pPr>
         <w:pStyle w:val="Ttulo1"/>
       </w:pPr>
-      <w:bookmarkStart w:id="5" w:name="_Toc249788097"/>
+      <w:bookmarkStart w:id="4" w:name="_Toc249788097"/>
       <w:r>
         <w:lastRenderedPageBreak/>
         <w:t>Introducción</w:t>
       </w:r>
+      <w:bookmarkEnd w:id="4"/>
+    </w:p>
+    <w:p>
+      <w:pPr>
+        <w:pStyle w:val="Ttulo2"/>
+      </w:pPr>
+      <w:bookmarkStart w:id="5" w:name="_Toc249788098"/>
+      <w:r>
+        <w:t>Justificación del Proyecto</w:t>
+      </w:r>
       <w:bookmarkEnd w:id="5"/>
-    </w:p>
-    <w:p>
-      <w:pPr>
-        <w:pStyle w:val="Ttulo2"/>
-      </w:pPr>
-      <w:bookmarkStart w:id="6" w:name="_Toc249788098"/>
-      <w:r>
-        <w:t>Justificación del Proyecto</w:t>
-      </w:r>
-      <w:bookmarkEnd w:id="6"/>
     </w:p>
     <w:p>
       <w:r>
@@ -11037,7 +11057,7 @@
                     </pic:cNvPicPr>
                   </pic:nvPicPr>
                   <pic:blipFill>
-                    <a:blip r:embed="rId24" cstate="print"/>
+                    <a:blip r:embed="rId20" cstate="print"/>
                     <a:srcRect/>
                     <a:stretch>
                       <a:fillRect/>
@@ -11073,7 +11093,7 @@
       <w:pPr>
         <w:pStyle w:val="Descripcin"/>
       </w:pPr>
-      <w:bookmarkStart w:id="7" w:name="_Toc249020090"/>
+      <w:bookmarkStart w:id="6" w:name="_Toc249020090"/>
       <w:r>
         <w:t>Figura 1</w:t>
       </w:r>
@@ -11086,7 +11106,7 @@
       <w:r>
         <w:t xml:space="preserve"> Ejemplo</w:t>
       </w:r>
-      <w:bookmarkEnd w:id="7"/>
+      <w:bookmarkEnd w:id="6"/>
     </w:p>
     <w:p>
       <w:r>
@@ -11132,12 +11152,12 @@
       <w:pPr>
         <w:pStyle w:val="Ttulo2"/>
       </w:pPr>
-      <w:bookmarkStart w:id="8" w:name="_Toc249788099"/>
+      <w:bookmarkStart w:id="7" w:name="_Toc249788099"/>
       <w:r>
         <w:lastRenderedPageBreak/>
         <w:t>Objetivos del Proyecto</w:t>
       </w:r>
-      <w:bookmarkEnd w:id="8"/>
+      <w:bookmarkEnd w:id="7"/>
     </w:p>
     <w:p>
       <w:r>
@@ -11156,6 +11176,83 @@
       </w:r>
       <w:r>
         <w:t>qué se quiere lograr con el proyecto, describiendo cada uno de estos objetivos de forma lo más completa posible para que queden lo suficientemente claros.</w:t>
+      </w:r>
+    </w:p>
+    <w:p>
+      <w:pPr>
+        <w:pStyle w:val="Prrafodelista"/>
+        <w:numPr>
+          <w:ilvl w:val="0"/>
+          <w:numId w:val="54"/>
+        </w:numPr>
+      </w:pPr>
+      <w:r>
+        <w:t xml:space="preserve">Realizar un análisis de lenguaje natural adaptado a la correspondencia de </w:t>
+      </w:r>
+      <w:r>
+        <w:t>Gaspar Melchor de Jovellanos</w:t>
+      </w:r>
+      <w:r>
+        <w:t>.</w:t>
+      </w:r>
+    </w:p>
+    <w:p>
+      <w:pPr>
+        <w:pStyle w:val="Prrafodelista"/>
+        <w:numPr>
+          <w:ilvl w:val="0"/>
+          <w:numId w:val="54"/>
+        </w:numPr>
+      </w:pPr>
+      <w:r>
+        <w:t>Utilizar diferentes métodos de aprendizaje automático para identificar temas en la correspondencia.</w:t>
+      </w:r>
+    </w:p>
+    <w:p>
+      <w:pPr>
+        <w:pStyle w:val="Prrafodelista"/>
+        <w:numPr>
+          <w:ilvl w:val="0"/>
+          <w:numId w:val="54"/>
+        </w:numPr>
+      </w:pPr>
+      <w:r>
+        <w:t xml:space="preserve">Generar diferentes visualizaciones de los datos obtenidos, por ejemplo, </w:t>
+      </w:r>
+      <w:proofErr w:type="spellStart"/>
+      <w:r>
+        <w:rPr>
+          <w:i/>
+        </w:rPr>
+        <w:t>wordclouds</w:t>
+      </w:r>
+      <w:proofErr w:type="spellEnd"/>
+      <w:r>
+        <w:t>.</w:t>
+      </w:r>
+    </w:p>
+    <w:p>
+      <w:pPr>
+        <w:pStyle w:val="Prrafodelista"/>
+        <w:numPr>
+          <w:ilvl w:val="0"/>
+          <w:numId w:val="54"/>
+        </w:numPr>
+      </w:pPr>
+      <w:r>
+        <w:t>Diseñar una página web para alojar las diferentes visualizaciones.</w:t>
+      </w:r>
+    </w:p>
+    <w:p>
+      <w:pPr>
+        <w:pStyle w:val="Prrafodelista"/>
+        <w:numPr>
+          <w:ilvl w:val="0"/>
+          <w:numId w:val="54"/>
+        </w:numPr>
+      </w:pPr>
+      <w:r>
+        <w:t>Generar diferentes grafos para visualizar los interlocutores de Jovellanos y los datos obtenidos en el análisis.</w:t>
       </w:r>
     </w:p>
     <w:p/>
@@ -11177,7 +11274,7 @@
       <w:pPr>
         <w:pStyle w:val="Ttulo2"/>
       </w:pPr>
-      <w:bookmarkStart w:id="9" w:name="_Toc249788100"/>
+      <w:bookmarkStart w:id="8" w:name="_Toc249788100"/>
       <w:r>
         <w:lastRenderedPageBreak/>
         <w:t>Est</w:t>
@@ -11185,74 +11282,341 @@
       <w:r>
         <w:t>udio de la Situación Actual</w:t>
       </w:r>
+      <w:bookmarkEnd w:id="8"/>
+    </w:p>
+    <w:p>
+      <w:r>
+        <w:t xml:space="preserve">En esta sección deben identificarse y describirse sistemas similares al que se va a desarrollar, estableciendo una comparación entre lo que ofrecen estos sistemas y lo que pretendemos lograr con el proyecto, para de esta forma diferenciar nuestro desarrollo de lo ya existente. </w:t>
+      </w:r>
+    </w:p>
+    <w:p>
+      <w:r>
+        <w:t xml:space="preserve">No tienen </w:t>
+      </w:r>
+      <w:r>
+        <w:t>por qué</w:t>
+      </w:r>
+      <w:r>
+        <w:t xml:space="preserve"> ser sistemas que hagan lo mismo que el nuestro, sino que pueden ser sistemas que contengan funcionalidad en común con una parte significativa o bien que estén orientados a un conjunto de potenciales usuarios similar.</w:t>
+      </w:r>
+    </w:p>
+    <w:p>
+      <w:r>
+        <w:t>En esta sección también es adecuado evaluar las posibles h</w:t>
+      </w:r>
+      <w:r>
+        <w:t>erramientas</w:t>
+      </w:r>
+      <w:r>
+        <w:t xml:space="preserve"> o lenguajes de programación utilizables para el proyecto y determinar </w:t>
+      </w:r>
+      <w:r>
+        <w:t>cuál</w:t>
+      </w:r>
+      <w:r>
+        <w:t xml:space="preserve"> (o cuales) se adaptan mejor a nuestras necesidades concretas (de forma justificada).</w:t>
+      </w:r>
+    </w:p>
+    <w:p>
+      <w:r>
+        <w:t xml:space="preserve">Conviene en general destacar los puntos en común y las principales discrepancias entre estos sistemas y el nuestro, con la idea de ver en </w:t>
+      </w:r>
+      <w:r>
+        <w:t>qué</w:t>
+      </w:r>
+      <w:r>
+        <w:t xml:space="preserve"> sentido nuestro desarrollo supone una ganancia o mejora sobre ellos (también puede orientarse a resolver ciertos defectos de los mismos, mejorar algunas funciones para hacerla más completa, rápida o fácil de usar, etc.). Si los sistemas carecen de alguna funcionalidad que el nuestro va a incorporar, conviene también destacarlo (precisamente esto puede ser una de las principales aportaciones del mismo).</w:t>
+      </w:r>
+    </w:p>
+    <w:p>
+      <w:r>
+        <w:t xml:space="preserve">En general, conviene usar esta sección como un primer paso para </w:t>
+      </w:r>
+      <w:r>
+        <w:t xml:space="preserve">“promocionar” las </w:t>
+      </w:r>
+      <w:r>
+        <w:t>“</w:t>
+      </w:r>
+      <w:r>
+        <w:t>bondades</w:t>
+      </w:r>
+      <w:r>
+        <w:t>”</w:t>
+      </w:r>
+      <w:r>
+        <w:t xml:space="preserve"> de nuestro proyecto.</w:t>
+      </w:r>
+      <w:r>
+        <w:t xml:space="preserve"> </w:t>
+      </w:r>
+    </w:p>
+    <w:p>
+      <w:r>
+        <w:t>--</w:t>
+      </w:r>
+    </w:p>
+    <w:p>
+      <w:r>
+        <w:t xml:space="preserve">El sistema más similar al desarrollado en este trabajo es el proyecto </w:t>
+      </w:r>
+      <w:hyperlink r:id="rId21" w:history="1">
+        <w:proofErr w:type="spellStart"/>
+        <w:r>
+          <w:rPr>
+            <w:rStyle w:val="Hipervnculo"/>
+          </w:rPr>
+          <w:t>Republic</w:t>
+        </w:r>
+        <w:proofErr w:type="spellEnd"/>
+        <w:r>
+          <w:rPr>
+            <w:rStyle w:val="Hipervnculo"/>
+          </w:rPr>
+          <w:t xml:space="preserve"> </w:t>
+        </w:r>
+        <w:proofErr w:type="spellStart"/>
+        <w:r>
+          <w:rPr>
+            <w:rStyle w:val="Hipervnculo"/>
+          </w:rPr>
+          <w:t>Of</w:t>
+        </w:r>
+        <w:proofErr w:type="spellEnd"/>
+        <w:r>
+          <w:rPr>
+            <w:rStyle w:val="Hipervnculo"/>
+          </w:rPr>
+          <w:t xml:space="preserve"> </w:t>
+        </w:r>
+        <w:proofErr w:type="spellStart"/>
+        <w:r>
+          <w:rPr>
+            <w:rStyle w:val="Hipervnculo"/>
+          </w:rPr>
+          <w:t>Letters</w:t>
+        </w:r>
+        <w:proofErr w:type="spellEnd"/>
+      </w:hyperlink>
+      <w:r>
+        <w:t xml:space="preserve"> de la universidad de Stanford. En esta web </w:t>
+      </w:r>
+      <w:r>
+        <w:t>se alojan</w:t>
+      </w:r>
+      <w:r>
+        <w:t xml:space="preserve"> diferentes visualizaciones de la correspondencia de personajes históricos como Voltaire, </w:t>
+      </w:r>
+      <w:proofErr w:type="spellStart"/>
+      <w:r>
+        <w:t>Benjamin</w:t>
+      </w:r>
+      <w:proofErr w:type="spellEnd"/>
+      <w:r>
+        <w:t xml:space="preserve"> Franklin, Galileo, Locke, </w:t>
+      </w:r>
+      <w:proofErr w:type="spellStart"/>
+      <w:r>
+        <w:t>etc</w:t>
+      </w:r>
+      <w:proofErr w:type="spellEnd"/>
+      <w:r>
+        <w:t xml:space="preserve">… </w:t>
+      </w:r>
+      <w:r>
+        <w:t xml:space="preserve"> Los puntos en común con ese sistema son:</w:t>
+      </w:r>
+    </w:p>
+    <w:p>
+      <w:pPr>
+        <w:pStyle w:val="Prrafodelista"/>
+        <w:numPr>
+          <w:ilvl w:val="0"/>
+          <w:numId w:val="55"/>
+        </w:numPr>
+      </w:pPr>
+      <w:r>
+        <w:t xml:space="preserve">Visualización de la correspondencia en un grafo sobre mapa. </w:t>
+      </w:r>
+      <w:r>
+        <w:t>(Realizado en las prácticas de empresa por lo que no forma parte del proyecto actual)</w:t>
+      </w:r>
+    </w:p>
+    <w:p>
+      <w:pPr>
+        <w:pStyle w:val="Prrafodelista"/>
+        <w:numPr>
+          <w:ilvl w:val="0"/>
+          <w:numId w:val="55"/>
+        </w:numPr>
+      </w:pPr>
+      <w:r>
+        <w:t>Visualización de los corresponsales mediante un grafo.</w:t>
+      </w:r>
+    </w:p>
+    <w:p>
+      <w:pPr>
+        <w:pStyle w:val="Prrafodelista"/>
+        <w:numPr>
+          <w:ilvl w:val="0"/>
+          <w:numId w:val="55"/>
+        </w:numPr>
+      </w:pPr>
+      <w:r>
+        <w:t>Identificación de comunidades en dicho grafo.</w:t>
+      </w:r>
+    </w:p>
+    <w:p>
+      <w:pPr>
+        <w:pStyle w:val="Prrafodelista"/>
+        <w:numPr>
+          <w:ilvl w:val="0"/>
+          <w:numId w:val="55"/>
+        </w:numPr>
+      </w:pPr>
+      <w:r>
+        <w:t>Diferentes gráficas sobre la correspondencia.</w:t>
+      </w:r>
+    </w:p>
+    <w:p>
+      <w:r>
+        <w:t>Respecto a estos puntos en común, se pretende mejorar:</w:t>
+      </w:r>
+    </w:p>
+    <w:p>
+      <w:pPr>
+        <w:pStyle w:val="Prrafodelista"/>
+        <w:numPr>
+          <w:ilvl w:val="0"/>
+          <w:numId w:val="56"/>
+        </w:numPr>
+      </w:pPr>
+      <w:r>
+        <w:t>El rendimiento de los grafos y el grafo sobre mapa.</w:t>
+      </w:r>
+    </w:p>
+    <w:p>
+      <w:pPr>
+        <w:pStyle w:val="Prrafodelista"/>
+        <w:numPr>
+          <w:ilvl w:val="0"/>
+          <w:numId w:val="56"/>
+        </w:numPr>
+      </w:pPr>
+      <w:r>
+        <w:t xml:space="preserve">La accesibilidad y claridad de los datos </w:t>
+      </w:r>
+      <w:r>
+        <w:t>representados ya que el proyecto va dirigido a interesados en la historia, los cuales no tiene por qué tener conocimientos técnicos.</w:t>
+      </w:r>
+    </w:p>
+    <w:p>
+      <w:r>
+        <w:t xml:space="preserve">En cuanto a las diferencias con </w:t>
+      </w:r>
+      <w:proofErr w:type="spellStart"/>
+      <w:r>
+        <w:t>Republic</w:t>
+      </w:r>
+      <w:proofErr w:type="spellEnd"/>
+      <w:r>
+        <w:t xml:space="preserve"> </w:t>
+      </w:r>
+      <w:proofErr w:type="spellStart"/>
+      <w:r>
+        <w:t>Of</w:t>
+      </w:r>
+      <w:proofErr w:type="spellEnd"/>
+      <w:r>
+        <w:t xml:space="preserve"> </w:t>
+      </w:r>
+      <w:proofErr w:type="spellStart"/>
+      <w:r>
+        <w:t>Letters</w:t>
+      </w:r>
+      <w:proofErr w:type="spellEnd"/>
+      <w:r>
+        <w:t xml:space="preserve">, la principal es la realización de un tratamiento del contenido de la correspondencia con la que se trata. Como se ha mencionado anteriormente, la primera parte de este proyecto consiste en el análisis del lenguaje encontrado en las cartas de Gaspar Melchor de Jovellanos y la extracción de datos como los temas tratados en las mismas. Además, se añaden </w:t>
+      </w:r>
+      <w:r>
+        <w:t>las siguientes funcionalidades al grafo:</w:t>
+      </w:r>
+    </w:p>
+    <w:p>
+      <w:pPr>
+        <w:pStyle w:val="Prrafodelista"/>
+        <w:numPr>
+          <w:ilvl w:val="0"/>
+          <w:numId w:val="57"/>
+        </w:numPr>
+      </w:pPr>
+      <w:r>
+        <w:lastRenderedPageBreak/>
+        <w:t xml:space="preserve">Consultas a Wikipedia mediante el </w:t>
+      </w:r>
+      <w:proofErr w:type="spellStart"/>
+      <w:r>
+        <w:t>click</w:t>
+      </w:r>
+      <w:proofErr w:type="spellEnd"/>
+      <w:r>
+        <w:t xml:space="preserve"> en los personajes históricos que aparecen en el grafo y tienen página propia.</w:t>
+      </w:r>
+    </w:p>
+    <w:p>
+      <w:pPr>
+        <w:pStyle w:val="Prrafodelista"/>
+        <w:numPr>
+          <w:ilvl w:val="0"/>
+          <w:numId w:val="57"/>
+        </w:numPr>
+      </w:pPr>
+      <w:r>
+        <w:t xml:space="preserve">Los nodos del grafo son móviles y seleccionables. </w:t>
+      </w:r>
+    </w:p>
+    <w:p>
+      <w:pPr>
+        <w:pStyle w:val="Prrafodelista"/>
+        <w:numPr>
+          <w:ilvl w:val="0"/>
+          <w:numId w:val="57"/>
+        </w:numPr>
+      </w:pPr>
+      <w:proofErr w:type="spellStart"/>
+      <w:r>
+        <w:t>Multiselección</w:t>
+      </w:r>
+      <w:proofErr w:type="spellEnd"/>
+      <w:r>
+        <w:t xml:space="preserve"> de nodos.</w:t>
+      </w:r>
+    </w:p>
+    <w:p>
+      <w:pPr>
+        <w:pStyle w:val="Prrafodelista"/>
+        <w:numPr>
+          <w:ilvl w:val="0"/>
+          <w:numId w:val="57"/>
+        </w:numPr>
+      </w:pPr>
+      <w:r>
+        <w:t>Filtro por número total de cartas entre Jovellanos y los corresponsales.</w:t>
+      </w:r>
+    </w:p>
+    <w:p>
+      <w:pPr>
+        <w:pStyle w:val="Prrafodelista"/>
+        <w:numPr>
+          <w:ilvl w:val="0"/>
+          <w:numId w:val="57"/>
+        </w:numPr>
+      </w:pPr>
+      <w:r>
+        <w:t>Grafos tanto del total de la correspondencia como solo de las cartas enviadas o recibidas.</w:t>
+      </w:r>
+      <w:bookmarkStart w:id="9" w:name="_GoBack"/>
       <w:bookmarkEnd w:id="9"/>
-    </w:p>
-    <w:p>
-      <w:r>
-        <w:t xml:space="preserve">En esta sección deben identificarse y describirse sistemas similares al que se va a desarrollar, estableciendo una comparación entre lo que ofrecen estos sistemas y lo que pretendemos lograr con el proyecto, para de esta forma diferenciar nuestro desarrollo de lo ya existente. </w:t>
-      </w:r>
-    </w:p>
-    <w:p>
-      <w:r>
-        <w:t xml:space="preserve">No tienen </w:t>
-      </w:r>
-      <w:r>
-        <w:t>por qué</w:t>
-      </w:r>
-      <w:r>
-        <w:t xml:space="preserve"> ser sistemas que hagan lo mismo que el nuestro, sino que pueden ser sistemas que contengan funcionalidad en común con una parte significativa o bien que estén orientados a un conjunto de potenciales usuarios similar.</w:t>
-      </w:r>
-    </w:p>
-    <w:p>
-      <w:r>
-        <w:t>En esta sección también es adecuado evaluar las posibles h</w:t>
-      </w:r>
-      <w:r>
-        <w:t>erramientas</w:t>
-      </w:r>
-      <w:r>
-        <w:t xml:space="preserve"> o lenguajes de programación utilizables para el proyecto y determinar </w:t>
-      </w:r>
-      <w:r>
-        <w:t>cuál</w:t>
-      </w:r>
-      <w:r>
-        <w:t xml:space="preserve"> (o cuales) se adaptan mejor a nuestras necesidades concretas (de forma justificada).</w:t>
-      </w:r>
-    </w:p>
-    <w:p>
-      <w:r>
-        <w:t xml:space="preserve">Conviene en general destacar los puntos en común y las principales discrepancias entre estos sistemas y el nuestro, con la idea de ver en </w:t>
-      </w:r>
-      <w:r>
-        <w:t>qué</w:t>
-      </w:r>
-      <w:r>
-        <w:t xml:space="preserve"> sentido nuestro desarrollo supone una ganancia o mejora sobre ellos (también puede orientarse a resolver ciertos defectos de los mismos, mejorar algunas funciones para hacerla más completa, rápida o fácil de usar, etc.). Si los sistemas carecen de alguna funcionalidad que el nuestro va a incorporar, conviene también destacarlo (precisamente esto puede ser una de las principales aportaciones del mismo).</w:t>
-      </w:r>
-    </w:p>
-    <w:p>
-      <w:r>
-        <w:t xml:space="preserve">En general, conviene usar esta sección como un primer paso para </w:t>
-      </w:r>
-      <w:r>
-        <w:t xml:space="preserve">“promocionar” las </w:t>
-      </w:r>
-      <w:r>
-        <w:t>“</w:t>
-      </w:r>
-      <w:r>
-        <w:t>bondades</w:t>
-      </w:r>
-      <w:r>
-        <w:t>”</w:t>
-      </w:r>
-      <w:r>
-        <w:t xml:space="preserve"> de nuestro proyecto.</w:t>
-      </w:r>
-      <w:r>
-        <w:t xml:space="preserve"> </w:t>
-      </w:r>
     </w:p>
     <w:p>
       <w:pPr>
@@ -11614,7 +11978,7 @@
                     </pic:cNvPicPr>
                   </pic:nvPicPr>
                   <pic:blipFill>
-                    <a:blip r:embed="rId25" cstate="print"/>
+                    <a:blip r:embed="rId22" cstate="print"/>
                     <a:srcRect r="839" b="20911"/>
                     <a:stretch>
                       <a:fillRect/>
@@ -11691,7 +12055,7 @@
                     </pic:cNvPicPr>
                   </pic:nvPicPr>
                   <pic:blipFill>
-                    <a:blip r:embed="rId26" cstate="print"/>
+                    <a:blip r:embed="rId23" cstate="print"/>
                     <a:srcRect/>
                     <a:stretch>
                       <a:fillRect/>
@@ -11880,9 +12244,9 @@
             <o:lock v:ext="edit" aspectratio="t"/>
           </v:shapetype>
           <v:shape id="_x0000_i1025" type="#_x0000_t75" style="width:441.75pt;height:147.75pt" o:ole="">
-            <v:imagedata r:id="rId27" o:title=""/>
+            <v:imagedata r:id="rId24" o:title=""/>
           </v:shape>
-          <o:OLEObject Type="Embed" ProgID="Excel.Sheet.8" ShapeID="_x0000_i1025" DrawAspect="Content" ObjectID="_1585157333" r:id="rId28"/>
+          <o:OLEObject Type="Embed" ProgID="Excel.Sheet.8" ShapeID="_x0000_i1025" DrawAspect="Content" ObjectID="_1585331490" r:id="rId25"/>
         </w:object>
       </w:r>
     </w:p>
@@ -12603,7 +12967,7 @@
           <w:numId w:val="43"/>
         </w:numPr>
       </w:pPr>
-      <w:hyperlink r:id="rId29" w:tooltip="http://www.agilemodeling.com/artifacts/useCaseDiagram.htm" w:history="1">
+      <w:hyperlink r:id="rId26" w:tooltip="http://www.agilemodeling.com/artifacts/useCaseDiagram.htm" w:history="1">
         <w:r>
           <w:rPr>
             <w:rStyle w:val="Hipervnculo"/>
@@ -12624,7 +12988,7 @@
           <w:numId w:val="43"/>
         </w:numPr>
       </w:pPr>
-      <w:hyperlink r:id="rId30" w:tooltip="http://www.visualcase.com/kbase/use_case_sample.htm" w:history="1">
+      <w:hyperlink r:id="rId27" w:tooltip="http://www.visualcase.com/kbase/use_case_sample.htm" w:history="1">
         <w:r>
           <w:rPr>
             <w:rStyle w:val="Hipervnculo"/>
@@ -12705,7 +13069,7 @@
                     <pic:cNvPicPr/>
                   </pic:nvPicPr>
                   <pic:blipFill>
-                    <a:blip r:embed="rId31" cstate="print"/>
+                    <a:blip r:embed="rId28" cstate="print"/>
                     <a:stretch>
                       <a:fillRect/>
                     </a:stretch>
@@ -12771,7 +13135,7 @@
                     <pic:cNvPicPr/>
                   </pic:nvPicPr>
                   <pic:blipFill>
-                    <a:blip r:embed="rId32" cstate="print"/>
+                    <a:blip r:embed="rId29" cstate="print"/>
                     <a:stretch>
                       <a:fillRect/>
                     </a:stretch>
@@ -13000,6 +13364,7 @@
     <w:p/>
     <w:p>
       <w:r>
+        <w:lastRenderedPageBreak/>
         <w:t xml:space="preserve">A </w:t>
       </w:r>
       <w:proofErr w:type="gramStart"/>
@@ -13292,7 +13657,7 @@
           <w:numId w:val="44"/>
         </w:numPr>
       </w:pPr>
-      <w:hyperlink r:id="rId33" w:history="1">
+      <w:hyperlink r:id="rId30" w:history="1">
         <w:r>
           <w:rPr>
             <w:rStyle w:val="Hipervnculo"/>
@@ -13313,7 +13678,7 @@
           <w:numId w:val="44"/>
         </w:numPr>
       </w:pPr>
-      <w:hyperlink r:id="rId34" w:history="1">
+      <w:hyperlink r:id="rId31" w:history="1">
         <w:r>
           <w:rPr>
             <w:rStyle w:val="Hipervnculo"/>
@@ -13334,7 +13699,7 @@
           <w:numId w:val="44"/>
         </w:numPr>
       </w:pPr>
-      <w:hyperlink r:id="rId35" w:history="1">
+      <w:hyperlink r:id="rId32" w:history="1">
         <w:r>
           <w:rPr>
             <w:rStyle w:val="Hipervnculo"/>
@@ -13355,7 +13720,7 @@
           <w:numId w:val="44"/>
         </w:numPr>
       </w:pPr>
-      <w:hyperlink r:id="rId36" w:history="1">
+      <w:hyperlink r:id="rId33" w:history="1">
         <w:r>
           <w:rPr>
             <w:rStyle w:val="Hipervnculo"/>
@@ -13703,7 +14068,7 @@
                     <pic:cNvPicPr/>
                   </pic:nvPicPr>
                   <pic:blipFill>
-                    <a:blip r:embed="rId37" cstate="print"/>
+                    <a:blip r:embed="rId34" cstate="print"/>
                     <a:stretch>
                       <a:fillRect/>
                     </a:stretch>
@@ -13767,7 +14132,6 @@
         <w:pStyle w:val="Ttulo4"/>
       </w:pPr>
       <w:r>
-        <w:lastRenderedPageBreak/>
         <w:t>Subsistema</w:t>
       </w:r>
       <w:r>
@@ -13807,6 +14171,7 @@
                 <w:b/>
                 <w:u w:val="single"/>
               </w:rPr>
+              <w:lastRenderedPageBreak/>
               <w:t>Nombre de la Clase</w:t>
             </w:r>
           </w:p>
@@ -14982,6 +15347,7 @@
     </w:p>
     <w:p>
       <w:r>
+        <w:lastRenderedPageBreak/>
         <w:t xml:space="preserve">Para la documentación, </w:t>
       </w:r>
       <w:r>
@@ -15134,7 +15500,7 @@
                     <pic:cNvPicPr/>
                   </pic:nvPicPr>
                   <pic:blipFill>
-                    <a:blip r:embed="rId38" cstate="print"/>
+                    <a:blip r:embed="rId35" cstate="print"/>
                     <a:stretch>
                       <a:fillRect/>
                     </a:stretch>
@@ -15429,7 +15795,6 @@
                 <w:b/>
                 <w:bCs/>
               </w:rPr>
-              <w:lastRenderedPageBreak/>
               <w:t>Variaciones (escenarios secundarios)</w:t>
             </w:r>
           </w:p>
@@ -15474,7 +15839,11 @@
               </w:numPr>
             </w:pPr>
             <w:r>
-              <w:t>Volver al paso 2 del escenario principal, manteniendo el resto de información en la pantalla</w:t>
+              <w:t xml:space="preserve">Volver al paso 2 del escenario principal, manteniendo el </w:t>
+            </w:r>
+            <w:r>
+              <w:lastRenderedPageBreak/>
+              <w:t>resto de información en la pantalla</w:t>
             </w:r>
           </w:p>
           <w:p>
@@ -15574,6 +15943,7 @@
                 <w:b/>
                 <w:bCs/>
               </w:rPr>
+              <w:lastRenderedPageBreak/>
               <w:t>Excepciones</w:t>
             </w:r>
           </w:p>
@@ -15737,7 +16107,7 @@
                     <pic:cNvPicPr/>
                   </pic:nvPicPr>
                   <pic:blipFill>
-                    <a:blip r:embed="rId39" cstate="print"/>
+                    <a:blip r:embed="rId36" cstate="print"/>
                     <a:stretch>
                       <a:fillRect/>
                     </a:stretch>
@@ -16053,7 +16423,6 @@
                 <w:b/>
                 <w:bCs/>
               </w:rPr>
-              <w:lastRenderedPageBreak/>
               <w:t>Variaciones (escenarios secundarios)</w:t>
             </w:r>
           </w:p>
@@ -16113,6 +16482,7 @@
               </w:numPr>
             </w:pPr>
             <w:r>
+              <w:lastRenderedPageBreak/>
               <w:t>Volver al paso 1 del escenario principal</w:t>
             </w:r>
           </w:p>
@@ -16260,6 +16630,7 @@
                 <w:b/>
                 <w:bCs/>
               </w:rPr>
+              <w:lastRenderedPageBreak/>
               <w:t>Excepciones</w:t>
             </w:r>
           </w:p>
@@ -16410,7 +16781,7 @@
         </w:rPr>
         <w:t>: </w:t>
       </w:r>
-      <w:hyperlink r:id="rId40" w:history="1">
+      <w:hyperlink r:id="rId37" w:history="1">
         <w:r>
           <w:rPr>
             <w:rStyle w:val="Hipervnculo"/>
@@ -16561,7 +16932,6 @@
     </w:p>
     <w:p>
       <w:r>
-        <w:lastRenderedPageBreak/>
         <w:t>En un diagrama de robustez aparecen los siguientes conceptos:</w:t>
       </w:r>
     </w:p>
@@ -16601,6 +16971,7 @@
         <w:rPr>
           <w:b/>
         </w:rPr>
+        <w:lastRenderedPageBreak/>
         <w:t xml:space="preserve">Elementos limítrofes o </w:t>
       </w:r>
       <w:r>
@@ -17047,7 +17418,7 @@
           <w:numId w:val="47"/>
         </w:numPr>
       </w:pPr>
-      <w:hyperlink r:id="rId41" w:history="1">
+      <w:hyperlink r:id="rId38" w:history="1">
         <w:r>
           <w:rPr>
             <w:rStyle w:val="Hipervnculo"/>
@@ -17064,7 +17435,7 @@
           <w:numId w:val="47"/>
         </w:numPr>
       </w:pPr>
-      <w:hyperlink r:id="rId42" w:history="1">
+      <w:hyperlink r:id="rId39" w:history="1">
         <w:r>
           <w:rPr>
             <w:rStyle w:val="Hipervnculo"/>
@@ -17073,27 +17444,24 @@
         </w:r>
       </w:hyperlink>
       <w:r>
-        <w:t xml:space="preserve"> (Especialmente recomendado si este tipo de diagramas no se </w:t>
-      </w:r>
+        <w:t xml:space="preserve"> (Especialmente recomendado si este tipo de diagramas no se ha visto anteriormente</w:t>
+      </w:r>
+      <w:r>
+        <w:t xml:space="preserve">, detallando además </w:t>
+      </w:r>
+      <w:r>
+        <w:t>posibles errores a la hora</w:t>
+      </w:r>
+      <w:r>
+        <w:t xml:space="preserve"> de construir estos diagramas</w:t>
+      </w:r>
+      <w:r>
+        <w:t>)</w:t>
+      </w:r>
+    </w:p>
+    <w:p>
       <w:r>
         <w:lastRenderedPageBreak/>
-        <w:t>ha visto anteriormente</w:t>
-      </w:r>
-      <w:r>
-        <w:t xml:space="preserve">, detallando además </w:t>
-      </w:r>
-      <w:r>
-        <w:t>posibles errores a la hora</w:t>
-      </w:r>
-      <w:r>
-        <w:t xml:space="preserve"> de construir estos diagramas</w:t>
-      </w:r>
-      <w:r>
-        <w:t>)</w:t>
-      </w:r>
-    </w:p>
-    <w:p>
-      <w:r>
         <w:t xml:space="preserve">Por último, debemos recordar que </w:t>
       </w:r>
       <w:r>
@@ -17216,7 +17584,7 @@
       <w:r>
         <w:t xml:space="preserve"> aplicación es el siguiente: </w:t>
       </w:r>
-      <w:hyperlink r:id="rId43" w:history="1">
+      <w:hyperlink r:id="rId40" w:history="1">
         <w:r>
           <w:rPr>
             <w:rStyle w:val="Hipervnculo"/>
@@ -17309,7 +17677,7 @@
                     <pic:cNvPicPr/>
                   </pic:nvPicPr>
                   <pic:blipFill>
-                    <a:blip r:embed="rId44" cstate="print"/>
+                    <a:blip r:embed="rId41" cstate="print"/>
                     <a:stretch>
                       <a:fillRect/>
                     </a:stretch>
@@ -17357,41 +17725,41 @@
     </w:p>
     <w:p>
       <w:r>
+        <w:t xml:space="preserve">Otra posible opción para este apartado es diseñar ya las pantallas definitivas sin funcionalidad, solo para ver </w:t>
+      </w:r>
+      <w:proofErr w:type="spellStart"/>
+      <w:r>
+        <w:t>como</w:t>
+      </w:r>
+      <w:proofErr w:type="spellEnd"/>
+      <w:r>
+        <w:t xml:space="preserve"> quedarán en el producto </w:t>
+      </w:r>
+      <w:proofErr w:type="gramStart"/>
+      <w:r>
+        <w:t>final  (</w:t>
+      </w:r>
+      <w:proofErr w:type="gramEnd"/>
+      <w:r>
+        <w:t xml:space="preserve">es decir, crear un </w:t>
+      </w:r>
+      <w:r>
+        <w:rPr>
+          <w:b/>
+        </w:rPr>
+        <w:t>prototipo</w:t>
+      </w:r>
+      <w:r>
+        <w:t>), lo que tiene la ventaja de poder enseñarle al cliente el aspecto de la aplicación desde un primer momento.</w:t>
+      </w:r>
+    </w:p>
+    <w:p>
+      <w:pPr>
+        <w:pStyle w:val="Ttulo3"/>
+      </w:pPr>
+      <w:bookmarkStart w:id="51" w:name="_Toc249788126"/>
+      <w:r>
         <w:lastRenderedPageBreak/>
-        <w:t xml:space="preserve">Otra posible opción para este apartado es diseñar ya las pantallas definitivas sin funcionalidad, solo para ver </w:t>
-      </w:r>
-      <w:proofErr w:type="spellStart"/>
-      <w:r>
-        <w:t>como</w:t>
-      </w:r>
-      <w:proofErr w:type="spellEnd"/>
-      <w:r>
-        <w:t xml:space="preserve"> quedarán en el producto </w:t>
-      </w:r>
-      <w:proofErr w:type="gramStart"/>
-      <w:r>
-        <w:t>final  (</w:t>
-      </w:r>
-      <w:proofErr w:type="gramEnd"/>
-      <w:r>
-        <w:t xml:space="preserve">es decir, crear un </w:t>
-      </w:r>
-      <w:r>
-        <w:rPr>
-          <w:b/>
-        </w:rPr>
-        <w:t>prototipo</w:t>
-      </w:r>
-      <w:r>
-        <w:t>), lo que tiene la ventaja de poder enseñarle al cliente el aspecto de la aplicación desde un primer momento.</w:t>
-      </w:r>
-    </w:p>
-    <w:p>
-      <w:pPr>
-        <w:pStyle w:val="Ttulo3"/>
-      </w:pPr>
-      <w:bookmarkStart w:id="51" w:name="_Toc249788126"/>
-      <w:r>
         <w:t>Descripción del Comportamiento de la Interfaz</w:t>
       </w:r>
       <w:bookmarkEnd w:id="51"/>
@@ -17445,7 +17813,7 @@
           <w:numId w:val="53"/>
         </w:numPr>
       </w:pPr>
-      <w:hyperlink r:id="rId45" w:history="1">
+      <w:hyperlink r:id="rId42" w:history="1">
         <w:r>
           <w:rPr>
             <w:rStyle w:val="Hipervnculo"/>
@@ -17863,11 +18231,7 @@
           </w:tcPr>
           <w:p>
             <w:r>
-              <w:t xml:space="preserve">Añadir un usuario no </w:t>
-            </w:r>
-            <w:r>
-              <w:lastRenderedPageBreak/>
-              <w:t>existente</w:t>
+              <w:t>Añadir un usuario no existente</w:t>
             </w:r>
           </w:p>
         </w:tc>
@@ -17880,7 +18244,6 @@
           </w:tcPr>
           <w:p>
             <w:r>
-              <w:lastRenderedPageBreak/>
               <w:t>El sistema posee un usuario más</w:t>
             </w:r>
           </w:p>
@@ -17902,6 +18265,7 @@
               <w:rPr>
                 <w:b/>
               </w:rPr>
+              <w:lastRenderedPageBreak/>
               <w:t>Prueba</w:t>
             </w:r>
           </w:p>
@@ -18081,7 +18445,7 @@
       </w:r>
     </w:p>
     <w:p>
-      <w:hyperlink r:id="rId46" w:history="1">
+      <w:hyperlink r:id="rId43" w:history="1">
         <w:r>
           <w:rPr>
             <w:rStyle w:val="Hipervnculo"/>
@@ -18091,7 +18455,7 @@
       </w:hyperlink>
     </w:p>
     <w:p>
-      <w:hyperlink r:id="rId47" w:history="1">
+      <w:hyperlink r:id="rId44" w:history="1">
         <w:r>
           <w:rPr>
             <w:rStyle w:val="Hipervnculo"/>
@@ -18162,7 +18526,7 @@
       </w:r>
     </w:p>
     <w:p>
-      <w:hyperlink r:id="rId48" w:history="1">
+      <w:hyperlink r:id="rId45" w:history="1">
         <w:r>
           <w:rPr>
             <w:rStyle w:val="Hipervnculo"/>
@@ -18172,7 +18536,7 @@
       </w:hyperlink>
     </w:p>
     <w:p>
-      <w:hyperlink r:id="rId49" w:history="1">
+      <w:hyperlink r:id="rId46" w:history="1">
         <w:r>
           <w:rPr>
             <w:rStyle w:val="Hipervnculo"/>
@@ -18182,7 +18546,7 @@
       </w:hyperlink>
     </w:p>
     <w:p>
-      <w:hyperlink r:id="rId50" w:history="1">
+      <w:hyperlink r:id="rId47" w:history="1">
         <w:r>
           <w:rPr>
             <w:rStyle w:val="Hipervnculo"/>
@@ -18279,7 +18643,7 @@
                     <pic:cNvPicPr/>
                   </pic:nvPicPr>
                   <pic:blipFill>
-                    <a:blip r:embed="rId51" cstate="print"/>
+                    <a:blip r:embed="rId48" cstate="print"/>
                     <a:stretch>
                       <a:fillRect/>
                     </a:stretch>
@@ -18328,7 +18692,7 @@
       </w:r>
     </w:p>
     <w:p>
-      <w:hyperlink r:id="rId52" w:history="1">
+      <w:hyperlink r:id="rId49" w:history="1">
         <w:r>
           <w:rPr>
             <w:rStyle w:val="Hipervnculo"/>
@@ -18338,7 +18702,7 @@
       </w:hyperlink>
     </w:p>
     <w:p>
-      <w:hyperlink r:id="rId53" w:history="1">
+      <w:hyperlink r:id="rId50" w:history="1">
         <w:r>
           <w:rPr>
             <w:rStyle w:val="Hipervnculo"/>
@@ -18830,7 +19194,7 @@
       </w:r>
     </w:p>
     <w:p>
-      <w:hyperlink r:id="rId54" w:history="1">
+      <w:hyperlink r:id="rId51" w:history="1">
         <w:r>
           <w:rPr>
             <w:rStyle w:val="Hipervnculo"/>
@@ -18845,7 +19209,7 @@
       </w:r>
     </w:p>
     <w:p>
-      <w:hyperlink r:id="rId55" w:history="1">
+      <w:hyperlink r:id="rId52" w:history="1">
         <w:r>
           <w:rPr>
             <w:rStyle w:val="Hipervnculo"/>
@@ -18872,7 +19236,7 @@
       </w:r>
     </w:p>
     <w:p>
-      <w:hyperlink r:id="rId56" w:history="1">
+      <w:hyperlink r:id="rId53" w:history="1">
         <w:r>
           <w:rPr>
             <w:rStyle w:val="Hipervnculo"/>
@@ -18924,7 +19288,7 @@
       </w:r>
     </w:p>
     <w:p>
-      <w:hyperlink r:id="rId57" w:anchor="activity-diagrams" w:history="1">
+      <w:hyperlink r:id="rId54" w:anchor="activity-diagrams" w:history="1">
         <w:r>
           <w:rPr>
             <w:rStyle w:val="Hipervnculo"/>
@@ -18934,7 +19298,7 @@
       </w:hyperlink>
     </w:p>
     <w:p>
-      <w:hyperlink r:id="rId58" w:history="1">
+      <w:hyperlink r:id="rId55" w:history="1">
         <w:r>
           <w:rPr>
             <w:rStyle w:val="Hipervnculo"/>
@@ -21360,8 +21724,14 @@
               <w:rPr>
                 <w:i/>
               </w:rPr>
+              <w:t xml:space="preserve">El usuario comienza a trabajar de </w:t>
+            </w:r>
+            <w:r>
+              <w:rPr>
+                <w:i/>
+              </w:rPr>
               <w:lastRenderedPageBreak/>
-              <w:t>El usuario comienza a trabajar de forma rápida por las tareas</w:t>
+              <w:t>forma rápida por las tareas</w:t>
             </w:r>
           </w:p>
         </w:tc>
@@ -21757,7 +22127,7 @@
       <w:r>
         <w:t xml:space="preserve">). Puede encontrarse más información en: </w:t>
       </w:r>
-      <w:hyperlink r:id="rId59" w:history="1">
+      <w:hyperlink r:id="rId56" w:history="1">
         <w:r>
           <w:rPr>
             <w:rStyle w:val="Hipervnculo"/>
@@ -21931,7 +22301,7 @@
       <w:r>
         <w:t xml:space="preserve"> (</w:t>
       </w:r>
-      <w:hyperlink r:id="rId60" w:history="1">
+      <w:hyperlink r:id="rId57" w:history="1">
         <w:r>
           <w:rPr>
             <w:rStyle w:val="Hipervnculo"/>
@@ -22898,7 +23268,6 @@
               <w:rPr>
                 <w:b/>
               </w:rPr>
-              <w:lastRenderedPageBreak/>
               <w:t>Acceso</w:t>
             </w:r>
           </w:p>
@@ -22971,6 +23340,7 @@
           </w:tcPr>
           <w:p>
             <w:r>
+              <w:lastRenderedPageBreak/>
               <w:t>(Público,</w:t>
             </w:r>
             <w:r>
@@ -23728,7 +24098,7 @@
       <w:r>
         <w:t xml:space="preserve"> (</w:t>
       </w:r>
-      <w:hyperlink r:id="rId61" w:history="1">
+      <w:hyperlink r:id="rId58" w:history="1">
         <w:r>
           <w:rPr>
             <w:rStyle w:val="Hipervnculo"/>
@@ -30380,22 +30750,25 @@
       </w:pPr>
       <w:bookmarkStart w:id="90" w:name="_Toc249788164"/>
       <w:r>
+        <w:t>Pruebas de Accesibilidad</w:t>
+      </w:r>
+      <w:bookmarkEnd w:id="90"/>
+    </w:p>
+    <w:p>
+      <w:r>
+        <w:t xml:space="preserve">A </w:t>
+      </w:r>
+      <w:proofErr w:type="gramStart"/>
+      <w:r>
+        <w:t>continuación</w:t>
+      </w:r>
+      <w:proofErr w:type="gramEnd"/>
+      <w:r>
+        <w:t xml:space="preserve"> se detallan las tareas que se recomiendan hacer para asegurarnos de que el programa creado cumple con los estándares de accesibilidad. Esta sección está muy enfocada </w:t>
+      </w:r>
+      <w:r>
         <w:lastRenderedPageBreak/>
-        <w:t>Pruebas de Accesibilidad</w:t>
-      </w:r>
-      <w:bookmarkEnd w:id="90"/>
-    </w:p>
-    <w:p>
-      <w:r>
-        <w:t xml:space="preserve">A </w:t>
-      </w:r>
-      <w:proofErr w:type="gramStart"/>
-      <w:r>
-        <w:t>continuación</w:t>
-      </w:r>
-      <w:proofErr w:type="gramEnd"/>
-      <w:r>
-        <w:t xml:space="preserve"> se detallan las tareas que se recomiendan hacer para asegurarnos de que el programa creado cumple con los estándares de accesibilidad. Esta sección está muy enfocada a proyectos web, pero algunas ideas pueden extrapolarse a programas de escritorio en caso necesario. </w:t>
+        <w:t xml:space="preserve">a proyectos web, pero algunas ideas pueden extrapolarse a programas de escritorio en caso necesario. </w:t>
       </w:r>
       <w:r>
         <w:t>Un proyecto debería hacer una evaluación de conformidad completa del mismo, pero se ha incluido un procedimiento más abreviado (revisión preliminar) para aquellos casos que por alguna razón se necesite pasar un procedimiento más rápido o menos exhaustivo. Una forma de proceder es hacer la revisión preliminar y, una vez superada arreglando todos los defectos encontrados, intentar ir a por la evaluación de conformidad completa</w:t>
@@ -30721,41 +31094,44 @@
         </w:numPr>
       </w:pPr>
       <w:r>
+        <w:t xml:space="preserve">Cambiar solamente el tamaño de letra de la página para ver cómo se comporta. En </w:t>
+      </w:r>
+      <w:r>
+        <w:rPr>
+          <w:i/>
+        </w:rPr>
+        <w:t>Firefox</w:t>
+      </w:r>
+      <w:r>
+        <w:t xml:space="preserve"> podemos ir a “Herramientas – Opciones – Contenido”</w:t>
+      </w:r>
+      <w:r>
+        <w:t xml:space="preserve">, aunque también podemos hacerlo cambiando la </w:t>
+      </w:r>
+      <w:r>
+        <w:rPr>
+          <w:i/>
+        </w:rPr>
+        <w:t>CSS</w:t>
+      </w:r>
+      <w:r>
+        <w:t xml:space="preserve"> de la propia página</w:t>
+      </w:r>
+      <w:r>
+        <w:t xml:space="preserve"> si el navegador no soporta esta opción</w:t>
+      </w:r>
+      <w:r>
+        <w:t xml:space="preserve">. Si un tamaño de letra estándar es 16, se puede probar con un tamaño mínimo (9) y un máximo (72) </w:t>
+      </w:r>
+      <w:r>
+        <w:t>par</w:t>
+      </w:r>
+      <w:r>
+        <w:t xml:space="preserve">a ver qué ocurre. Posteriormente podemos hacer pruebas con dos tamaños intermedios (32 </w:t>
+      </w:r>
+      <w:r>
         <w:lastRenderedPageBreak/>
-        <w:t xml:space="preserve">Cambiar solamente el tamaño de letra de la página para ver cómo se comporta. En </w:t>
-      </w:r>
-      <w:r>
-        <w:rPr>
-          <w:i/>
-        </w:rPr>
-        <w:t>Firefox</w:t>
-      </w:r>
-      <w:r>
-        <w:t xml:space="preserve"> podemos ir a “Herramientas – Opciones – Contenido”</w:t>
-      </w:r>
-      <w:r>
-        <w:t xml:space="preserve">, aunque también podemos hacerlo cambiando la </w:t>
-      </w:r>
-      <w:r>
-        <w:rPr>
-          <w:i/>
-        </w:rPr>
-        <w:t>CSS</w:t>
-      </w:r>
-      <w:r>
-        <w:t xml:space="preserve"> de la propia página</w:t>
-      </w:r>
-      <w:r>
-        <w:t xml:space="preserve"> si el navegador no soporta esta opción</w:t>
-      </w:r>
-      <w:r>
-        <w:t xml:space="preserve">. Si un tamaño de letra estándar es 16, se puede probar con un tamaño mínimo (9) y un máximo (72) </w:t>
-      </w:r>
-      <w:r>
-        <w:t>par</w:t>
-      </w:r>
-      <w:r>
-        <w:t>a ver qué ocurre. Posteriormente podemos hacer pruebas con dos tamaños intermedios (32 y 48)</w:t>
+        <w:t>y 48)</w:t>
       </w:r>
       <w:r>
         <w:t>,</w:t>
@@ -31325,7 +31701,7 @@
       <w:r>
         <w:t xml:space="preserve"> (</w:t>
       </w:r>
-      <w:hyperlink r:id="rId62" w:history="1">
+      <w:hyperlink r:id="rId59" w:history="1">
         <w:r>
           <w:rPr>
             <w:rStyle w:val="Hipervnculo"/>
@@ -31345,7 +31721,7 @@
       <w:r>
         <w:t>(</w:t>
       </w:r>
-      <w:hyperlink r:id="rId63" w:history="1">
+      <w:hyperlink r:id="rId60" w:history="1">
         <w:r>
           <w:rPr>
             <w:rStyle w:val="Hipervnculo"/>
@@ -31359,7 +31735,7 @@
       <w:r>
         <w:t xml:space="preserve"> </w:t>
       </w:r>
-      <w:hyperlink r:id="rId64" w:history="1">
+      <w:hyperlink r:id="rId61" w:history="1">
         <w:r>
           <w:rPr>
             <w:rStyle w:val="Hipervnculo"/>
@@ -31383,157 +31759,157 @@
         </w:numPr>
       </w:pPr>
       <w:r>
+        <w:t xml:space="preserve">Navegadores de texto como </w:t>
+      </w:r>
+      <w:r>
+        <w:rPr>
+          <w:i/>
+        </w:rPr>
+        <w:t>Lynx</w:t>
+      </w:r>
+      <w:r>
+        <w:t xml:space="preserve">. Si se trabaja en </w:t>
+      </w:r>
+      <w:r>
+        <w:rPr>
+          <w:i/>
+        </w:rPr>
+        <w:t>Windows</w:t>
+      </w:r>
+      <w:r>
+        <w:t xml:space="preserve"> es posible ejecutarlo usando </w:t>
+      </w:r>
+      <w:proofErr w:type="spellStart"/>
+      <w:r>
+        <w:rPr>
+          <w:i/>
+        </w:rPr>
+        <w:t>Cygwin</w:t>
+      </w:r>
+      <w:proofErr w:type="spellEnd"/>
+      <w:r>
+        <w:t>.</w:t>
+      </w:r>
+    </w:p>
+    <w:p>
+      <w:r>
+        <w:t>En estos navegadores es necesario verificar que la información transmitida por ambos tipos es similar a la mostrada en el navegador gráfico y asegurarse de que el orden en el que se transmite dicha información es coherente.</w:t>
+      </w:r>
+    </w:p>
+    <w:p>
+      <w:r>
         <w:lastRenderedPageBreak/>
-        <w:t xml:space="preserve">Navegadores de texto como </w:t>
+        <w:t>Por otro lado, también es conveniente probar la página con diferentes navegadores (</w:t>
       </w:r>
       <w:r>
         <w:rPr>
           <w:i/>
         </w:rPr>
-        <w:t>Lynx</w:t>
-      </w:r>
-      <w:r>
-        <w:t xml:space="preserve">. Si se trabaja en </w:t>
+        <w:t>IE</w:t>
+      </w:r>
+      <w:r>
+        <w:t xml:space="preserve">, </w:t>
       </w:r>
       <w:r>
         <w:rPr>
           <w:i/>
         </w:rPr>
-        <w:t>Windows</w:t>
-      </w:r>
-      <w:r>
-        <w:t xml:space="preserve"> es posible ejecutarlo usando </w:t>
+        <w:t>Firefox</w:t>
+      </w:r>
+      <w:r>
+        <w:t xml:space="preserve">, </w:t>
+      </w:r>
+      <w:r>
+        <w:rPr>
+          <w:i/>
+        </w:rPr>
+        <w:t>Opera</w:t>
+      </w:r>
+      <w:r>
+        <w:t xml:space="preserve">, </w:t>
+      </w:r>
+      <w:proofErr w:type="gramStart"/>
+      <w:r>
+        <w:rPr>
+          <w:i/>
+        </w:rPr>
+        <w:t>Chrome</w:t>
+      </w:r>
+      <w:r>
+        <w:t>,…</w:t>
+      </w:r>
+      <w:proofErr w:type="gramEnd"/>
+      <w:r>
+        <w:t xml:space="preserve">) y con distintas versiones </w:t>
+      </w:r>
+      <w:r>
+        <w:t>de cada</w:t>
+      </w:r>
+      <w:r>
+        <w:t xml:space="preserve"> navegador</w:t>
+      </w:r>
+      <w:r>
+        <w:t>.</w:t>
+      </w:r>
+      <w:r>
+        <w:t xml:space="preserve"> Aunque podría hacerse mediante </w:t>
+      </w:r>
+      <w:r>
+        <w:rPr>
+          <w:i/>
+        </w:rPr>
+        <w:t>VMware</w:t>
+      </w:r>
+      <w:r>
+        <w:t>,</w:t>
+      </w:r>
+      <w:r>
+        <w:t xml:space="preserve"> instalar un gran </w:t>
       </w:r>
       <w:proofErr w:type="spellStart"/>
       <w:r>
+        <w:t>nº</w:t>
+      </w:r>
+      <w:proofErr w:type="spellEnd"/>
+      <w:r>
+        <w:t xml:space="preserve"> de navegadores y versiones de los mismos es muy costoso</w:t>
+      </w:r>
+      <w:r>
+        <w:t>. No obstante</w:t>
+      </w:r>
+      <w:r>
+        <w:t xml:space="preserve">, una herramienta que nos proporcionará </w:t>
+      </w:r>
+      <w:r>
+        <w:t xml:space="preserve">fácilmente acceso a </w:t>
+      </w:r>
+      <w:r>
+        <w:t>un elevadísimo número de navegadores distintos</w:t>
+      </w:r>
+      <w:r>
+        <w:t>,</w:t>
+      </w:r>
+      <w:r>
+        <w:t xml:space="preserve"> con múltiples versiones de cada uno y con distintos sistemas operativos</w:t>
+      </w:r>
+      <w:r>
+        <w:t>,</w:t>
+      </w:r>
+      <w:r>
+        <w:t xml:space="preserve"> es </w:t>
+      </w:r>
+      <w:proofErr w:type="spellStart"/>
+      <w:r>
         <w:rPr>
           <w:i/>
         </w:rPr>
-        <w:t>Cygwin</w:t>
+        <w:t>BrowserShots</w:t>
       </w:r>
       <w:proofErr w:type="spellEnd"/>
       <w:r>
-        <w:t>.</w:t>
-      </w:r>
-    </w:p>
-    <w:p>
-      <w:r>
-        <w:t>En estos navegadores es necesario verificar que la información transmitida por ambos tipos es similar a la mostrada en el navegador gráfico y asegurarse de que el orden en el que se transmite dicha información es coherente.</w:t>
-      </w:r>
-    </w:p>
-    <w:p>
-      <w:r>
-        <w:t>Por otro lado, también es conveniente probar la página con diferentes navegadores (</w:t>
-      </w:r>
-      <w:r>
-        <w:rPr>
-          <w:i/>
-        </w:rPr>
-        <w:t>IE</w:t>
-      </w:r>
-      <w:r>
-        <w:t xml:space="preserve">, </w:t>
-      </w:r>
-      <w:r>
-        <w:rPr>
-          <w:i/>
-        </w:rPr>
-        <w:t>Firefox</w:t>
-      </w:r>
-      <w:r>
-        <w:t xml:space="preserve">, </w:t>
-      </w:r>
-      <w:r>
-        <w:rPr>
-          <w:i/>
-        </w:rPr>
-        <w:t>Opera</w:t>
-      </w:r>
-      <w:r>
-        <w:t xml:space="preserve">, </w:t>
-      </w:r>
-      <w:proofErr w:type="gramStart"/>
-      <w:r>
-        <w:rPr>
-          <w:i/>
-        </w:rPr>
-        <w:t>Chrome</w:t>
-      </w:r>
-      <w:r>
-        <w:t>,…</w:t>
-      </w:r>
-      <w:proofErr w:type="gramEnd"/>
-      <w:r>
-        <w:t xml:space="preserve">) y con distintas versiones </w:t>
-      </w:r>
-      <w:r>
-        <w:t>de cada</w:t>
-      </w:r>
-      <w:r>
-        <w:t xml:space="preserve"> navegador</w:t>
-      </w:r>
-      <w:r>
-        <w:t>.</w:t>
-      </w:r>
-      <w:r>
-        <w:t xml:space="preserve"> Aunque podría hacerse mediante </w:t>
-      </w:r>
-      <w:r>
-        <w:rPr>
-          <w:i/>
-        </w:rPr>
-        <w:t>VMware</w:t>
-      </w:r>
-      <w:r>
-        <w:t>,</w:t>
-      </w:r>
-      <w:r>
-        <w:t xml:space="preserve"> instalar un gran </w:t>
-      </w:r>
-      <w:proofErr w:type="spellStart"/>
-      <w:r>
-        <w:t>nº</w:t>
-      </w:r>
-      <w:proofErr w:type="spellEnd"/>
-      <w:r>
-        <w:t xml:space="preserve"> de navegadores y versiones de los mismos es muy costoso</w:t>
-      </w:r>
-      <w:r>
-        <w:t>. No obstante</w:t>
-      </w:r>
-      <w:r>
-        <w:t xml:space="preserve">, una herramienta que nos proporcionará </w:t>
-      </w:r>
-      <w:r>
-        <w:t xml:space="preserve">fácilmente acceso a </w:t>
-      </w:r>
-      <w:r>
-        <w:t>un elevadísimo número de navegadores distintos</w:t>
-      </w:r>
-      <w:r>
-        <w:t>,</w:t>
-      </w:r>
-      <w:r>
-        <w:t xml:space="preserve"> con múltiples versiones de cada uno y con distintos sistemas operativos</w:t>
-      </w:r>
-      <w:r>
-        <w:t>,</w:t>
-      </w:r>
-      <w:r>
-        <w:t xml:space="preserve"> es </w:t>
-      </w:r>
-      <w:proofErr w:type="spellStart"/>
-      <w:r>
-        <w:rPr>
-          <w:i/>
-        </w:rPr>
-        <w:t>BrowserShots</w:t>
-      </w:r>
-      <w:proofErr w:type="spellEnd"/>
-      <w:r>
         <w:t xml:space="preserve"> (</w:t>
       </w:r>
-      <w:hyperlink r:id="rId65" w:history="1">
+      <w:hyperlink r:id="rId62" w:history="1">
         <w:r>
           <w:rPr>
             <w:rStyle w:val="Hipervnculo"/>
@@ -31675,7 +32051,7 @@
         </w:rPr>
         <w:t xml:space="preserve"> (</w:t>
       </w:r>
-      <w:hyperlink r:id="rId66" w:history="1">
+      <w:hyperlink r:id="rId63" w:history="1">
         <w:r>
           <w:rPr>
             <w:rStyle w:val="Hipervnculo"/>
@@ -31708,7 +32084,7 @@
       <w:r>
         <w:t xml:space="preserve"> (</w:t>
       </w:r>
-      <w:hyperlink r:id="rId67" w:history="1">
+      <w:hyperlink r:id="rId64" w:history="1">
         <w:r>
           <w:rPr>
             <w:rStyle w:val="Hipervnculo"/>
@@ -31739,7 +32115,7 @@
       <w:r>
         <w:t xml:space="preserve"> (</w:t>
       </w:r>
-      <w:hyperlink r:id="rId68" w:history="1">
+      <w:hyperlink r:id="rId65" w:history="1">
         <w:r>
           <w:rPr>
             <w:rStyle w:val="Hipervnculo"/>
@@ -31775,7 +32151,7 @@
         </w:rPr>
         <w:t xml:space="preserve"> (</w:t>
       </w:r>
-      <w:hyperlink r:id="rId69" w:history="1">
+      <w:hyperlink r:id="rId66" w:history="1">
         <w:r>
           <w:rPr>
             <w:rStyle w:val="Hipervnculo"/>
@@ -31872,7 +32248,6 @@
         </w:numPr>
       </w:pPr>
       <w:r>
-        <w:lastRenderedPageBreak/>
         <w:t>Tipos de problemas encontrados, como se han resuelto y aspectos positivos de la página.</w:t>
       </w:r>
     </w:p>
@@ -31893,6 +32268,7 @@
         <w:pStyle w:val="Ttulo4"/>
       </w:pPr>
       <w:r>
+        <w:lastRenderedPageBreak/>
         <w:t>Evaluación de Conformidad</w:t>
       </w:r>
     </w:p>
@@ -31990,7 +32366,7 @@
       <w:r>
         <w:t xml:space="preserve"> pasar de la versión 1.0 a la versión 2.0 de forma resumida: </w:t>
       </w:r>
-      <w:hyperlink r:id="rId70" w:history="1">
+      <w:hyperlink r:id="rId67" w:history="1">
         <w:r>
           <w:rPr>
             <w:rStyle w:val="Hipervnculo"/>
@@ -32251,7 +32627,7 @@
         </w:rPr>
         <w:t xml:space="preserve">: </w:t>
       </w:r>
-      <w:hyperlink r:id="rId71" w:history="1">
+      <w:hyperlink r:id="rId68" w:history="1">
         <w:r>
           <w:rPr>
             <w:rStyle w:val="Hipervnculo"/>
@@ -32277,7 +32653,6 @@
           <w:i/>
           <w:lang w:val="en-US"/>
         </w:rPr>
-        <w:lastRenderedPageBreak/>
         <w:t xml:space="preserve">WCAG </w:t>
       </w:r>
       <w:r>
@@ -32293,7 +32668,7 @@
         </w:rPr>
         <w:t xml:space="preserve">: </w:t>
       </w:r>
-      <w:hyperlink r:id="rId72" w:history="1">
+      <w:hyperlink r:id="rId69" w:history="1">
         <w:r>
           <w:rPr>
             <w:rStyle w:val="Hipervnculo"/>
@@ -32341,7 +32716,11 @@
         <w:t xml:space="preserve"> ya visto</w:t>
       </w:r>
       <w:r>
-        <w:t xml:space="preserve">). Tener en cuenta especialmente estos puntos, que son una lista extendida de los que se enunciaron en la revisión preliminar. Para su comprobación podemos usar las </w:t>
+        <w:t xml:space="preserve">). Tener en cuenta especialmente estos puntos, que son una lista extendida de los que se </w:t>
+      </w:r>
+      <w:r>
+        <w:lastRenderedPageBreak/>
+        <w:t xml:space="preserve">enunciaron en la revisión preliminar. Para su comprobación podemos usar las </w:t>
       </w:r>
       <w:r>
         <w:t xml:space="preserve">mismas </w:t>
@@ -32820,7 +33199,7 @@
       <w:r>
         <w:t xml:space="preserve"> (</w:t>
       </w:r>
-      <w:hyperlink r:id="rId73" w:history="1">
+      <w:hyperlink r:id="rId70" w:history="1">
         <w:r>
           <w:rPr>
             <w:rStyle w:val="Hipervnculo"/>
@@ -32846,14 +33225,13 @@
           <w:b/>
           <w:i/>
         </w:rPr>
-        <w:lastRenderedPageBreak/>
         <w:t>Vischeck</w:t>
       </w:r>
       <w:proofErr w:type="spellEnd"/>
       <w:r>
         <w:t xml:space="preserve"> (</w:t>
       </w:r>
-      <w:hyperlink r:id="rId74" w:history="1">
+      <w:hyperlink r:id="rId71" w:history="1">
         <w:r>
           <w:rPr>
             <w:rStyle w:val="Hipervnculo"/>
@@ -32929,6 +33307,7 @@
         </w:numPr>
       </w:pPr>
       <w:r>
+        <w:lastRenderedPageBreak/>
         <w:t xml:space="preserve">Desactivar </w:t>
       </w:r>
       <w:r>
@@ -33389,11 +33768,7 @@
         <w:t>WCAG</w:t>
       </w:r>
       <w:r>
-        <w:t xml:space="preserve"> para </w:t>
-      </w:r>
-      <w:r>
-        <w:lastRenderedPageBreak/>
-        <w:t>proporcionar explicaciones adicionales sobre el mismo (que pueden ir bien para arreglar los problemas detectados).</w:t>
+        <w:t xml:space="preserve"> para proporcionar explicaciones adicionales sobre el mismo (que pueden ir bien para arreglar los problemas detectados).</w:t>
       </w:r>
     </w:p>
     <w:p>
@@ -33547,7 +33922,7 @@
                 <w:szCs w:val="24"/>
               </w:rPr>
             </w:pPr>
-            <w:hyperlink r:id="rId75" w:anchor="tech-text-equivalent" w:history="1">
+            <w:hyperlink r:id="rId72" w:anchor="tech-text-equivalent" w:history="1">
               <w:r>
                 <w:rPr>
                   <w:rStyle w:val="Hipervnculo"/>
@@ -33572,7 +33947,11 @@
             </w:r>
             <w:proofErr w:type="spellEnd"/>
             <w:r>
-              <w:t xml:space="preserve">" o en el contenido del elemento). </w:t>
+              <w:t xml:space="preserve">" o en el contenido del </w:t>
+            </w:r>
+            <w:r>
+              <w:lastRenderedPageBreak/>
+              <w:t xml:space="preserve">elemento). </w:t>
             </w:r>
             <w:r>
               <w:rPr>
@@ -33679,7 +34058,7 @@
                 <w:szCs w:val="24"/>
               </w:rPr>
             </w:pPr>
-            <w:hyperlink r:id="rId76" w:anchor="tech-color-convey" w:history="1">
+            <w:hyperlink r:id="rId73" w:anchor="tech-color-convey" w:history="1">
               <w:r>
                 <w:rPr>
                   <w:rStyle w:val="Hipervnculo"/>
@@ -33774,7 +34153,7 @@
                 <w:szCs w:val="24"/>
               </w:rPr>
             </w:pPr>
-            <w:hyperlink r:id="rId77" w:anchor="tech-identify-changes" w:history="1">
+            <w:hyperlink r:id="rId74" w:anchor="tech-identify-changes" w:history="1">
               <w:r>
                 <w:rPr>
                   <w:rStyle w:val="Hipervnculo"/>
@@ -33861,7 +34240,7 @@
                 <w:szCs w:val="24"/>
               </w:rPr>
             </w:pPr>
-            <w:hyperlink r:id="rId78" w:anchor="tech-order-style-sheets" w:history="1">
+            <w:hyperlink r:id="rId75" w:anchor="tech-order-style-sheets" w:history="1">
               <w:r>
                 <w:rPr>
                   <w:rStyle w:val="Hipervnculo"/>
@@ -33940,7 +34319,7 @@
                 <w:szCs w:val="24"/>
               </w:rPr>
             </w:pPr>
-            <w:hyperlink r:id="rId79" w:anchor="tech-dynamic-source" w:history="1">
+            <w:hyperlink r:id="rId76" w:anchor="tech-dynamic-source" w:history="1">
               <w:r>
                 <w:rPr>
                   <w:rStyle w:val="Hipervnculo"/>
@@ -34019,7 +34398,7 @@
                 <w:szCs w:val="24"/>
               </w:rPr>
             </w:pPr>
-            <w:hyperlink r:id="rId80" w:anchor="tech-avoid-flicker" w:history="1">
+            <w:hyperlink r:id="rId77" w:anchor="tech-avoid-flicker" w:history="1">
               <w:r>
                 <w:rPr>
                   <w:rStyle w:val="Hipervnculo"/>
@@ -34098,7 +34477,7 @@
                 <w:szCs w:val="24"/>
               </w:rPr>
             </w:pPr>
-            <w:hyperlink r:id="rId81" w:anchor="tech-simple-and-straightforward" w:history="1">
+            <w:hyperlink r:id="rId78" w:anchor="tech-simple-and-straightforward" w:history="1">
               <w:r>
                 <w:rPr>
                   <w:rStyle w:val="Hipervnculo"/>
@@ -34279,7 +34658,7 @@
                 <w:szCs w:val="24"/>
               </w:rPr>
             </w:pPr>
-            <w:hyperlink r:id="rId82" w:anchor="tech-redundant-server-links" w:history="1">
+            <w:hyperlink r:id="rId79" w:anchor="tech-redundant-server-links" w:history="1">
               <w:r>
                 <w:rPr>
                   <w:rStyle w:val="Hipervnculo"/>
@@ -34358,7 +34737,7 @@
                 <w:szCs w:val="24"/>
               </w:rPr>
             </w:pPr>
-            <w:hyperlink r:id="rId83" w:anchor="tech-client-side-maps" w:history="1">
+            <w:hyperlink r:id="rId80" w:anchor="tech-client-side-maps" w:history="1">
               <w:r>
                 <w:rPr>
                   <w:rStyle w:val="Hipervnculo"/>
@@ -34539,7 +34918,7 @@
                 <w:szCs w:val="24"/>
               </w:rPr>
             </w:pPr>
-            <w:hyperlink r:id="rId84" w:anchor="tech-table-headers" w:history="1">
+            <w:hyperlink r:id="rId81" w:anchor="tech-table-headers" w:history="1">
               <w:r>
                 <w:rPr>
                   <w:rStyle w:val="Hipervnculo"/>
@@ -34618,7 +34997,7 @@
                 <w:szCs w:val="24"/>
               </w:rPr>
             </w:pPr>
-            <w:hyperlink r:id="rId85" w:anchor="tech-table-structure" w:history="1">
+            <w:hyperlink r:id="rId82" w:anchor="tech-table-structure" w:history="1">
               <w:r>
                 <w:rPr>
                   <w:rStyle w:val="Hipervnculo"/>
@@ -34815,7 +35194,7 @@
                 <w:szCs w:val="24"/>
               </w:rPr>
             </w:pPr>
-            <w:hyperlink r:id="rId86" w:anchor="tech-redundant-server-links1" w:history="1">
+            <w:hyperlink r:id="rId83" w:anchor="tech-redundant-server-links1" w:history="1">
               <w:r>
                 <w:rPr>
                   <w:rStyle w:val="Hipervnculo"/>
@@ -34996,7 +35375,7 @@
                 <w:szCs w:val="24"/>
               </w:rPr>
             </w:pPr>
-            <w:hyperlink r:id="rId87" w:anchor="tech-scripts" w:history="1">
+            <w:hyperlink r:id="rId84" w:anchor="tech-scripts" w:history="1">
               <w:r>
                 <w:rPr>
                   <w:rStyle w:val="Hipervnculo"/>
@@ -35186,7 +35565,7 @@
                 <w:szCs w:val="24"/>
               </w:rPr>
             </w:pPr>
-            <w:hyperlink r:id="rId88" w:anchor="tech-auditory-descriptions" w:history="1">
+            <w:hyperlink r:id="rId85" w:anchor="tech-auditory-descriptions" w:history="1">
               <w:r>
                 <w:rPr>
                   <w:rStyle w:val="Hipervnculo"/>
@@ -35265,7 +35644,7 @@
                 <w:szCs w:val="24"/>
               </w:rPr>
             </w:pPr>
-            <w:hyperlink r:id="rId89" w:anchor="tech-synchronize-equivalents" w:history="1">
+            <w:hyperlink r:id="rId86" w:anchor="tech-synchronize-equivalents" w:history="1">
               <w:r>
                 <w:rPr>
                   <w:rStyle w:val="Hipervnculo"/>
@@ -35452,7 +35831,7 @@
                 <w:szCs w:val="24"/>
               </w:rPr>
             </w:pPr>
-            <w:hyperlink r:id="rId90" w:anchor="tech-alt-pages" w:history="1">
+            <w:hyperlink r:id="rId87" w:anchor="tech-alt-pages" w:history="1">
               <w:r>
                 <w:rPr>
                   <w:rStyle w:val="Hipervnculo"/>
@@ -35470,7 +35849,11 @@
               <w:t>W3C</w:t>
             </w:r>
             <w:r>
-              <w:t>, sea accesible, tenga información (o funcionalidad) equivalente y sea actualizada tan a menudo como la página (original) inaccesible.</w:t>
+              <w:t xml:space="preserve">, sea accesible, tenga información (o funcionalidad) </w:t>
+            </w:r>
+            <w:r>
+              <w:lastRenderedPageBreak/>
+              <w:t>equivalente y sea actualizada tan a menudo como la página (original) inaccesible.</w:t>
             </w:r>
           </w:p>
         </w:tc>
@@ -35678,7 +36061,7 @@
                 <w:szCs w:val="24"/>
               </w:rPr>
             </w:pPr>
-            <w:hyperlink r:id="rId91" w:anchor="tech-color-contrast" w:history="1">
+            <w:hyperlink r:id="rId88" w:anchor="tech-color-contrast" w:history="1">
               <w:r>
                 <w:rPr>
                   <w:rStyle w:val="Hipervnculo"/>
@@ -35757,7 +36140,7 @@
                 <w:szCs w:val="24"/>
               </w:rPr>
             </w:pPr>
-            <w:hyperlink r:id="rId92" w:anchor="tech-use-markup" w:history="1">
+            <w:hyperlink r:id="rId89" w:anchor="tech-use-markup" w:history="1">
               <w:r>
                 <w:rPr>
                   <w:rStyle w:val="Hipervnculo"/>
@@ -35836,7 +36219,7 @@
                 <w:szCs w:val="24"/>
               </w:rPr>
             </w:pPr>
-            <w:hyperlink r:id="rId93" w:anchor="tech-identify-grammar" w:history="1">
+            <w:hyperlink r:id="rId90" w:anchor="tech-identify-grammar" w:history="1">
               <w:r>
                 <w:rPr>
                   <w:rStyle w:val="Hipervnculo"/>
@@ -35915,7 +36298,7 @@
                 <w:szCs w:val="24"/>
               </w:rPr>
             </w:pPr>
-            <w:hyperlink r:id="rId94" w:anchor="tech-style-sheets" w:history="1">
+            <w:hyperlink r:id="rId91" w:anchor="tech-style-sheets" w:history="1">
               <w:r>
                 <w:rPr>
                   <w:rStyle w:val="Hipervnculo"/>
@@ -35994,7 +36377,7 @@
                 <w:szCs w:val="24"/>
               </w:rPr>
             </w:pPr>
-            <w:hyperlink r:id="rId95" w:anchor="tech-relative-units" w:history="1">
+            <w:hyperlink r:id="rId92" w:anchor="tech-relative-units" w:history="1">
               <w:r>
                 <w:rPr>
                   <w:rStyle w:val="Hipervnculo"/>
@@ -36073,7 +36456,7 @@
                 <w:szCs w:val="24"/>
               </w:rPr>
             </w:pPr>
-            <w:hyperlink r:id="rId96" w:anchor="tech-logical-headings" w:history="1">
+            <w:hyperlink r:id="rId93" w:anchor="tech-logical-headings" w:history="1">
               <w:r>
                 <w:rPr>
                   <w:rStyle w:val="Hipervnculo"/>
@@ -36152,7 +36535,7 @@
                 <w:szCs w:val="24"/>
               </w:rPr>
             </w:pPr>
-            <w:hyperlink r:id="rId97" w:anchor="tech-list-structure" w:history="1">
+            <w:hyperlink r:id="rId94" w:anchor="tech-list-structure" w:history="1">
               <w:r>
                 <w:rPr>
                   <w:rStyle w:val="Hipervnculo"/>
@@ -36231,7 +36614,7 @@
                 <w:szCs w:val="24"/>
               </w:rPr>
             </w:pPr>
-            <w:hyperlink r:id="rId98" w:anchor="tech-quotes" w:history="1">
+            <w:hyperlink r:id="rId95" w:anchor="tech-quotes" w:history="1">
               <w:r>
                 <w:rPr>
                   <w:rStyle w:val="Hipervnculo"/>
@@ -36310,7 +36693,7 @@
                 <w:szCs w:val="24"/>
               </w:rPr>
             </w:pPr>
-            <w:hyperlink r:id="rId99" w:anchor="tech-fallback-page" w:history="1">
+            <w:hyperlink r:id="rId96" w:anchor="tech-fallback-page" w:history="1">
               <w:r>
                 <w:rPr>
                   <w:rStyle w:val="Hipervnculo"/>
@@ -36389,7 +36772,7 @@
                 <w:szCs w:val="24"/>
               </w:rPr>
             </w:pPr>
-            <w:hyperlink r:id="rId100" w:anchor="tech-avoid-blinking" w:history="1">
+            <w:hyperlink r:id="rId97" w:anchor="tech-avoid-blinking" w:history="1">
               <w:r>
                 <w:rPr>
                   <w:rStyle w:val="Hipervnculo"/>
@@ -36468,7 +36851,7 @@
                 <w:szCs w:val="24"/>
               </w:rPr>
             </w:pPr>
-            <w:hyperlink r:id="rId101" w:anchor="tech-no-periodic-refresh" w:history="1">
+            <w:hyperlink r:id="rId98" w:anchor="tech-no-periodic-refresh" w:history="1">
               <w:r>
                 <w:rPr>
                   <w:rStyle w:val="Hipervnculo"/>
@@ -36547,7 +36930,7 @@
                 <w:szCs w:val="24"/>
               </w:rPr>
             </w:pPr>
-            <w:hyperlink r:id="rId102" w:anchor="tech-no-auto-forward" w:history="1">
+            <w:hyperlink r:id="rId99" w:anchor="tech-no-auto-forward" w:history="1">
               <w:r>
                 <w:rPr>
                   <w:rStyle w:val="Hipervnculo"/>
@@ -36626,7 +37009,7 @@
                 <w:szCs w:val="24"/>
               </w:rPr>
             </w:pPr>
-            <w:hyperlink r:id="rId103" w:anchor="tech-avoid-pop-ups" w:history="1">
+            <w:hyperlink r:id="rId100" w:anchor="tech-avoid-pop-ups" w:history="1">
               <w:r>
                 <w:rPr>
                   <w:rStyle w:val="Hipervnculo"/>
@@ -36705,7 +37088,7 @@
                 <w:szCs w:val="24"/>
               </w:rPr>
             </w:pPr>
-            <w:hyperlink r:id="rId104" w:anchor="tech-latest-w3c-specs" w:history="1">
+            <w:hyperlink r:id="rId101" w:anchor="tech-latest-w3c-specs" w:history="1">
               <w:r>
                 <w:rPr>
                   <w:rStyle w:val="Hipervnculo"/>
@@ -36793,7 +37176,7 @@
                 <w:szCs w:val="24"/>
               </w:rPr>
             </w:pPr>
-            <w:hyperlink r:id="rId105" w:anchor="tech-avoid-deprecated" w:history="1">
+            <w:hyperlink r:id="rId102" w:anchor="tech-avoid-deprecated" w:history="1">
               <w:r>
                 <w:rPr>
                   <w:rStyle w:val="Hipervnculo"/>
@@ -36881,7 +37264,7 @@
                 <w:szCs w:val="24"/>
               </w:rPr>
             </w:pPr>
-            <w:hyperlink r:id="rId106" w:anchor="tech-group-information" w:history="1">
+            <w:hyperlink r:id="rId103" w:anchor="tech-group-information" w:history="1">
               <w:r>
                 <w:rPr>
                   <w:rStyle w:val="Hipervnculo"/>
@@ -36960,7 +37343,7 @@
                 <w:szCs w:val="24"/>
               </w:rPr>
             </w:pPr>
-            <w:hyperlink r:id="rId107" w:anchor="tech-meaningful-links" w:history="1">
+            <w:hyperlink r:id="rId104" w:anchor="tech-meaningful-links" w:history="1">
               <w:r>
                 <w:rPr>
                   <w:rStyle w:val="Hipervnculo"/>
@@ -37039,7 +37422,7 @@
                 <w:szCs w:val="24"/>
               </w:rPr>
             </w:pPr>
-            <w:hyperlink r:id="rId108" w:anchor="tech-use-metadata" w:history="1">
+            <w:hyperlink r:id="rId105" w:anchor="tech-use-metadata" w:history="1">
               <w:r>
                 <w:rPr>
                   <w:rStyle w:val="Hipervnculo"/>
@@ -37118,7 +37501,7 @@
                 <w:szCs w:val="24"/>
               </w:rPr>
             </w:pPr>
-            <w:hyperlink r:id="rId109" w:anchor="tech-site-description" w:history="1">
+            <w:hyperlink r:id="rId106" w:anchor="tech-site-description" w:history="1">
               <w:r>
                 <w:rPr>
                   <w:rStyle w:val="Hipervnculo"/>
@@ -37197,7 +37580,7 @@
                 <w:szCs w:val="24"/>
               </w:rPr>
             </w:pPr>
-            <w:hyperlink r:id="rId110" w:anchor="tech-clear-nav-mechanism" w:history="1">
+            <w:hyperlink r:id="rId107" w:anchor="tech-clear-nav-mechanism" w:history="1">
               <w:r>
                 <w:rPr>
                   <w:rStyle w:val="Hipervnculo"/>
@@ -37284,6 +37667,7 @@
                 <w:b/>
                 <w:bCs/>
               </w:rPr>
+              <w:lastRenderedPageBreak/>
               <w:t>Y si utiliza tablas (Prioridad 2)</w:t>
             </w:r>
           </w:p>
@@ -37378,7 +37762,7 @@
                 <w:szCs w:val="24"/>
               </w:rPr>
             </w:pPr>
-            <w:hyperlink r:id="rId111" w:anchor="tech-avoid-table-for-layout" w:history="1">
+            <w:hyperlink r:id="rId108" w:anchor="tech-avoid-table-for-layout" w:history="1">
               <w:r>
                 <w:rPr>
                   <w:rStyle w:val="Hipervnculo"/>
@@ -37457,7 +37841,7 @@
                 <w:szCs w:val="24"/>
               </w:rPr>
             </w:pPr>
-            <w:hyperlink r:id="rId112" w:anchor="tech-table-layout" w:history="1">
+            <w:hyperlink r:id="rId109" w:anchor="tech-table-layout" w:history="1">
               <w:r>
                 <w:rPr>
                   <w:rStyle w:val="Hipervnculo"/>
@@ -37654,7 +38038,7 @@
                 <w:szCs w:val="24"/>
               </w:rPr>
             </w:pPr>
-            <w:hyperlink r:id="rId113" w:anchor="tech-frame-longdesc" w:history="1">
+            <w:hyperlink r:id="rId110" w:anchor="tech-frame-longdesc" w:history="1">
               <w:r>
                 <w:rPr>
                   <w:rStyle w:val="Hipervnculo"/>
@@ -37835,7 +38219,7 @@
                 <w:szCs w:val="24"/>
               </w:rPr>
             </w:pPr>
-            <w:hyperlink r:id="rId114" w:anchor="tech-unassociated-labels" w:history="1">
+            <w:hyperlink r:id="rId111" w:anchor="tech-unassociated-labels" w:history="1">
               <w:r>
                 <w:rPr>
                   <w:rStyle w:val="Hipervnculo"/>
@@ -37914,7 +38298,7 @@
                 <w:szCs w:val="24"/>
               </w:rPr>
             </w:pPr>
-            <w:hyperlink r:id="rId115" w:anchor="tech-associate-labels" w:history="1">
+            <w:hyperlink r:id="rId112" w:anchor="tech-associate-labels" w:history="1">
               <w:r>
                 <w:rPr>
                   <w:rStyle w:val="Hipervnculo"/>
@@ -38095,7 +38479,7 @@
                 <w:szCs w:val="24"/>
               </w:rPr>
             </w:pPr>
-            <w:hyperlink r:id="rId116" w:anchor="tech-keyboard-operable-scripts" w:history="1">
+            <w:hyperlink r:id="rId113" w:anchor="tech-keyboard-operable-scripts" w:history="1">
               <w:r>
                 <w:rPr>
                   <w:rStyle w:val="Hipervnculo"/>
@@ -38192,7 +38576,7 @@
                 <w:szCs w:val="24"/>
               </w:rPr>
             </w:pPr>
-            <w:hyperlink r:id="rId117" w:anchor="tech-avoid-movement" w:history="1">
+            <w:hyperlink r:id="rId114" w:anchor="tech-avoid-movement" w:history="1">
               <w:r>
                 <w:rPr>
                   <w:rStyle w:val="Hipervnculo"/>
@@ -38271,7 +38655,7 @@
                 <w:szCs w:val="24"/>
               </w:rPr>
             </w:pPr>
-            <w:hyperlink r:id="rId118" w:anchor="tech-directly-accessible" w:history="1">
+            <w:hyperlink r:id="rId115" w:anchor="tech-directly-accessible" w:history="1">
               <w:r>
                 <w:rPr>
                   <w:rStyle w:val="Hipervnculo"/>
@@ -38368,7 +38752,7 @@
                 <w:szCs w:val="24"/>
               </w:rPr>
             </w:pPr>
-            <w:hyperlink r:id="rId119" w:anchor="tech-keyboard-operable" w:history="1">
+            <w:hyperlink r:id="rId116" w:anchor="tech-keyboard-operable" w:history="1">
               <w:r>
                 <w:rPr>
                   <w:rStyle w:val="Hipervnculo"/>
@@ -38447,7 +38831,7 @@
                 <w:szCs w:val="24"/>
               </w:rPr>
             </w:pPr>
-            <w:hyperlink r:id="rId120" w:anchor="tech-device-independent-events" w:history="1">
+            <w:hyperlink r:id="rId117" w:anchor="tech-device-independent-events" w:history="1">
               <w:r>
                 <w:rPr>
                   <w:rStyle w:val="Hipervnculo"/>
@@ -38670,7 +39054,7 @@
                 <w:szCs w:val="24"/>
               </w:rPr>
             </w:pPr>
-            <w:hyperlink r:id="rId121" w:anchor="tech-expand-abbr" w:history="1">
+            <w:hyperlink r:id="rId118" w:anchor="tech-expand-abbr" w:history="1">
               <w:r>
                 <w:rPr>
                   <w:rStyle w:val="Hipervnculo"/>
@@ -38749,7 +39133,7 @@
                 <w:szCs w:val="24"/>
               </w:rPr>
             </w:pPr>
-            <w:hyperlink r:id="rId122" w:anchor="tech-identify-lang" w:history="1">
+            <w:hyperlink r:id="rId119" w:anchor="tech-identify-lang" w:history="1">
               <w:r>
                 <w:rPr>
                   <w:rStyle w:val="Hipervnculo"/>
@@ -38828,7 +39212,7 @@
                 <w:szCs w:val="24"/>
               </w:rPr>
             </w:pPr>
-            <w:hyperlink r:id="rId123" w:anchor="tech-tab-order" w:history="1">
+            <w:hyperlink r:id="rId120" w:anchor="tech-tab-order" w:history="1">
               <w:r>
                 <w:rPr>
                   <w:rStyle w:val="Hipervnculo"/>
@@ -38907,7 +39291,7 @@
                 <w:szCs w:val="24"/>
               </w:rPr>
             </w:pPr>
-            <w:hyperlink r:id="rId124" w:anchor="tech-keyboard-shortcuts" w:history="1">
+            <w:hyperlink r:id="rId121" w:anchor="tech-keyboard-shortcuts" w:history="1">
               <w:r>
                 <w:rPr>
                   <w:rStyle w:val="Hipervnculo"/>
@@ -38986,7 +39370,7 @@
                 <w:szCs w:val="24"/>
               </w:rPr>
             </w:pPr>
-            <w:hyperlink r:id="rId125" w:anchor="tech-divide-links" w:history="1">
+            <w:hyperlink r:id="rId122" w:anchor="tech-divide-links" w:history="1">
               <w:r>
                 <w:rPr>
                   <w:rStyle w:val="Hipervnculo"/>
@@ -39065,7 +39449,7 @@
                 <w:szCs w:val="24"/>
               </w:rPr>
             </w:pPr>
-            <w:hyperlink r:id="rId126" w:anchor="tech-content-preferences" w:history="1">
+            <w:hyperlink r:id="rId123" w:anchor="tech-content-preferences" w:history="1">
               <w:r>
                 <w:rPr>
                   <w:rStyle w:val="Hipervnculo"/>
@@ -39144,7 +39528,7 @@
                 <w:szCs w:val="24"/>
               </w:rPr>
             </w:pPr>
-            <w:hyperlink r:id="rId127" w:anchor="tech-nav-bar" w:history="1">
+            <w:hyperlink r:id="rId124" w:anchor="tech-nav-bar" w:history="1">
               <w:r>
                 <w:rPr>
                   <w:rStyle w:val="Hipervnculo"/>
@@ -39223,7 +39607,7 @@
                 <w:szCs w:val="24"/>
               </w:rPr>
             </w:pPr>
-            <w:hyperlink r:id="rId128" w:anchor="tech-group-links" w:history="1">
+            <w:hyperlink r:id="rId125" w:anchor="tech-group-links" w:history="1">
               <w:r>
                 <w:rPr>
                   <w:rStyle w:val="Hipervnculo"/>
@@ -39232,7 +39616,11 @@
               </w:r>
             </w:hyperlink>
             <w:r>
-              <w:t xml:space="preserve"> Agrupe los vínculos relacionados, identifique el grupo (para las aplicaciones de usuario) y, hasta que las aplicaciones de usuario lo hagan, proporcione una manera de evitar el grupo.</w:t>
+              <w:t xml:space="preserve"> Agrupe los vínculos relacionados, identifique el grupo (para las aplicaciones de usuario) y, hasta que las aplicaciones de usuario lo </w:t>
+            </w:r>
+            <w:r>
+              <w:lastRenderedPageBreak/>
+              <w:t>hagan, proporcione una manera de evitar el grupo.</w:t>
             </w:r>
           </w:p>
         </w:tc>
@@ -39302,7 +39690,7 @@
                 <w:szCs w:val="24"/>
               </w:rPr>
             </w:pPr>
-            <w:hyperlink r:id="rId129" w:anchor="tech-searches" w:history="1">
+            <w:hyperlink r:id="rId126" w:anchor="tech-searches" w:history="1">
               <w:r>
                 <w:rPr>
                   <w:rStyle w:val="Hipervnculo"/>
@@ -39381,7 +39769,7 @@
                 <w:szCs w:val="24"/>
               </w:rPr>
             </w:pPr>
-            <w:hyperlink r:id="rId130" w:anchor="tech-front-loading" w:history="1">
+            <w:hyperlink r:id="rId127" w:anchor="tech-front-loading" w:history="1">
               <w:r>
                 <w:rPr>
                   <w:rStyle w:val="Hipervnculo"/>
@@ -39460,7 +39848,7 @@
                 <w:szCs w:val="24"/>
               </w:rPr>
             </w:pPr>
-            <w:hyperlink r:id="rId131" w:anchor="tech-bundled-version" w:history="1">
+            <w:hyperlink r:id="rId128" w:anchor="tech-bundled-version" w:history="1">
               <w:r>
                 <w:rPr>
                   <w:rStyle w:val="Hipervnculo"/>
@@ -39539,7 +39927,7 @@
                 <w:szCs w:val="24"/>
               </w:rPr>
             </w:pPr>
-            <w:hyperlink r:id="rId132" w:anchor="tech-skip-over-ascii" w:history="1">
+            <w:hyperlink r:id="rId129" w:anchor="tech-skip-over-ascii" w:history="1">
               <w:r>
                 <w:rPr>
                   <w:rStyle w:val="Hipervnculo"/>
@@ -39636,7 +40024,7 @@
                 <w:szCs w:val="24"/>
               </w:rPr>
             </w:pPr>
-            <w:hyperlink r:id="rId133" w:anchor="tech-icons" w:history="1">
+            <w:hyperlink r:id="rId130" w:anchor="tech-icons" w:history="1">
               <w:r>
                 <w:rPr>
                   <w:rStyle w:val="Hipervnculo"/>
@@ -39715,7 +40103,7 @@
                 <w:szCs w:val="24"/>
               </w:rPr>
             </w:pPr>
-            <w:hyperlink r:id="rId134" w:anchor="tech-consistent-style" w:history="1">
+            <w:hyperlink r:id="rId131" w:anchor="tech-consistent-style" w:history="1">
               <w:r>
                 <w:rPr>
                   <w:rStyle w:val="Hipervnculo"/>
@@ -39896,7 +40284,7 @@
                 <w:szCs w:val="24"/>
               </w:rPr>
             </w:pPr>
-            <w:hyperlink r:id="rId135" w:anchor="tech-redundant-client-links" w:history="1">
+            <w:hyperlink r:id="rId132" w:anchor="tech-redundant-client-links" w:history="1">
               <w:r>
                 <w:rPr>
                   <w:rStyle w:val="Hipervnculo"/>
@@ -40077,7 +40465,7 @@
                 <w:szCs w:val="24"/>
               </w:rPr>
             </w:pPr>
-            <w:hyperlink r:id="rId136" w:anchor="tech-table-summaries" w:history="1">
+            <w:hyperlink r:id="rId133" w:anchor="tech-table-summaries" w:history="1">
               <w:r>
                 <w:rPr>
                   <w:rStyle w:val="Hipervnculo"/>
@@ -40156,7 +40544,7 @@
                 <w:szCs w:val="24"/>
               </w:rPr>
             </w:pPr>
-            <w:hyperlink r:id="rId137" w:anchor="tech-abbreviate-labels" w:history="1">
+            <w:hyperlink r:id="rId134" w:anchor="tech-abbreviate-labels" w:history="1">
               <w:r>
                 <w:rPr>
                   <w:rStyle w:val="Hipervnculo"/>
@@ -40235,7 +40623,7 @@
                 <w:szCs w:val="24"/>
               </w:rPr>
             </w:pPr>
-            <w:hyperlink r:id="rId138" w:anchor="tech-linear-tables" w:history="1">
+            <w:hyperlink r:id="rId135" w:anchor="tech-linear-tables" w:history="1">
               <w:r>
                 <w:rPr>
                   <w:rStyle w:val="Hipervnculo"/>
@@ -40425,7 +40813,7 @@
                 <w:szCs w:val="24"/>
               </w:rPr>
             </w:pPr>
-            <w:hyperlink r:id="rId139" w:anchor="tech-place-holders" w:history="1">
+            <w:hyperlink r:id="rId136" w:anchor="tech-place-holders" w:history="1">
               <w:r>
                 <w:rPr>
                   <w:rStyle w:val="Hipervnculo"/>
@@ -40548,7 +40936,7 @@
         </w:rPr>
         <w:t xml:space="preserve">: </w:t>
       </w:r>
-      <w:hyperlink r:id="rId140" w:history="1">
+      <w:hyperlink r:id="rId137" w:history="1">
         <w:r>
           <w:rPr>
             <w:rStyle w:val="Hipervnculo"/>
@@ -40575,7 +40963,6 @@
           <w:i/>
           <w:lang w:val="en-US"/>
         </w:rPr>
-        <w:lastRenderedPageBreak/>
         <w:t>TAW Ok Basic</w:t>
       </w:r>
       <w:r>
@@ -40584,7 +40971,7 @@
         </w:rPr>
         <w:t xml:space="preserve">: </w:t>
       </w:r>
-      <w:hyperlink r:id="rId141" w:history="1">
+      <w:hyperlink r:id="rId138" w:history="1">
         <w:r>
           <w:rPr>
             <w:rStyle w:val="Hipervnculo"/>
@@ -40619,7 +41006,7 @@
         </w:rPr>
         <w:t xml:space="preserve">: </w:t>
       </w:r>
-      <w:hyperlink r:id="rId142" w:history="1">
+      <w:hyperlink r:id="rId139" w:history="1">
         <w:r>
           <w:rPr>
             <w:rStyle w:val="Hipervnculo"/>
@@ -40711,7 +41098,7 @@
         </w:rPr>
         <w:t xml:space="preserve"> </w:t>
       </w:r>
-      <w:hyperlink r:id="rId143" w:history="1">
+      <w:hyperlink r:id="rId140" w:history="1">
         <w:r>
           <w:rPr>
             <w:rStyle w:val="Hipervnculo"/>
@@ -40744,6 +41131,7 @@
           <w:i/>
           <w:lang w:val="en-US"/>
         </w:rPr>
+        <w:lastRenderedPageBreak/>
         <w:t xml:space="preserve">The </w:t>
       </w:r>
       <w:proofErr w:type="spellStart"/>
@@ -40770,7 +41158,7 @@
         </w:rPr>
         <w:t xml:space="preserve">: </w:t>
       </w:r>
-      <w:hyperlink r:id="rId144" w:history="1">
+      <w:hyperlink r:id="rId141" w:history="1">
         <w:r>
           <w:rPr>
             <w:rStyle w:val="Hipervnculo"/>
@@ -41445,7 +41833,6 @@
           <w:bCs/>
           <w:lang w:eastAsia="es-ES"/>
         </w:rPr>
-        <w:lastRenderedPageBreak/>
         <w:t>Claro:</w:t>
       </w:r>
       <w:r>
@@ -41472,6 +41859,7 @@
           <w:bCs/>
           <w:lang w:eastAsia="es-ES"/>
         </w:rPr>
+        <w:lastRenderedPageBreak/>
         <w:t>Conciso:</w:t>
       </w:r>
       <w:r>
@@ -41654,9 +42042,9 @@
       <w:r>
         <w:object w:dxaOrig="9404" w:dyaOrig="4115">
           <v:shape id="_x0000_i1026" type="#_x0000_t75" style="width:470.25pt;height:205.5pt" o:ole="">
-            <v:imagedata r:id="rId145" o:title=""/>
+            <v:imagedata r:id="rId142" o:title=""/>
           </v:shape>
-          <o:OLEObject Type="Embed" ProgID="Excel.Sheet.8" ShapeID="_x0000_i1026" DrawAspect="Content" ObjectID="_1585157334" r:id="rId146"/>
+          <o:OLEObject Type="Embed" ProgID="Excel.Sheet.8" ShapeID="_x0000_i1026" DrawAspect="Content" ObjectID="_1585331491" r:id="rId143"/>
         </w:object>
       </w:r>
       <w:r>
@@ -41727,7 +42115,6 @@
         <w:rPr>
           <w:lang w:eastAsia="es-ES"/>
         </w:rPr>
-        <w:lastRenderedPageBreak/>
         <w:t>Cuando proceda, costes de unidades lógicas con entidad propia dentro del proyecto, con la descomposición correspondiente de componentes de hardware, elementos de software, horas persona, elementos auxiliares y otros.</w:t>
       </w:r>
     </w:p>
@@ -41764,6 +42151,7 @@
         <w:rPr>
           <w:lang w:eastAsia="es-ES"/>
         </w:rPr>
+        <w:lastRenderedPageBreak/>
         <w:t xml:space="preserve">El presupuesto debe especificar claramente las bases con las que se confecciona el mismo. </w:t>
       </w:r>
     </w:p>
@@ -41787,9 +42175,9 @@
       <w:r>
         <w:object w:dxaOrig="8969" w:dyaOrig="2954">
           <v:shape id="_x0000_i1027" type="#_x0000_t75" style="width:448.5pt;height:147.75pt" o:ole="">
-            <v:imagedata r:id="rId147" o:title=""/>
+            <v:imagedata r:id="rId144" o:title=""/>
           </v:shape>
-          <o:OLEObject Type="Embed" ProgID="Excel.Sheet.8" ShapeID="_x0000_i1027" DrawAspect="Content" ObjectID="_1585157335" r:id="rId148"/>
+          <o:OLEObject Type="Embed" ProgID="Excel.Sheet.8" ShapeID="_x0000_i1027" DrawAspect="Content" ObjectID="_1585331492" r:id="rId145"/>
         </w:object>
       </w:r>
     </w:p>
@@ -42136,7 +42524,7 @@
       <w:r>
         <w:t xml:space="preserve"> Hassan Montero, Y. “Guía de Evaluación Heurística de Sitios Web”. </w:t>
       </w:r>
-      <w:hyperlink r:id="rId149" w:history="1">
+      <w:hyperlink r:id="rId146" w:history="1">
         <w:r>
           <w:rPr>
             <w:rStyle w:val="Hipervnculo"/>
@@ -42841,22 +43229,22 @@
               <w:t>png</w:t>
             </w:r>
             <w:r>
-              <w:t xml:space="preserve"> si son </w:t>
+              <w:t xml:space="preserve"> si son capturas de pantalla, .</w:t>
+            </w:r>
+            <w:proofErr w:type="spellStart"/>
+            <w:r>
+              <w:rPr>
+                <w:i/>
+              </w:rPr>
+              <w:t>wmf</w:t>
+            </w:r>
+            <w:proofErr w:type="spellEnd"/>
+            <w:r>
+              <w:t xml:space="preserve"> si son diagramas o </w:t>
             </w:r>
             <w:r>
               <w:lastRenderedPageBreak/>
-              <w:t>capturas de pantalla, .</w:t>
-            </w:r>
-            <w:proofErr w:type="spellStart"/>
-            <w:r>
-              <w:rPr>
-                <w:i/>
-              </w:rPr>
-              <w:t>wmf</w:t>
-            </w:r>
-            <w:proofErr w:type="spellEnd"/>
-            <w:r>
-              <w:t xml:space="preserve"> si son diagramas o esquemas y .</w:t>
+              <w:t>esquemas y .</w:t>
             </w:r>
             <w:proofErr w:type="spellStart"/>
             <w:r>
@@ -43594,34 +43982,34 @@
               <w:t>Contiene toda la doc</w:t>
             </w:r>
             <w:r>
-              <w:t xml:space="preserve">umentación relativa al proyecto, incluyendo los ficheros generados </w:t>
+              <w:t>umentación relativa al proyecto, incluyendo los ficheros generados por herramientas de generación de documentación automática como</w:t>
+            </w:r>
+            <w:r>
+              <w:t xml:space="preserve"> </w:t>
+            </w:r>
+            <w:proofErr w:type="spellStart"/>
+            <w:r>
+              <w:rPr>
+                <w:i/>
+              </w:rPr>
+              <w:t>J</w:t>
+            </w:r>
+            <w:r>
+              <w:rPr>
+                <w:i/>
+              </w:rPr>
+              <w:t>avadoc</w:t>
+            </w:r>
+            <w:proofErr w:type="spellEnd"/>
+            <w:r>
+              <w:t xml:space="preserve"> </w:t>
+            </w:r>
+            <w:r>
+              <w:t xml:space="preserve">o </w:t>
             </w:r>
             <w:r>
               <w:lastRenderedPageBreak/>
-              <w:t>por herramientas de generación de documentación automática como</w:t>
-            </w:r>
-            <w:r>
-              <w:t xml:space="preserve"> </w:t>
-            </w:r>
-            <w:proofErr w:type="spellStart"/>
-            <w:r>
-              <w:rPr>
-                <w:i/>
-              </w:rPr>
-              <w:t>J</w:t>
-            </w:r>
-            <w:r>
-              <w:rPr>
-                <w:i/>
-              </w:rPr>
-              <w:t>avadoc</w:t>
-            </w:r>
-            <w:proofErr w:type="spellEnd"/>
-            <w:r>
-              <w:t xml:space="preserve"> </w:t>
-            </w:r>
-            <w:r>
-              <w:t>o similar.</w:t>
+              <w:t>similar.</w:t>
             </w:r>
           </w:p>
         </w:tc>
@@ -44307,7 +44695,6 @@
         </w:rPr>
       </w:pPr>
       <w:r>
-        <w:lastRenderedPageBreak/>
         <w:br w:type="page"/>
       </w:r>
     </w:p>
@@ -44701,7 +45088,7 @@
       <w:r>
         <w:t>) (</w:t>
       </w:r>
-      <w:hyperlink r:id="rId150" w:history="1">
+      <w:hyperlink r:id="rId147" w:history="1">
         <w:r>
           <w:rPr>
             <w:rStyle w:val="Hipervnculo"/>
@@ -44739,7 +45126,7 @@
       <w:r>
         <w:t>) (</w:t>
       </w:r>
-      <w:hyperlink r:id="rId151" w:history="1">
+      <w:hyperlink r:id="rId148" w:history="1">
         <w:r>
           <w:rPr>
             <w:rStyle w:val="Hipervnculo"/>
@@ -45557,7 +45944,6 @@
         <w:pStyle w:val="CdigoFuente"/>
       </w:pPr>
       <w:r>
-        <w:lastRenderedPageBreak/>
         <w:t xml:space="preserve">            </w:t>
       </w:r>
       <w:r>
@@ -45700,16 +46086,6 @@
 </file>
 
 <file path=word/footer1.xml><?xml version="1.0" encoding="utf-8"?>
-<w:ftr xmlns:wpc="http://schemas.microsoft.com/office/word/2010/wordprocessingCanvas" xmlns:cx="http://schemas.microsoft.com/office/drawing/2014/chartex" xmlns:cx1="http://schemas.microsoft.com/office/drawing/2015/9/8/chartex" xmlns:cx2="http://schemas.microsoft.com/office/drawing/2015/10/21/chartex" xmlns:cx3="http://schemas.microsoft.com/office/drawing/2016/5/9/chartex" xmlns:cx4="http://schemas.microsoft.com/office/drawing/2016/5/10/chartex" xmlns:cx5="http://schemas.microsoft.com/office/drawing/2016/5/11/chartex" xmlns:cx6="http://schemas.microsoft.com/office/drawing/2016/5/12/chartex" xmlns:cx7="http://schemas.microsoft.com/office/drawing/2016/5/13/chartex" xmlns:cx8="http://schemas.microsoft.com/office/drawing/2016/5/14/chartex" xmlns:mc="http://schemas.openxmlformats.org/markup-compatibility/2006" xmlns:aink="http://schemas.microsoft.com/office/drawing/2016/ink" xmlns:am3d="http://schemas.microsoft.com/office/drawing/2017/model3d" xmlns:o="urn:schemas-microsoft-com:office:office" xmlns:r="http://schemas.openxmlformats.org/officeDocument/2006/relationships" xmlns:m="http://schemas.openxmlformats.org/officeDocument/2006/math" xmlns:v="urn:schemas-microsoft-com:vml" xmlns:wp14="http://schemas.microsoft.com/office/word/2010/wordprocessingDrawing" xmlns:wp="http://schemas.openxmlformats.org/drawingml/2006/wordprocessingDrawing" xmlns:w10="urn:schemas-microsoft-com:office:word" xmlns:w="http://schemas.openxmlformats.org/wordprocessingml/2006/main" xmlns:w14="http://schemas.microsoft.com/office/word/2010/wordml" xmlns:w15="http://schemas.microsoft.com/office/word/2012/wordml" xmlns:w16cid="http://schemas.microsoft.com/office/word/2016/wordml/cid" xmlns:w16se="http://schemas.microsoft.com/office/word/2015/wordml/symex" xmlns:wpg="http://schemas.microsoft.com/office/word/2010/wordprocessingGroup" xmlns:wpi="http://schemas.microsoft.com/office/word/2010/wordprocessingInk" xmlns:wne="http://schemas.microsoft.com/office/word/2006/wordml" xmlns:wps="http://schemas.microsoft.com/office/word/2010/wordprocessingShape" mc:Ignorable="w14 w15 w16se w16cid wp14">
-  <w:p>
-    <w:pPr>
-      <w:pStyle w:val="Piedepgina"/>
-    </w:pPr>
-  </w:p>
-</w:ftr>
-</file>
-
-<file path=word/footer2.xml><?xml version="1.0" encoding="utf-8"?>
 <w:ftr xmlns:wpc="http://schemas.microsoft.com/office/word/2010/wordprocessingCanvas" xmlns:cx="http://schemas.microsoft.com/office/drawing/2014/chartex" xmlns:cx1="http://schemas.microsoft.com/office/drawing/2015/9/8/chartex" xmlns:cx2="http://schemas.microsoft.com/office/drawing/2015/10/21/chartex" xmlns:cx3="http://schemas.microsoft.com/office/drawing/2016/5/9/chartex" xmlns:cx4="http://schemas.microsoft.com/office/drawing/2016/5/10/chartex" xmlns:cx5="http://schemas.microsoft.com/office/drawing/2016/5/11/chartex" xmlns:cx6="http://schemas.microsoft.com/office/drawing/2016/5/12/chartex" xmlns:cx7="http://schemas.microsoft.com/office/drawing/2016/5/13/chartex" xmlns:cx8="http://schemas.microsoft.com/office/drawing/2016/5/14/chartex" xmlns:mc="http://schemas.openxmlformats.org/markup-compatibility/2006" xmlns:aink="http://schemas.microsoft.com/office/drawing/2016/ink" xmlns:am3d="http://schemas.microsoft.com/office/drawing/2017/model3d" xmlns:o="urn:schemas-microsoft-com:office:office" xmlns:r="http://schemas.openxmlformats.org/officeDocument/2006/relationships" xmlns:m="http://schemas.openxmlformats.org/officeDocument/2006/math" xmlns:v="urn:schemas-microsoft-com:vml" xmlns:wp14="http://schemas.microsoft.com/office/word/2010/wordprocessingDrawing" xmlns:wp="http://schemas.openxmlformats.org/drawingml/2006/wordprocessingDrawing" xmlns:w10="urn:schemas-microsoft-com:office:word" xmlns:w="http://schemas.openxmlformats.org/wordprocessingml/2006/main" xmlns:w14="http://schemas.microsoft.com/office/word/2010/wordml" xmlns:w15="http://schemas.microsoft.com/office/word/2012/wordml" xmlns:w16cid="http://schemas.microsoft.com/office/word/2016/wordml/cid" xmlns:w16se="http://schemas.microsoft.com/office/word/2015/wordml/symex" xmlns:wpg="http://schemas.microsoft.com/office/word/2010/wordprocessingGroup" xmlns:wpi="http://schemas.microsoft.com/office/word/2010/wordprocessingInk" xmlns:wne="http://schemas.microsoft.com/office/word/2006/wordml" xmlns:wps="http://schemas.microsoft.com/office/word/2010/wordprocessingShape" mc:Ignorable="w14 w15 w16se w16cid wp14">
   <w:tbl>
     <w:tblPr>
@@ -45779,7 +46155,7 @@
                 <w:rPr>
                   <w:i/>
                 </w:rPr>
-                <w:t>Nombre del Autor del PFC</w:t>
+                <w:t>Oriol Invernón Llaneza</w:t>
               </w:r>
             </w:sdtContent>
           </w:sdt>
@@ -45835,17 +46211,7 @@
 </w:ftr>
 </file>
 
-<file path=word/footer3.xml><?xml version="1.0" encoding="utf-8"?>
-<w:ftr xmlns:wpc="http://schemas.microsoft.com/office/word/2010/wordprocessingCanvas" xmlns:cx="http://schemas.microsoft.com/office/drawing/2014/chartex" xmlns:cx1="http://schemas.microsoft.com/office/drawing/2015/9/8/chartex" xmlns:cx2="http://schemas.microsoft.com/office/drawing/2015/10/21/chartex" xmlns:cx3="http://schemas.microsoft.com/office/drawing/2016/5/9/chartex" xmlns:cx4="http://schemas.microsoft.com/office/drawing/2016/5/10/chartex" xmlns:cx5="http://schemas.microsoft.com/office/drawing/2016/5/11/chartex" xmlns:cx6="http://schemas.microsoft.com/office/drawing/2016/5/12/chartex" xmlns:cx7="http://schemas.microsoft.com/office/drawing/2016/5/13/chartex" xmlns:cx8="http://schemas.microsoft.com/office/drawing/2016/5/14/chartex" xmlns:mc="http://schemas.openxmlformats.org/markup-compatibility/2006" xmlns:aink="http://schemas.microsoft.com/office/drawing/2016/ink" xmlns:am3d="http://schemas.microsoft.com/office/drawing/2017/model3d" xmlns:o="urn:schemas-microsoft-com:office:office" xmlns:r="http://schemas.openxmlformats.org/officeDocument/2006/relationships" xmlns:m="http://schemas.openxmlformats.org/officeDocument/2006/math" xmlns:v="urn:schemas-microsoft-com:vml" xmlns:wp14="http://schemas.microsoft.com/office/word/2010/wordprocessingDrawing" xmlns:wp="http://schemas.openxmlformats.org/drawingml/2006/wordprocessingDrawing" xmlns:w10="urn:schemas-microsoft-com:office:word" xmlns:w="http://schemas.openxmlformats.org/wordprocessingml/2006/main" xmlns:w14="http://schemas.microsoft.com/office/word/2010/wordml" xmlns:w15="http://schemas.microsoft.com/office/word/2012/wordml" xmlns:w16cid="http://schemas.microsoft.com/office/word/2016/wordml/cid" xmlns:w16se="http://schemas.microsoft.com/office/word/2015/wordml/symex" xmlns:wpg="http://schemas.microsoft.com/office/word/2010/wordprocessingGroup" xmlns:wpi="http://schemas.microsoft.com/office/word/2010/wordprocessingInk" xmlns:wne="http://schemas.microsoft.com/office/word/2006/wordml" xmlns:wps="http://schemas.microsoft.com/office/word/2010/wordprocessingShape" mc:Ignorable="w14 w15 w16se w16cid wp14">
-  <w:p>
-    <w:pPr>
-      <w:pStyle w:val="Piedepgina"/>
-    </w:pPr>
-  </w:p>
-</w:ftr>
-</file>
-
-<file path=word/footer4.xml><?xml version="1.0" encoding="utf-8"?>
+<file path=word/footer2.xml><?xml version="1.0" encoding="utf-8"?>
 <w:ftr xmlns:wpc="http://schemas.microsoft.com/office/word/2010/wordprocessingCanvas" xmlns:cx="http://schemas.microsoft.com/office/drawing/2014/chartex" xmlns:cx1="http://schemas.microsoft.com/office/drawing/2015/9/8/chartex" xmlns:cx2="http://schemas.microsoft.com/office/drawing/2015/10/21/chartex" xmlns:cx3="http://schemas.microsoft.com/office/drawing/2016/5/9/chartex" xmlns:cx4="http://schemas.microsoft.com/office/drawing/2016/5/10/chartex" xmlns:cx5="http://schemas.microsoft.com/office/drawing/2016/5/11/chartex" xmlns:cx6="http://schemas.microsoft.com/office/drawing/2016/5/12/chartex" xmlns:cx7="http://schemas.microsoft.com/office/drawing/2016/5/13/chartex" xmlns:cx8="http://schemas.microsoft.com/office/drawing/2016/5/14/chartex" xmlns:mc="http://schemas.openxmlformats.org/markup-compatibility/2006" xmlns:aink="http://schemas.microsoft.com/office/drawing/2016/ink" xmlns:am3d="http://schemas.microsoft.com/office/drawing/2017/model3d" xmlns:o="urn:schemas-microsoft-com:office:office" xmlns:r="http://schemas.openxmlformats.org/officeDocument/2006/relationships" xmlns:m="http://schemas.openxmlformats.org/officeDocument/2006/math" xmlns:v="urn:schemas-microsoft-com:vml" xmlns:wp14="http://schemas.microsoft.com/office/word/2010/wordprocessingDrawing" xmlns:wp="http://schemas.openxmlformats.org/drawingml/2006/wordprocessingDrawing" xmlns:w10="urn:schemas-microsoft-com:office:word" xmlns:w="http://schemas.openxmlformats.org/wordprocessingml/2006/main" xmlns:w14="http://schemas.microsoft.com/office/word/2010/wordml" xmlns:w15="http://schemas.microsoft.com/office/word/2012/wordml" xmlns:w16cid="http://schemas.microsoft.com/office/word/2016/wordml/cid" xmlns:w16se="http://schemas.microsoft.com/office/word/2015/wordml/symex" xmlns:wpg="http://schemas.microsoft.com/office/word/2010/wordprocessingGroup" xmlns:wpi="http://schemas.microsoft.com/office/word/2010/wordprocessingInk" xmlns:wne="http://schemas.microsoft.com/office/word/2006/wordml" xmlns:wps="http://schemas.microsoft.com/office/word/2010/wordprocessingShape" mc:Ignorable="w14 w15 w16se w16cid wp14">
   <w:tbl>
     <w:tblPr>
@@ -45894,7 +46260,7 @@
               <w:noProof/>
               <w:color w:val="FFFFFF" w:themeColor="background1"/>
             </w:rPr>
-            <w:t>20</w:t>
+            <w:t>26</w:t>
           </w:r>
           <w:r>
             <w:rPr>
@@ -45934,7 +46300,7 @@
                 <w:rPr>
                   <w:i/>
                 </w:rPr>
-                <w:t>Nombre del Autor del PFC</w:t>
+                <w:t>Oriol Invernón Llaneza</w:t>
               </w:r>
             </w:sdtContent>
           </w:sdt>
@@ -45969,7 +46335,7 @@
 </w:ftr>
 </file>
 
-<file path=word/footer5.xml><?xml version="1.0" encoding="utf-8"?>
+<file path=word/footer3.xml><?xml version="1.0" encoding="utf-8"?>
 <w:ftr xmlns:wpc="http://schemas.microsoft.com/office/word/2010/wordprocessingCanvas" xmlns:cx="http://schemas.microsoft.com/office/drawing/2014/chartex" xmlns:cx1="http://schemas.microsoft.com/office/drawing/2015/9/8/chartex" xmlns:cx2="http://schemas.microsoft.com/office/drawing/2015/10/21/chartex" xmlns:cx3="http://schemas.microsoft.com/office/drawing/2016/5/9/chartex" xmlns:cx4="http://schemas.microsoft.com/office/drawing/2016/5/10/chartex" xmlns:cx5="http://schemas.microsoft.com/office/drawing/2016/5/11/chartex" xmlns:cx6="http://schemas.microsoft.com/office/drawing/2016/5/12/chartex" xmlns:cx7="http://schemas.microsoft.com/office/drawing/2016/5/13/chartex" xmlns:cx8="http://schemas.microsoft.com/office/drawing/2016/5/14/chartex" xmlns:mc="http://schemas.openxmlformats.org/markup-compatibility/2006" xmlns:aink="http://schemas.microsoft.com/office/drawing/2016/ink" xmlns:am3d="http://schemas.microsoft.com/office/drawing/2017/model3d" xmlns:o="urn:schemas-microsoft-com:office:office" xmlns:r="http://schemas.openxmlformats.org/officeDocument/2006/relationships" xmlns:m="http://schemas.openxmlformats.org/officeDocument/2006/math" xmlns:v="urn:schemas-microsoft-com:vml" xmlns:wp14="http://schemas.microsoft.com/office/word/2010/wordprocessingDrawing" xmlns:wp="http://schemas.openxmlformats.org/drawingml/2006/wordprocessingDrawing" xmlns:w10="urn:schemas-microsoft-com:office:word" xmlns:w="http://schemas.openxmlformats.org/wordprocessingml/2006/main" xmlns:w14="http://schemas.microsoft.com/office/word/2010/wordml" xmlns:w15="http://schemas.microsoft.com/office/word/2012/wordml" xmlns:w16cid="http://schemas.microsoft.com/office/word/2016/wordml/cid" xmlns:w16se="http://schemas.microsoft.com/office/word/2015/wordml/symex" xmlns:wpg="http://schemas.microsoft.com/office/word/2010/wordprocessingGroup" xmlns:wpi="http://schemas.microsoft.com/office/word/2010/wordprocessingInk" xmlns:wne="http://schemas.microsoft.com/office/word/2006/wordml" xmlns:wps="http://schemas.microsoft.com/office/word/2010/wordprocessingShape" mc:Ignorable="w14 w15 w16se w16cid wp14">
   <w:tbl>
     <w:tblPr>
@@ -46039,7 +46405,7 @@
                 <w:rPr>
                   <w:i/>
                 </w:rPr>
-                <w:t>Nombre del Autor del PFC</w:t>
+                <w:t>Oriol Invernón Llaneza</w:t>
               </w:r>
             </w:sdtContent>
           </w:sdt>
@@ -46074,7 +46440,7 @@
               <w:noProof/>
               <w:color w:val="FFFFFF" w:themeColor="background1"/>
             </w:rPr>
-            <w:t>21</w:t>
+            <w:t>25</w:t>
           </w:r>
           <w:r>
             <w:rPr>
@@ -46095,7 +46461,7 @@
 </w:ftr>
 </file>
 
-<file path=word/footer6.xml><?xml version="1.0" encoding="utf-8"?>
+<file path=word/footer4.xml><?xml version="1.0" encoding="utf-8"?>
 <w:ftr xmlns:wpc="http://schemas.microsoft.com/office/word/2010/wordprocessingCanvas" xmlns:cx="http://schemas.microsoft.com/office/drawing/2014/chartex" xmlns:cx1="http://schemas.microsoft.com/office/drawing/2015/9/8/chartex" xmlns:cx2="http://schemas.microsoft.com/office/drawing/2015/10/21/chartex" xmlns:cx3="http://schemas.microsoft.com/office/drawing/2016/5/9/chartex" xmlns:cx4="http://schemas.microsoft.com/office/drawing/2016/5/10/chartex" xmlns:cx5="http://schemas.microsoft.com/office/drawing/2016/5/11/chartex" xmlns:cx6="http://schemas.microsoft.com/office/drawing/2016/5/12/chartex" xmlns:cx7="http://schemas.microsoft.com/office/drawing/2016/5/13/chartex" xmlns:cx8="http://schemas.microsoft.com/office/drawing/2016/5/14/chartex" xmlns:mc="http://schemas.openxmlformats.org/markup-compatibility/2006" xmlns:aink="http://schemas.microsoft.com/office/drawing/2016/ink" xmlns:am3d="http://schemas.microsoft.com/office/drawing/2017/model3d" xmlns:o="urn:schemas-microsoft-com:office:office" xmlns:r="http://schemas.openxmlformats.org/officeDocument/2006/relationships" xmlns:m="http://schemas.openxmlformats.org/officeDocument/2006/math" xmlns:v="urn:schemas-microsoft-com:vml" xmlns:wp14="http://schemas.microsoft.com/office/word/2010/wordprocessingDrawing" xmlns:wp="http://schemas.openxmlformats.org/drawingml/2006/wordprocessingDrawing" xmlns:w10="urn:schemas-microsoft-com:office:word" xmlns:w="http://schemas.openxmlformats.org/wordprocessingml/2006/main" xmlns:w14="http://schemas.microsoft.com/office/word/2010/wordml" xmlns:w15="http://schemas.microsoft.com/office/word/2012/wordml" xmlns:w16cid="http://schemas.microsoft.com/office/word/2016/wordml/cid" xmlns:w16se="http://schemas.microsoft.com/office/word/2015/wordml/symex" xmlns:wpg="http://schemas.microsoft.com/office/word/2010/wordprocessingGroup" xmlns:wpi="http://schemas.microsoft.com/office/word/2010/wordprocessingInk" xmlns:wne="http://schemas.microsoft.com/office/word/2006/wordml" xmlns:wps="http://schemas.microsoft.com/office/word/2010/wordprocessingShape" mc:Ignorable="w14 w15 w16se w16cid wp14">
   <w:tbl>
     <w:tblPr>
@@ -46195,7 +46561,7 @@
                 <w:rPr>
                   <w:i/>
                 </w:rPr>
-                <w:t>Nombre del Autor del PFC</w:t>
+                <w:t>Oriol Invernón Llaneza</w:t>
               </w:r>
             </w:sdtContent>
           </w:sdt>
@@ -46230,7 +46596,7 @@
               <w:noProof/>
               <w:color w:val="FFFFFF" w:themeColor="background1"/>
             </w:rPr>
-            <w:t>23</w:t>
+            <w:t>33</w:t>
           </w:r>
           <w:r>
             <w:rPr>
@@ -46385,16 +46751,6 @@
   <w:p>
     <w:pPr>
       <w:pStyle w:val="Encabezado"/>
-    </w:pPr>
-  </w:p>
-</w:hdr>
-</file>
-
-<file path=word/header2.xml><?xml version="1.0" encoding="utf-8"?>
-<w:hdr xmlns:wpc="http://schemas.microsoft.com/office/word/2010/wordprocessingCanvas" xmlns:cx="http://schemas.microsoft.com/office/drawing/2014/chartex" xmlns:cx1="http://schemas.microsoft.com/office/drawing/2015/9/8/chartex" xmlns:cx2="http://schemas.microsoft.com/office/drawing/2015/10/21/chartex" xmlns:cx3="http://schemas.microsoft.com/office/drawing/2016/5/9/chartex" xmlns:cx4="http://schemas.microsoft.com/office/drawing/2016/5/10/chartex" xmlns:cx5="http://schemas.microsoft.com/office/drawing/2016/5/11/chartex" xmlns:cx6="http://schemas.microsoft.com/office/drawing/2016/5/12/chartex" xmlns:cx7="http://schemas.microsoft.com/office/drawing/2016/5/13/chartex" xmlns:cx8="http://schemas.microsoft.com/office/drawing/2016/5/14/chartex" xmlns:mc="http://schemas.openxmlformats.org/markup-compatibility/2006" xmlns:aink="http://schemas.microsoft.com/office/drawing/2016/ink" xmlns:am3d="http://schemas.microsoft.com/office/drawing/2017/model3d" xmlns:o="urn:schemas-microsoft-com:office:office" xmlns:r="http://schemas.openxmlformats.org/officeDocument/2006/relationships" xmlns:m="http://schemas.openxmlformats.org/officeDocument/2006/math" xmlns:v="urn:schemas-microsoft-com:vml" xmlns:wp14="http://schemas.microsoft.com/office/word/2010/wordprocessingDrawing" xmlns:wp="http://schemas.openxmlformats.org/drawingml/2006/wordprocessingDrawing" xmlns:w10="urn:schemas-microsoft-com:office:word" xmlns:w="http://schemas.openxmlformats.org/wordprocessingml/2006/main" xmlns:w14="http://schemas.microsoft.com/office/word/2010/wordml" xmlns:w15="http://schemas.microsoft.com/office/word/2012/wordml" xmlns:w16cid="http://schemas.microsoft.com/office/word/2016/wordml/cid" xmlns:w16se="http://schemas.microsoft.com/office/word/2015/wordml/symex" xmlns:wpg="http://schemas.microsoft.com/office/word/2010/wordprocessingGroup" xmlns:wpi="http://schemas.microsoft.com/office/word/2010/wordprocessingInk" xmlns:wne="http://schemas.microsoft.com/office/word/2006/wordml" xmlns:wps="http://schemas.microsoft.com/office/word/2010/wordprocessingShape" mc:Ignorable="w14 w15 w16se w16cid wp14">
-  <w:p>
-    <w:pPr>
-      <w:pStyle w:val="Encabezado"/>
       <w:pBdr>
         <w:bottom w:val="thickThinSmallGap" w:sz="24" w:space="1" w:color="622423" w:themeColor="accent2" w:themeShade="7F"/>
       </w:pBdr>
@@ -46426,7 +46782,48 @@
           <w:rPr>
             <w:b/>
           </w:rPr>
-          <w:t>Título del PFC</w:t>
+          <w:t>Análisis de la correspondencia de Jovellanos</w:t>
+        </w:r>
+      </w:sdtContent>
+    </w:sdt>
+  </w:p>
+</w:hdr>
+</file>
+
+<file path=word/header2.xml><?xml version="1.0" encoding="utf-8"?>
+<w:hdr xmlns:wpc="http://schemas.microsoft.com/office/word/2010/wordprocessingCanvas" xmlns:cx="http://schemas.microsoft.com/office/drawing/2014/chartex" xmlns:cx1="http://schemas.microsoft.com/office/drawing/2015/9/8/chartex" xmlns:cx2="http://schemas.microsoft.com/office/drawing/2015/10/21/chartex" xmlns:cx3="http://schemas.microsoft.com/office/drawing/2016/5/9/chartex" xmlns:cx4="http://schemas.microsoft.com/office/drawing/2016/5/10/chartex" xmlns:cx5="http://schemas.microsoft.com/office/drawing/2016/5/11/chartex" xmlns:cx6="http://schemas.microsoft.com/office/drawing/2016/5/12/chartex" xmlns:cx7="http://schemas.microsoft.com/office/drawing/2016/5/13/chartex" xmlns:cx8="http://schemas.microsoft.com/office/drawing/2016/5/14/chartex" xmlns:mc="http://schemas.openxmlformats.org/markup-compatibility/2006" xmlns:aink="http://schemas.microsoft.com/office/drawing/2016/ink" xmlns:am3d="http://schemas.microsoft.com/office/drawing/2017/model3d" xmlns:o="urn:schemas-microsoft-com:office:office" xmlns:r="http://schemas.openxmlformats.org/officeDocument/2006/relationships" xmlns:m="http://schemas.openxmlformats.org/officeDocument/2006/math" xmlns:v="urn:schemas-microsoft-com:vml" xmlns:wp14="http://schemas.microsoft.com/office/word/2010/wordprocessingDrawing" xmlns:wp="http://schemas.openxmlformats.org/drawingml/2006/wordprocessingDrawing" xmlns:w10="urn:schemas-microsoft-com:office:word" xmlns:w="http://schemas.openxmlformats.org/wordprocessingml/2006/main" xmlns:w14="http://schemas.microsoft.com/office/word/2010/wordml" xmlns:w15="http://schemas.microsoft.com/office/word/2012/wordml" xmlns:w16cid="http://schemas.microsoft.com/office/word/2016/wordml/cid" xmlns:w16se="http://schemas.microsoft.com/office/word/2015/wordml/symex" xmlns:wpg="http://schemas.microsoft.com/office/word/2010/wordprocessingGroup" xmlns:wpi="http://schemas.microsoft.com/office/word/2010/wordprocessingInk" xmlns:wne="http://schemas.microsoft.com/office/word/2006/wordml" xmlns:wps="http://schemas.microsoft.com/office/word/2010/wordprocessingShape" mc:Ignorable="w14 w15 w16se w16cid wp14">
+  <w:p>
+    <w:pPr>
+      <w:pStyle w:val="Encabezado"/>
+      <w:pBdr>
+        <w:bottom w:val="thickThinSmallGap" w:sz="24" w:space="1" w:color="622423" w:themeColor="accent2" w:themeShade="7F"/>
+      </w:pBdr>
+      <w:jc w:val="left"/>
+      <w:rPr>
+        <w:rFonts w:asciiTheme="majorHAnsi" w:eastAsiaTheme="majorEastAsia" w:hAnsiTheme="majorHAnsi" w:cstheme="majorBidi"/>
+        <w:sz w:val="32"/>
+        <w:szCs w:val="32"/>
+      </w:rPr>
+    </w:pPr>
+    <w:sdt>
+      <w:sdtPr>
+        <w:rPr>
+          <w:b/>
+        </w:rPr>
+        <w:alias w:val="Título"/>
+        <w:id w:val="-509685875"/>
+        <w:placeholder>
+          <w:docPart w:val="206F0EC6FD70473998D1C3BE5D74526C"/>
+        </w:placeholder>
+        <w:dataBinding w:prefixMappings="xmlns:ns0='http://schemas.openxmlformats.org/package/2006/metadata/core-properties' xmlns:ns1='http://purl.org/dc/elements/1.1/'" w:xpath="/ns0:coreProperties[1]/ns1:title[1]" w:storeItemID="{6C3C8BC8-F283-45AE-878A-BAB7291924A1}"/>
+        <w:text/>
+      </w:sdtPr>
+      <w:sdtContent>
+        <w:r>
+          <w:rPr>
+            <w:b/>
+          </w:rPr>
+          <w:t>Análisis de la correspondencia de Jovellanos</w:t>
         </w:r>
       </w:sdtContent>
     </w:sdt>
@@ -46439,7 +46836,38 @@
   <w:p>
     <w:pPr>
       <w:pStyle w:val="Encabezado"/>
+      <w:pBdr>
+        <w:bottom w:val="thickThinSmallGap" w:sz="24" w:space="1" w:color="622423" w:themeColor="accent2" w:themeShade="7F"/>
+      </w:pBdr>
+      <w:jc w:val="right"/>
+      <w:rPr>
+        <w:rFonts w:asciiTheme="majorHAnsi" w:eastAsiaTheme="majorEastAsia" w:hAnsiTheme="majorHAnsi" w:cstheme="majorBidi"/>
+        <w:sz w:val="32"/>
+        <w:szCs w:val="32"/>
+      </w:rPr>
     </w:pPr>
+    <w:sdt>
+      <w:sdtPr>
+        <w:rPr>
+          <w:b/>
+        </w:rPr>
+        <w:alias w:val="Título"/>
+        <w:id w:val="-948705388"/>
+        <w:placeholder>
+          <w:docPart w:val="CF24B051E794489B84798EAD6AF942BC"/>
+        </w:placeholder>
+        <w:dataBinding w:prefixMappings="xmlns:ns0='http://schemas.openxmlformats.org/package/2006/metadata/core-properties' xmlns:ns1='http://purl.org/dc/elements/1.1/'" w:xpath="/ns0:coreProperties[1]/ns1:title[1]" w:storeItemID="{6C3C8BC8-F283-45AE-878A-BAB7291924A1}"/>
+        <w:text/>
+      </w:sdtPr>
+      <w:sdtContent>
+        <w:r>
+          <w:rPr>
+            <w:b/>
+          </w:rPr>
+          <w:t>Análisis de la correspondencia de Jovellanos</w:t>
+        </w:r>
+      </w:sdtContent>
+    </w:sdt>
   </w:p>
 </w:hdr>
 </file>
@@ -46465,88 +46893,6 @@
           <w:b/>
         </w:rPr>
         <w:alias w:val="Título"/>
-        <w:id w:val="11342307"/>
-        <w:placeholder>
-          <w:docPart w:val="206F0EC6FD70473998D1C3BE5D74526C"/>
-        </w:placeholder>
-        <w:dataBinding w:prefixMappings="xmlns:ns0='http://schemas.openxmlformats.org/package/2006/metadata/core-properties' xmlns:ns1='http://purl.org/dc/elements/1.1/'" w:xpath="/ns0:coreProperties[1]/ns1:title[1]" w:storeItemID="{6C3C8BC8-F283-45AE-878A-BAB7291924A1}"/>
-        <w:text/>
-      </w:sdtPr>
-      <w:sdtContent>
-        <w:r>
-          <w:rPr>
-            <w:b/>
-          </w:rPr>
-          <w:t>Título del PFC</w:t>
-        </w:r>
-      </w:sdtContent>
-    </w:sdt>
-  </w:p>
-</w:hdr>
-</file>
-
-<file path=word/header5.xml><?xml version="1.0" encoding="utf-8"?>
-<w:hdr xmlns:wpc="http://schemas.microsoft.com/office/word/2010/wordprocessingCanvas" xmlns:cx="http://schemas.microsoft.com/office/drawing/2014/chartex" xmlns:cx1="http://schemas.microsoft.com/office/drawing/2015/9/8/chartex" xmlns:cx2="http://schemas.microsoft.com/office/drawing/2015/10/21/chartex" xmlns:cx3="http://schemas.microsoft.com/office/drawing/2016/5/9/chartex" xmlns:cx4="http://schemas.microsoft.com/office/drawing/2016/5/10/chartex" xmlns:cx5="http://schemas.microsoft.com/office/drawing/2016/5/11/chartex" xmlns:cx6="http://schemas.microsoft.com/office/drawing/2016/5/12/chartex" xmlns:cx7="http://schemas.microsoft.com/office/drawing/2016/5/13/chartex" xmlns:cx8="http://schemas.microsoft.com/office/drawing/2016/5/14/chartex" xmlns:mc="http://schemas.openxmlformats.org/markup-compatibility/2006" xmlns:aink="http://schemas.microsoft.com/office/drawing/2016/ink" xmlns:am3d="http://schemas.microsoft.com/office/drawing/2017/model3d" xmlns:o="urn:schemas-microsoft-com:office:office" xmlns:r="http://schemas.openxmlformats.org/officeDocument/2006/relationships" xmlns:m="http://schemas.openxmlformats.org/officeDocument/2006/math" xmlns:v="urn:schemas-microsoft-com:vml" xmlns:wp14="http://schemas.microsoft.com/office/word/2010/wordprocessingDrawing" xmlns:wp="http://schemas.openxmlformats.org/drawingml/2006/wordprocessingDrawing" xmlns:w10="urn:schemas-microsoft-com:office:word" xmlns:w="http://schemas.openxmlformats.org/wordprocessingml/2006/main" xmlns:w14="http://schemas.microsoft.com/office/word/2010/wordml" xmlns:w15="http://schemas.microsoft.com/office/word/2012/wordml" xmlns:w16cid="http://schemas.microsoft.com/office/word/2016/wordml/cid" xmlns:w16se="http://schemas.microsoft.com/office/word/2015/wordml/symex" xmlns:wpg="http://schemas.microsoft.com/office/word/2010/wordprocessingGroup" xmlns:wpi="http://schemas.microsoft.com/office/word/2010/wordprocessingInk" xmlns:wne="http://schemas.microsoft.com/office/word/2006/wordml" xmlns:wps="http://schemas.microsoft.com/office/word/2010/wordprocessingShape" mc:Ignorable="w14 w15 w16se w16cid wp14">
-  <w:p>
-    <w:pPr>
-      <w:pStyle w:val="Encabezado"/>
-      <w:pBdr>
-        <w:bottom w:val="thickThinSmallGap" w:sz="24" w:space="1" w:color="622423" w:themeColor="accent2" w:themeShade="7F"/>
-      </w:pBdr>
-      <w:jc w:val="right"/>
-      <w:rPr>
-        <w:rFonts w:asciiTheme="majorHAnsi" w:eastAsiaTheme="majorEastAsia" w:hAnsiTheme="majorHAnsi" w:cstheme="majorBidi"/>
-        <w:sz w:val="32"/>
-        <w:szCs w:val="32"/>
-      </w:rPr>
-    </w:pPr>
-    <w:sdt>
-      <w:sdtPr>
-        <w:rPr>
-          <w:b/>
-        </w:rPr>
-        <w:alias w:val="Título"/>
-        <w:id w:val="11342298"/>
-        <w:placeholder>
-          <w:docPart w:val="CF24B051E794489B84798EAD6AF942BC"/>
-        </w:placeholder>
-        <w:dataBinding w:prefixMappings="xmlns:ns0='http://schemas.openxmlformats.org/package/2006/metadata/core-properties' xmlns:ns1='http://purl.org/dc/elements/1.1/'" w:xpath="/ns0:coreProperties[1]/ns1:title[1]" w:storeItemID="{6C3C8BC8-F283-45AE-878A-BAB7291924A1}"/>
-        <w:text/>
-      </w:sdtPr>
-      <w:sdtContent>
-        <w:r>
-          <w:rPr>
-            <w:b/>
-          </w:rPr>
-          <w:t>Título del PFC</w:t>
-        </w:r>
-      </w:sdtContent>
-    </w:sdt>
-  </w:p>
-</w:hdr>
-</file>
-
-<file path=word/header6.xml><?xml version="1.0" encoding="utf-8"?>
-<w:hdr xmlns:wpc="http://schemas.microsoft.com/office/word/2010/wordprocessingCanvas" xmlns:cx="http://schemas.microsoft.com/office/drawing/2014/chartex" xmlns:cx1="http://schemas.microsoft.com/office/drawing/2015/9/8/chartex" xmlns:cx2="http://schemas.microsoft.com/office/drawing/2015/10/21/chartex" xmlns:cx3="http://schemas.microsoft.com/office/drawing/2016/5/9/chartex" xmlns:cx4="http://schemas.microsoft.com/office/drawing/2016/5/10/chartex" xmlns:cx5="http://schemas.microsoft.com/office/drawing/2016/5/11/chartex" xmlns:cx6="http://schemas.microsoft.com/office/drawing/2016/5/12/chartex" xmlns:cx7="http://schemas.microsoft.com/office/drawing/2016/5/13/chartex" xmlns:cx8="http://schemas.microsoft.com/office/drawing/2016/5/14/chartex" xmlns:mc="http://schemas.openxmlformats.org/markup-compatibility/2006" xmlns:aink="http://schemas.microsoft.com/office/drawing/2016/ink" xmlns:am3d="http://schemas.microsoft.com/office/drawing/2017/model3d" xmlns:o="urn:schemas-microsoft-com:office:office" xmlns:r="http://schemas.openxmlformats.org/officeDocument/2006/relationships" xmlns:m="http://schemas.openxmlformats.org/officeDocument/2006/math" xmlns:v="urn:schemas-microsoft-com:vml" xmlns:wp14="http://schemas.microsoft.com/office/word/2010/wordprocessingDrawing" xmlns:wp="http://schemas.openxmlformats.org/drawingml/2006/wordprocessingDrawing" xmlns:w10="urn:schemas-microsoft-com:office:word" xmlns:w="http://schemas.openxmlformats.org/wordprocessingml/2006/main" xmlns:w14="http://schemas.microsoft.com/office/word/2010/wordml" xmlns:w15="http://schemas.microsoft.com/office/word/2012/wordml" xmlns:w16cid="http://schemas.microsoft.com/office/word/2016/wordml/cid" xmlns:w16se="http://schemas.microsoft.com/office/word/2015/wordml/symex" xmlns:wpg="http://schemas.microsoft.com/office/word/2010/wordprocessingGroup" xmlns:wpi="http://schemas.microsoft.com/office/word/2010/wordprocessingInk" xmlns:wne="http://schemas.microsoft.com/office/word/2006/wordml" xmlns:wps="http://schemas.microsoft.com/office/word/2010/wordprocessingShape" mc:Ignorable="w14 w15 w16se w16cid wp14">
-  <w:p>
-    <w:pPr>
-      <w:pStyle w:val="Encabezado"/>
-      <w:pBdr>
-        <w:bottom w:val="thickThinSmallGap" w:sz="24" w:space="1" w:color="622423" w:themeColor="accent2" w:themeShade="7F"/>
-      </w:pBdr>
-      <w:jc w:val="left"/>
-      <w:rPr>
-        <w:rFonts w:asciiTheme="majorHAnsi" w:eastAsiaTheme="majorEastAsia" w:hAnsiTheme="majorHAnsi" w:cstheme="majorBidi"/>
-        <w:sz w:val="32"/>
-        <w:szCs w:val="32"/>
-      </w:rPr>
-    </w:pPr>
-    <w:sdt>
-      <w:sdtPr>
-        <w:rPr>
-          <w:b/>
-        </w:rPr>
-        <w:alias w:val="Título"/>
         <w:id w:val="11342236"/>
         <w:placeholder>
           <w:docPart w:val="494D82D4FA7248D8A49C1ED42F090414"/>
@@ -46559,7 +46905,7 @@
           <w:rPr>
             <w:b/>
           </w:rPr>
-          <w:t>Título del PFC</w:t>
+          <w:t>Análisis de la correspondencia de Jovellanos</w:t>
         </w:r>
       </w:sdtContent>
     </w:sdt>
@@ -46605,7 +46951,7 @@
         <w:i/>
         <w:noProof/>
       </w:rPr>
-      <w:t>Memoria del Proyecto</w:t>
+      <w:t>Introducción</w:t>
     </w:r>
     <w:r>
       <w:rPr>
@@ -46617,7 +46963,7 @@
 </w:hdr>
 </file>
 
-<file path=word/header7.xml><?xml version="1.0" encoding="utf-8"?>
+<file path=word/header5.xml><?xml version="1.0" encoding="utf-8"?>
 <w:hdr xmlns:wpc="http://schemas.microsoft.com/office/word/2010/wordprocessingCanvas" xmlns:cx="http://schemas.microsoft.com/office/drawing/2014/chartex" xmlns:cx1="http://schemas.microsoft.com/office/drawing/2015/9/8/chartex" xmlns:cx2="http://schemas.microsoft.com/office/drawing/2015/10/21/chartex" xmlns:cx3="http://schemas.microsoft.com/office/drawing/2016/5/9/chartex" xmlns:cx4="http://schemas.microsoft.com/office/drawing/2016/5/10/chartex" xmlns:cx5="http://schemas.microsoft.com/office/drawing/2016/5/11/chartex" xmlns:cx6="http://schemas.microsoft.com/office/drawing/2016/5/12/chartex" xmlns:cx7="http://schemas.microsoft.com/office/drawing/2016/5/13/chartex" xmlns:cx8="http://schemas.microsoft.com/office/drawing/2016/5/14/chartex" xmlns:mc="http://schemas.openxmlformats.org/markup-compatibility/2006" xmlns:aink="http://schemas.microsoft.com/office/drawing/2016/ink" xmlns:am3d="http://schemas.microsoft.com/office/drawing/2017/model3d" xmlns:o="urn:schemas-microsoft-com:office:office" xmlns:r="http://schemas.openxmlformats.org/officeDocument/2006/relationships" xmlns:m="http://schemas.openxmlformats.org/officeDocument/2006/math" xmlns:v="urn:schemas-microsoft-com:vml" xmlns:wp14="http://schemas.microsoft.com/office/word/2010/wordprocessingDrawing" xmlns:wp="http://schemas.openxmlformats.org/drawingml/2006/wordprocessingDrawing" xmlns:w10="urn:schemas-microsoft-com:office:word" xmlns:w="http://schemas.openxmlformats.org/wordprocessingml/2006/main" xmlns:w14="http://schemas.microsoft.com/office/word/2010/wordml" xmlns:w15="http://schemas.microsoft.com/office/word/2012/wordml" xmlns:w16cid="http://schemas.microsoft.com/office/word/2016/wordml/cid" xmlns:w16se="http://schemas.microsoft.com/office/word/2015/wordml/symex" xmlns:wpg="http://schemas.microsoft.com/office/word/2010/wordprocessingGroup" xmlns:wpi="http://schemas.microsoft.com/office/word/2010/wordprocessingInk" xmlns:wne="http://schemas.microsoft.com/office/word/2006/wordml" xmlns:wps="http://schemas.microsoft.com/office/word/2010/wordprocessingShape" mc:Ignorable="w14 w15 w16se w16cid wp14">
   <w:p>
     <w:pPr>
@@ -46628,87 +46974,6 @@
       <w:tabs>
         <w:tab w:val="left" w:pos="5850"/>
       </w:tabs>
-      <w:jc w:val="right"/>
-      <w:rPr>
-        <w:rFonts w:asciiTheme="majorHAnsi" w:eastAsiaTheme="majorEastAsia" w:hAnsiTheme="majorHAnsi" w:cstheme="majorBidi"/>
-        <w:sz w:val="32"/>
-        <w:szCs w:val="32"/>
-      </w:rPr>
-    </w:pPr>
-    <w:r>
-      <w:rPr>
-        <w:i/>
-      </w:rPr>
-      <w:fldChar w:fldCharType="begin"/>
-    </w:r>
-    <w:r>
-      <w:rPr>
-        <w:i/>
-      </w:rPr>
-      <w:instrText xml:space="preserve"> STYLEREF  "1"  </w:instrText>
-    </w:r>
-    <w:r>
-      <w:rPr>
-        <w:i/>
-      </w:rPr>
-      <w:fldChar w:fldCharType="separate"/>
-    </w:r>
-    <w:r>
-      <w:rPr>
-        <w:i/>
-        <w:noProof/>
-      </w:rPr>
-      <w:t>Memoria del Proyecto</w:t>
-    </w:r>
-    <w:r>
-      <w:rPr>
-        <w:i/>
-      </w:rPr>
-      <w:fldChar w:fldCharType="end"/>
-    </w:r>
-    <w:r>
-      <w:rPr>
-        <w:i/>
-      </w:rPr>
-      <w:t xml:space="preserve"> </w:t>
-    </w:r>
-    <w:r>
-      <w:t xml:space="preserve">| </w:t>
-    </w:r>
-    <w:sdt>
-      <w:sdtPr>
-        <w:rPr>
-          <w:b/>
-        </w:rPr>
-        <w:alias w:val="Título"/>
-        <w:id w:val="11342324"/>
-        <w:placeholder>
-          <w:docPart w:val="88E9C5AE072142659D3240D87B0C11CE"/>
-        </w:placeholder>
-        <w:dataBinding w:prefixMappings="xmlns:ns0='http://schemas.openxmlformats.org/package/2006/metadata/core-properties' xmlns:ns1='http://purl.org/dc/elements/1.1/'" w:xpath="/ns0:coreProperties[1]/ns1:title[1]" w:storeItemID="{6C3C8BC8-F283-45AE-878A-BAB7291924A1}"/>
-        <w:text/>
-      </w:sdtPr>
-      <w:sdtContent>
-        <w:r>
-          <w:rPr>
-            <w:b/>
-          </w:rPr>
-          <w:t>Título del PFC</w:t>
-        </w:r>
-      </w:sdtContent>
-    </w:sdt>
-  </w:p>
-</w:hdr>
-</file>
-
-<file path=word/header8.xml><?xml version="1.0" encoding="utf-8"?>
-<w:hdr xmlns:wpc="http://schemas.microsoft.com/office/word/2010/wordprocessingCanvas" xmlns:cx="http://schemas.microsoft.com/office/drawing/2014/chartex" xmlns:cx1="http://schemas.microsoft.com/office/drawing/2015/9/8/chartex" xmlns:cx2="http://schemas.microsoft.com/office/drawing/2015/10/21/chartex" xmlns:cx3="http://schemas.microsoft.com/office/drawing/2016/5/9/chartex" xmlns:cx4="http://schemas.microsoft.com/office/drawing/2016/5/10/chartex" xmlns:cx5="http://schemas.microsoft.com/office/drawing/2016/5/11/chartex" xmlns:cx6="http://schemas.microsoft.com/office/drawing/2016/5/12/chartex" xmlns:cx7="http://schemas.microsoft.com/office/drawing/2016/5/13/chartex" xmlns:cx8="http://schemas.microsoft.com/office/drawing/2016/5/14/chartex" xmlns:mc="http://schemas.openxmlformats.org/markup-compatibility/2006" xmlns:aink="http://schemas.microsoft.com/office/drawing/2016/ink" xmlns:am3d="http://schemas.microsoft.com/office/drawing/2017/model3d" xmlns:o="urn:schemas-microsoft-com:office:office" xmlns:r="http://schemas.openxmlformats.org/officeDocument/2006/relationships" xmlns:m="http://schemas.openxmlformats.org/officeDocument/2006/math" xmlns:v="urn:schemas-microsoft-com:vml" xmlns:wp14="http://schemas.microsoft.com/office/word/2010/wordprocessingDrawing" xmlns:wp="http://schemas.openxmlformats.org/drawingml/2006/wordprocessingDrawing" xmlns:w10="urn:schemas-microsoft-com:office:word" xmlns:w="http://schemas.openxmlformats.org/wordprocessingml/2006/main" xmlns:w14="http://schemas.microsoft.com/office/word/2010/wordml" xmlns:w15="http://schemas.microsoft.com/office/word/2012/wordml" xmlns:w16cid="http://schemas.microsoft.com/office/word/2016/wordml/cid" xmlns:w16se="http://schemas.microsoft.com/office/word/2015/wordml/symex" xmlns:wpg="http://schemas.microsoft.com/office/word/2010/wordprocessingGroup" xmlns:wpi="http://schemas.microsoft.com/office/word/2010/wordprocessingInk" xmlns:wne="http://schemas.microsoft.com/office/word/2006/wordml" xmlns:wps="http://schemas.microsoft.com/office/word/2010/wordprocessingShape" mc:Ignorable="w14 w15 w16se w16cid wp14">
-  <w:p>
-    <w:pPr>
-      <w:pStyle w:val="Encabezado"/>
-      <w:pBdr>
-        <w:bottom w:val="thickThinSmallGap" w:sz="24" w:space="1" w:color="622423" w:themeColor="accent2" w:themeShade="7F"/>
-      </w:pBdr>
       <w:jc w:val="right"/>
       <w:rPr>
         <w:rFonts w:asciiTheme="majorHAnsi" w:eastAsiaTheme="majorEastAsia" w:hAnsiTheme="majorHAnsi" w:cstheme="majorBidi"/>
@@ -46762,6 +47027,87 @@
           <w:b/>
         </w:rPr>
         <w:alias w:val="Título"/>
+        <w:id w:val="11342324"/>
+        <w:placeholder>
+          <w:docPart w:val="88E9C5AE072142659D3240D87B0C11CE"/>
+        </w:placeholder>
+        <w:dataBinding w:prefixMappings="xmlns:ns0='http://schemas.openxmlformats.org/package/2006/metadata/core-properties' xmlns:ns1='http://purl.org/dc/elements/1.1/'" w:xpath="/ns0:coreProperties[1]/ns1:title[1]" w:storeItemID="{6C3C8BC8-F283-45AE-878A-BAB7291924A1}"/>
+        <w:text/>
+      </w:sdtPr>
+      <w:sdtContent>
+        <w:r>
+          <w:rPr>
+            <w:b/>
+          </w:rPr>
+          <w:t>Análisis de la correspondencia de Jovellanos</w:t>
+        </w:r>
+      </w:sdtContent>
+    </w:sdt>
+  </w:p>
+</w:hdr>
+</file>
+
+<file path=word/header6.xml><?xml version="1.0" encoding="utf-8"?>
+<w:hdr xmlns:wpc="http://schemas.microsoft.com/office/word/2010/wordprocessingCanvas" xmlns:cx="http://schemas.microsoft.com/office/drawing/2014/chartex" xmlns:cx1="http://schemas.microsoft.com/office/drawing/2015/9/8/chartex" xmlns:cx2="http://schemas.microsoft.com/office/drawing/2015/10/21/chartex" xmlns:cx3="http://schemas.microsoft.com/office/drawing/2016/5/9/chartex" xmlns:cx4="http://schemas.microsoft.com/office/drawing/2016/5/10/chartex" xmlns:cx5="http://schemas.microsoft.com/office/drawing/2016/5/11/chartex" xmlns:cx6="http://schemas.microsoft.com/office/drawing/2016/5/12/chartex" xmlns:cx7="http://schemas.microsoft.com/office/drawing/2016/5/13/chartex" xmlns:cx8="http://schemas.microsoft.com/office/drawing/2016/5/14/chartex" xmlns:mc="http://schemas.openxmlformats.org/markup-compatibility/2006" xmlns:aink="http://schemas.microsoft.com/office/drawing/2016/ink" xmlns:am3d="http://schemas.microsoft.com/office/drawing/2017/model3d" xmlns:o="urn:schemas-microsoft-com:office:office" xmlns:r="http://schemas.openxmlformats.org/officeDocument/2006/relationships" xmlns:m="http://schemas.openxmlformats.org/officeDocument/2006/math" xmlns:v="urn:schemas-microsoft-com:vml" xmlns:wp14="http://schemas.microsoft.com/office/word/2010/wordprocessingDrawing" xmlns:wp="http://schemas.openxmlformats.org/drawingml/2006/wordprocessingDrawing" xmlns:w10="urn:schemas-microsoft-com:office:word" xmlns:w="http://schemas.openxmlformats.org/wordprocessingml/2006/main" xmlns:w14="http://schemas.microsoft.com/office/word/2010/wordml" xmlns:w15="http://schemas.microsoft.com/office/word/2012/wordml" xmlns:w16cid="http://schemas.microsoft.com/office/word/2016/wordml/cid" xmlns:w16se="http://schemas.microsoft.com/office/word/2015/wordml/symex" xmlns:wpg="http://schemas.microsoft.com/office/word/2010/wordprocessingGroup" xmlns:wpi="http://schemas.microsoft.com/office/word/2010/wordprocessingInk" xmlns:wne="http://schemas.microsoft.com/office/word/2006/wordml" xmlns:wps="http://schemas.microsoft.com/office/word/2010/wordprocessingShape" mc:Ignorable="w14 w15 w16se w16cid wp14">
+  <w:p>
+    <w:pPr>
+      <w:pStyle w:val="Encabezado"/>
+      <w:pBdr>
+        <w:bottom w:val="thickThinSmallGap" w:sz="24" w:space="1" w:color="622423" w:themeColor="accent2" w:themeShade="7F"/>
+      </w:pBdr>
+      <w:jc w:val="right"/>
+      <w:rPr>
+        <w:rFonts w:asciiTheme="majorHAnsi" w:eastAsiaTheme="majorEastAsia" w:hAnsiTheme="majorHAnsi" w:cstheme="majorBidi"/>
+        <w:sz w:val="32"/>
+        <w:szCs w:val="32"/>
+      </w:rPr>
+    </w:pPr>
+    <w:r>
+      <w:rPr>
+        <w:i/>
+      </w:rPr>
+      <w:fldChar w:fldCharType="begin"/>
+    </w:r>
+    <w:r>
+      <w:rPr>
+        <w:i/>
+      </w:rPr>
+      <w:instrText xml:space="preserve"> STYLEREF  "1"  </w:instrText>
+    </w:r>
+    <w:r>
+      <w:rPr>
+        <w:i/>
+      </w:rPr>
+      <w:fldChar w:fldCharType="separate"/>
+    </w:r>
+    <w:r>
+      <w:rPr>
+        <w:i/>
+        <w:noProof/>
+      </w:rPr>
+      <w:t>Análisis</w:t>
+    </w:r>
+    <w:r>
+      <w:rPr>
+        <w:i/>
+      </w:rPr>
+      <w:fldChar w:fldCharType="end"/>
+    </w:r>
+    <w:r>
+      <w:rPr>
+        <w:i/>
+      </w:rPr>
+      <w:t xml:space="preserve"> </w:t>
+    </w:r>
+    <w:r>
+      <w:t xml:space="preserve">| </w:t>
+    </w:r>
+    <w:sdt>
+      <w:sdtPr>
+        <w:rPr>
+          <w:b/>
+        </w:rPr>
+        <w:alias w:val="Título"/>
         <w:id w:val="11342258"/>
         <w:placeholder>
           <w:docPart w:val="4F91077B382F4D29B33BD35D1183953E"/>
@@ -46774,7 +47120,7 @@
           <w:rPr>
             <w:b/>
           </w:rPr>
-          <w:t>Título del PFC</w:t>
+          <w:t>Análisis de la correspondencia de Jovellanos</w:t>
         </w:r>
       </w:sdtContent>
     </w:sdt>
@@ -49416,9 +49762,9 @@
     </w:lvl>
   </w:abstractNum>
   <w:abstractNum w:abstractNumId="24" w15:restartNumberingAfterBreak="0">
-    <w:nsid w:val="33E46512"/>
+    <w:nsid w:val="33D36AC3"/>
     <w:multiLevelType w:val="hybridMultilevel"/>
-    <w:tmpl w:val="4DECCCB2"/>
+    <w:tmpl w:val="FC40C3AE"/>
     <w:lvl w:ilvl="0" w:tplc="0C0A0001">
       <w:start w:val="1"/>
       <w:numFmt w:val="bullet"/>
@@ -49529,6 +49875,119 @@
     </w:lvl>
   </w:abstractNum>
   <w:abstractNum w:abstractNumId="25" w15:restartNumberingAfterBreak="0">
+    <w:nsid w:val="33E46512"/>
+    <w:multiLevelType w:val="hybridMultilevel"/>
+    <w:tmpl w:val="4DECCCB2"/>
+    <w:lvl w:ilvl="0" w:tplc="0C0A0001">
+      <w:start w:val="1"/>
+      <w:numFmt w:val="bullet"/>
+      <w:lvlText w:val=""/>
+      <w:lvlJc w:val="left"/>
+      <w:pPr>
+        <w:ind w:left="720" w:hanging="360"/>
+      </w:pPr>
+      <w:rPr>
+        <w:rFonts w:ascii="Symbol" w:hAnsi="Symbol" w:hint="default"/>
+      </w:rPr>
+    </w:lvl>
+    <w:lvl w:ilvl="1" w:tplc="0C0A0003" w:tentative="1">
+      <w:start w:val="1"/>
+      <w:numFmt w:val="bullet"/>
+      <w:lvlText w:val="o"/>
+      <w:lvlJc w:val="left"/>
+      <w:pPr>
+        <w:ind w:left="1440" w:hanging="360"/>
+      </w:pPr>
+      <w:rPr>
+        <w:rFonts w:ascii="Courier New" w:hAnsi="Courier New" w:cs="Courier New" w:hint="default"/>
+      </w:rPr>
+    </w:lvl>
+    <w:lvl w:ilvl="2" w:tplc="0C0A0005" w:tentative="1">
+      <w:start w:val="1"/>
+      <w:numFmt w:val="bullet"/>
+      <w:lvlText w:val=""/>
+      <w:lvlJc w:val="left"/>
+      <w:pPr>
+        <w:ind w:left="2160" w:hanging="360"/>
+      </w:pPr>
+      <w:rPr>
+        <w:rFonts w:ascii="Wingdings" w:hAnsi="Wingdings" w:hint="default"/>
+      </w:rPr>
+    </w:lvl>
+    <w:lvl w:ilvl="3" w:tplc="0C0A0001" w:tentative="1">
+      <w:start w:val="1"/>
+      <w:numFmt w:val="bullet"/>
+      <w:lvlText w:val=""/>
+      <w:lvlJc w:val="left"/>
+      <w:pPr>
+        <w:ind w:left="2880" w:hanging="360"/>
+      </w:pPr>
+      <w:rPr>
+        <w:rFonts w:ascii="Symbol" w:hAnsi="Symbol" w:hint="default"/>
+      </w:rPr>
+    </w:lvl>
+    <w:lvl w:ilvl="4" w:tplc="0C0A0003" w:tentative="1">
+      <w:start w:val="1"/>
+      <w:numFmt w:val="bullet"/>
+      <w:lvlText w:val="o"/>
+      <w:lvlJc w:val="left"/>
+      <w:pPr>
+        <w:ind w:left="3600" w:hanging="360"/>
+      </w:pPr>
+      <w:rPr>
+        <w:rFonts w:ascii="Courier New" w:hAnsi="Courier New" w:cs="Courier New" w:hint="default"/>
+      </w:rPr>
+    </w:lvl>
+    <w:lvl w:ilvl="5" w:tplc="0C0A0005" w:tentative="1">
+      <w:start w:val="1"/>
+      <w:numFmt w:val="bullet"/>
+      <w:lvlText w:val=""/>
+      <w:lvlJc w:val="left"/>
+      <w:pPr>
+        <w:ind w:left="4320" w:hanging="360"/>
+      </w:pPr>
+      <w:rPr>
+        <w:rFonts w:ascii="Wingdings" w:hAnsi="Wingdings" w:hint="default"/>
+      </w:rPr>
+    </w:lvl>
+    <w:lvl w:ilvl="6" w:tplc="0C0A0001" w:tentative="1">
+      <w:start w:val="1"/>
+      <w:numFmt w:val="bullet"/>
+      <w:lvlText w:val=""/>
+      <w:lvlJc w:val="left"/>
+      <w:pPr>
+        <w:ind w:left="5040" w:hanging="360"/>
+      </w:pPr>
+      <w:rPr>
+        <w:rFonts w:ascii="Symbol" w:hAnsi="Symbol" w:hint="default"/>
+      </w:rPr>
+    </w:lvl>
+    <w:lvl w:ilvl="7" w:tplc="0C0A0003" w:tentative="1">
+      <w:start w:val="1"/>
+      <w:numFmt w:val="bullet"/>
+      <w:lvlText w:val="o"/>
+      <w:lvlJc w:val="left"/>
+      <w:pPr>
+        <w:ind w:left="5760" w:hanging="360"/>
+      </w:pPr>
+      <w:rPr>
+        <w:rFonts w:ascii="Courier New" w:hAnsi="Courier New" w:cs="Courier New" w:hint="default"/>
+      </w:rPr>
+    </w:lvl>
+    <w:lvl w:ilvl="8" w:tplc="0C0A0005" w:tentative="1">
+      <w:start w:val="1"/>
+      <w:numFmt w:val="bullet"/>
+      <w:lvlText w:val=""/>
+      <w:lvlJc w:val="left"/>
+      <w:pPr>
+        <w:ind w:left="6480" w:hanging="360"/>
+      </w:pPr>
+      <w:rPr>
+        <w:rFonts w:ascii="Wingdings" w:hAnsi="Wingdings" w:hint="default"/>
+      </w:rPr>
+    </w:lvl>
+  </w:abstractNum>
+  <w:abstractNum w:abstractNumId="26" w15:restartNumberingAfterBreak="0">
     <w:nsid w:val="351F15A3"/>
     <w:multiLevelType w:val="hybridMultilevel"/>
     <w:tmpl w:val="9E68829C"/>
@@ -49641,7 +50100,7 @@
       </w:rPr>
     </w:lvl>
   </w:abstractNum>
-  <w:abstractNum w:abstractNumId="26" w15:restartNumberingAfterBreak="0">
+  <w:abstractNum w:abstractNumId="27" w15:restartNumberingAfterBreak="0">
     <w:nsid w:val="369106A5"/>
     <w:multiLevelType w:val="hybridMultilevel"/>
     <w:tmpl w:val="1EB67A18"/>
@@ -49754,7 +50213,7 @@
       </w:rPr>
     </w:lvl>
   </w:abstractNum>
-  <w:abstractNum w:abstractNumId="27" w15:restartNumberingAfterBreak="0">
+  <w:abstractNum w:abstractNumId="28" w15:restartNumberingAfterBreak="0">
     <w:nsid w:val="376020E1"/>
     <w:multiLevelType w:val="hybridMultilevel"/>
     <w:tmpl w:val="24F410FC"/>
@@ -49867,7 +50326,7 @@
       </w:rPr>
     </w:lvl>
   </w:abstractNum>
-  <w:abstractNum w:abstractNumId="28" w15:restartNumberingAfterBreak="0">
+  <w:abstractNum w:abstractNumId="29" w15:restartNumberingAfterBreak="0">
     <w:nsid w:val="395D7257"/>
     <w:multiLevelType w:val="hybridMultilevel"/>
     <w:tmpl w:val="8DA2E180"/>
@@ -49980,7 +50439,7 @@
       </w:rPr>
     </w:lvl>
   </w:abstractNum>
-  <w:abstractNum w:abstractNumId="29" w15:restartNumberingAfterBreak="0">
+  <w:abstractNum w:abstractNumId="30" w15:restartNumberingAfterBreak="0">
     <w:nsid w:val="39DB41A8"/>
     <w:multiLevelType w:val="hybridMultilevel"/>
     <w:tmpl w:val="F24AC852"/>
@@ -50093,7 +50552,7 @@
       </w:rPr>
     </w:lvl>
   </w:abstractNum>
-  <w:abstractNum w:abstractNumId="30" w15:restartNumberingAfterBreak="0">
+  <w:abstractNum w:abstractNumId="31" w15:restartNumberingAfterBreak="0">
     <w:nsid w:val="3B8760DD"/>
     <w:multiLevelType w:val="hybridMultilevel"/>
     <w:tmpl w:val="8CBC8A0C"/>
@@ -50206,7 +50665,7 @@
       </w:rPr>
     </w:lvl>
   </w:abstractNum>
-  <w:abstractNum w:abstractNumId="31" w15:restartNumberingAfterBreak="0">
+  <w:abstractNum w:abstractNumId="32" w15:restartNumberingAfterBreak="0">
     <w:nsid w:val="3BD401BC"/>
     <w:multiLevelType w:val="hybridMultilevel"/>
     <w:tmpl w:val="67F0E6E6"/>
@@ -50319,7 +50778,7 @@
       </w:rPr>
     </w:lvl>
   </w:abstractNum>
-  <w:abstractNum w:abstractNumId="32" w15:restartNumberingAfterBreak="0">
+  <w:abstractNum w:abstractNumId="33" w15:restartNumberingAfterBreak="0">
     <w:nsid w:val="401E1035"/>
     <w:multiLevelType w:val="hybridMultilevel"/>
     <w:tmpl w:val="FF949234"/>
@@ -50432,7 +50891,206 @@
       </w:rPr>
     </w:lvl>
   </w:abstractNum>
-  <w:abstractNum w:abstractNumId="33" w15:restartNumberingAfterBreak="0">
+  <w:abstractNum w:abstractNumId="34" w15:restartNumberingAfterBreak="0">
+    <w:nsid w:val="42003EC8"/>
+    <w:multiLevelType w:val="hybridMultilevel"/>
+    <w:tmpl w:val="8B70ED00"/>
+    <w:lvl w:ilvl="0" w:tplc="0C0A0001">
+      <w:start w:val="1"/>
+      <w:numFmt w:val="bullet"/>
+      <w:lvlText w:val=""/>
+      <w:lvlJc w:val="left"/>
+      <w:pPr>
+        <w:ind w:left="720" w:hanging="360"/>
+      </w:pPr>
+      <w:rPr>
+        <w:rFonts w:ascii="Symbol" w:hAnsi="Symbol" w:hint="default"/>
+      </w:rPr>
+    </w:lvl>
+    <w:lvl w:ilvl="1" w:tplc="0C0A0003" w:tentative="1">
+      <w:start w:val="1"/>
+      <w:numFmt w:val="bullet"/>
+      <w:lvlText w:val="o"/>
+      <w:lvlJc w:val="left"/>
+      <w:pPr>
+        <w:ind w:left="1440" w:hanging="360"/>
+      </w:pPr>
+      <w:rPr>
+        <w:rFonts w:ascii="Courier New" w:hAnsi="Courier New" w:cs="Courier New" w:hint="default"/>
+      </w:rPr>
+    </w:lvl>
+    <w:lvl w:ilvl="2" w:tplc="0C0A0005" w:tentative="1">
+      <w:start w:val="1"/>
+      <w:numFmt w:val="bullet"/>
+      <w:lvlText w:val=""/>
+      <w:lvlJc w:val="left"/>
+      <w:pPr>
+        <w:ind w:left="2160" w:hanging="360"/>
+      </w:pPr>
+      <w:rPr>
+        <w:rFonts w:ascii="Wingdings" w:hAnsi="Wingdings" w:hint="default"/>
+      </w:rPr>
+    </w:lvl>
+    <w:lvl w:ilvl="3" w:tplc="0C0A0001" w:tentative="1">
+      <w:start w:val="1"/>
+      <w:numFmt w:val="bullet"/>
+      <w:lvlText w:val=""/>
+      <w:lvlJc w:val="left"/>
+      <w:pPr>
+        <w:ind w:left="2880" w:hanging="360"/>
+      </w:pPr>
+      <w:rPr>
+        <w:rFonts w:ascii="Symbol" w:hAnsi="Symbol" w:hint="default"/>
+      </w:rPr>
+    </w:lvl>
+    <w:lvl w:ilvl="4" w:tplc="0C0A0003" w:tentative="1">
+      <w:start w:val="1"/>
+      <w:numFmt w:val="bullet"/>
+      <w:lvlText w:val="o"/>
+      <w:lvlJc w:val="left"/>
+      <w:pPr>
+        <w:ind w:left="3600" w:hanging="360"/>
+      </w:pPr>
+      <w:rPr>
+        <w:rFonts w:ascii="Courier New" w:hAnsi="Courier New" w:cs="Courier New" w:hint="default"/>
+      </w:rPr>
+    </w:lvl>
+    <w:lvl w:ilvl="5" w:tplc="0C0A0005" w:tentative="1">
+      <w:start w:val="1"/>
+      <w:numFmt w:val="bullet"/>
+      <w:lvlText w:val=""/>
+      <w:lvlJc w:val="left"/>
+      <w:pPr>
+        <w:ind w:left="4320" w:hanging="360"/>
+      </w:pPr>
+      <w:rPr>
+        <w:rFonts w:ascii="Wingdings" w:hAnsi="Wingdings" w:hint="default"/>
+      </w:rPr>
+    </w:lvl>
+    <w:lvl w:ilvl="6" w:tplc="0C0A0001" w:tentative="1">
+      <w:start w:val="1"/>
+      <w:numFmt w:val="bullet"/>
+      <w:lvlText w:val=""/>
+      <w:lvlJc w:val="left"/>
+      <w:pPr>
+        <w:ind w:left="5040" w:hanging="360"/>
+      </w:pPr>
+      <w:rPr>
+        <w:rFonts w:ascii="Symbol" w:hAnsi="Symbol" w:hint="default"/>
+      </w:rPr>
+    </w:lvl>
+    <w:lvl w:ilvl="7" w:tplc="0C0A0003" w:tentative="1">
+      <w:start w:val="1"/>
+      <w:numFmt w:val="bullet"/>
+      <w:lvlText w:val="o"/>
+      <w:lvlJc w:val="left"/>
+      <w:pPr>
+        <w:ind w:left="5760" w:hanging="360"/>
+      </w:pPr>
+      <w:rPr>
+        <w:rFonts w:ascii="Courier New" w:hAnsi="Courier New" w:cs="Courier New" w:hint="default"/>
+      </w:rPr>
+    </w:lvl>
+    <w:lvl w:ilvl="8" w:tplc="0C0A0005" w:tentative="1">
+      <w:start w:val="1"/>
+      <w:numFmt w:val="bullet"/>
+      <w:lvlText w:val=""/>
+      <w:lvlJc w:val="left"/>
+      <w:pPr>
+        <w:ind w:left="6480" w:hanging="360"/>
+      </w:pPr>
+      <w:rPr>
+        <w:rFonts w:ascii="Wingdings" w:hAnsi="Wingdings" w:hint="default"/>
+      </w:rPr>
+    </w:lvl>
+  </w:abstractNum>
+  <w:abstractNum w:abstractNumId="35" w15:restartNumberingAfterBreak="0">
+    <w:nsid w:val="42EC1C32"/>
+    <w:multiLevelType w:val="hybridMultilevel"/>
+    <w:tmpl w:val="C220BBAC"/>
+    <w:lvl w:ilvl="0" w:tplc="0C0A000F">
+      <w:start w:val="1"/>
+      <w:numFmt w:val="decimal"/>
+      <w:lvlText w:val="%1."/>
+      <w:lvlJc w:val="left"/>
+      <w:pPr>
+        <w:ind w:left="720" w:hanging="360"/>
+      </w:pPr>
+    </w:lvl>
+    <w:lvl w:ilvl="1" w:tplc="0C0A0019" w:tentative="1">
+      <w:start w:val="1"/>
+      <w:numFmt w:val="lowerLetter"/>
+      <w:lvlText w:val="%2."/>
+      <w:lvlJc w:val="left"/>
+      <w:pPr>
+        <w:ind w:left="1440" w:hanging="360"/>
+      </w:pPr>
+    </w:lvl>
+    <w:lvl w:ilvl="2" w:tplc="0C0A001B" w:tentative="1">
+      <w:start w:val="1"/>
+      <w:numFmt w:val="lowerRoman"/>
+      <w:lvlText w:val="%3."/>
+      <w:lvlJc w:val="right"/>
+      <w:pPr>
+        <w:ind w:left="2160" w:hanging="180"/>
+      </w:pPr>
+    </w:lvl>
+    <w:lvl w:ilvl="3" w:tplc="0C0A000F" w:tentative="1">
+      <w:start w:val="1"/>
+      <w:numFmt w:val="decimal"/>
+      <w:lvlText w:val="%4."/>
+      <w:lvlJc w:val="left"/>
+      <w:pPr>
+        <w:ind w:left="2880" w:hanging="360"/>
+      </w:pPr>
+    </w:lvl>
+    <w:lvl w:ilvl="4" w:tplc="0C0A0019" w:tentative="1">
+      <w:start w:val="1"/>
+      <w:numFmt w:val="lowerLetter"/>
+      <w:lvlText w:val="%5."/>
+      <w:lvlJc w:val="left"/>
+      <w:pPr>
+        <w:ind w:left="3600" w:hanging="360"/>
+      </w:pPr>
+    </w:lvl>
+    <w:lvl w:ilvl="5" w:tplc="0C0A001B" w:tentative="1">
+      <w:start w:val="1"/>
+      <w:numFmt w:val="lowerRoman"/>
+      <w:lvlText w:val="%6."/>
+      <w:lvlJc w:val="right"/>
+      <w:pPr>
+        <w:ind w:left="4320" w:hanging="180"/>
+      </w:pPr>
+    </w:lvl>
+    <w:lvl w:ilvl="6" w:tplc="0C0A000F" w:tentative="1">
+      <w:start w:val="1"/>
+      <w:numFmt w:val="decimal"/>
+      <w:lvlText w:val="%7."/>
+      <w:lvlJc w:val="left"/>
+      <w:pPr>
+        <w:ind w:left="5040" w:hanging="360"/>
+      </w:pPr>
+    </w:lvl>
+    <w:lvl w:ilvl="7" w:tplc="0C0A0019" w:tentative="1">
+      <w:start w:val="1"/>
+      <w:numFmt w:val="lowerLetter"/>
+      <w:lvlText w:val="%8."/>
+      <w:lvlJc w:val="left"/>
+      <w:pPr>
+        <w:ind w:left="5760" w:hanging="360"/>
+      </w:pPr>
+    </w:lvl>
+    <w:lvl w:ilvl="8" w:tplc="0C0A001B" w:tentative="1">
+      <w:start w:val="1"/>
+      <w:numFmt w:val="lowerRoman"/>
+      <w:lvlText w:val="%9."/>
+      <w:lvlJc w:val="right"/>
+      <w:pPr>
+        <w:ind w:left="6480" w:hanging="180"/>
+      </w:pPr>
+    </w:lvl>
+  </w:abstractNum>
+  <w:abstractNum w:abstractNumId="36" w15:restartNumberingAfterBreak="0">
     <w:nsid w:val="443609A2"/>
     <w:multiLevelType w:val="hybridMultilevel"/>
     <w:tmpl w:val="5096FFCC"/>
@@ -50521,7 +51179,7 @@
       </w:pPr>
     </w:lvl>
   </w:abstractNum>
-  <w:abstractNum w:abstractNumId="34" w15:restartNumberingAfterBreak="0">
+  <w:abstractNum w:abstractNumId="37" w15:restartNumberingAfterBreak="0">
     <w:nsid w:val="455B784A"/>
     <w:multiLevelType w:val="hybridMultilevel"/>
     <w:tmpl w:val="15AE2D70"/>
@@ -50634,7 +51292,7 @@
       </w:rPr>
     </w:lvl>
   </w:abstractNum>
-  <w:abstractNum w:abstractNumId="35" w15:restartNumberingAfterBreak="0">
+  <w:abstractNum w:abstractNumId="38" w15:restartNumberingAfterBreak="0">
     <w:nsid w:val="4C063E23"/>
     <w:multiLevelType w:val="hybridMultilevel"/>
     <w:tmpl w:val="EA044470"/>
@@ -50747,7 +51405,7 @@
       </w:rPr>
     </w:lvl>
   </w:abstractNum>
-  <w:abstractNum w:abstractNumId="36" w15:restartNumberingAfterBreak="0">
+  <w:abstractNum w:abstractNumId="39" w15:restartNumberingAfterBreak="0">
     <w:nsid w:val="4DB15439"/>
     <w:multiLevelType w:val="hybridMultilevel"/>
     <w:tmpl w:val="BCA46294"/>
@@ -50860,7 +51518,7 @@
       </w:rPr>
     </w:lvl>
   </w:abstractNum>
-  <w:abstractNum w:abstractNumId="37" w15:restartNumberingAfterBreak="0">
+  <w:abstractNum w:abstractNumId="40" w15:restartNumberingAfterBreak="0">
     <w:nsid w:val="545E5BFC"/>
     <w:multiLevelType w:val="hybridMultilevel"/>
     <w:tmpl w:val="4D2E31D2"/>
@@ -50973,7 +51631,7 @@
       </w:rPr>
     </w:lvl>
   </w:abstractNum>
-  <w:abstractNum w:abstractNumId="38" w15:restartNumberingAfterBreak="0">
+  <w:abstractNum w:abstractNumId="41" w15:restartNumberingAfterBreak="0">
     <w:nsid w:val="55DC224C"/>
     <w:multiLevelType w:val="hybridMultilevel"/>
     <w:tmpl w:val="FCC4A4A6"/>
@@ -51086,7 +51744,7 @@
       </w:rPr>
     </w:lvl>
   </w:abstractNum>
-  <w:abstractNum w:abstractNumId="39" w15:restartNumberingAfterBreak="0">
+  <w:abstractNum w:abstractNumId="42" w15:restartNumberingAfterBreak="0">
     <w:nsid w:val="56280A8B"/>
     <w:multiLevelType w:val="multilevel"/>
     <w:tmpl w:val="85D240F2"/>
@@ -51184,7 +51842,7 @@
       </w:pPr>
     </w:lvl>
   </w:abstractNum>
-  <w:abstractNum w:abstractNumId="40" w15:restartNumberingAfterBreak="0">
+  <w:abstractNum w:abstractNumId="43" w15:restartNumberingAfterBreak="0">
     <w:nsid w:val="56485D03"/>
     <w:multiLevelType w:val="hybridMultilevel"/>
     <w:tmpl w:val="2AFEE0E0"/>
@@ -51297,17 +51955,17 @@
       </w:rPr>
     </w:lvl>
   </w:abstractNum>
-  <w:abstractNum w:abstractNumId="41" w15:restartNumberingAfterBreak="0">
-    <w:nsid w:val="56F53E32"/>
+  <w:abstractNum w:abstractNumId="44" w15:restartNumberingAfterBreak="0">
+    <w:nsid w:val="56F25B1C"/>
     <w:multiLevelType w:val="hybridMultilevel"/>
-    <w:tmpl w:val="B066C2F4"/>
+    <w:tmpl w:val="1682D6A0"/>
     <w:lvl w:ilvl="0" w:tplc="0C0A0001">
       <w:start w:val="1"/>
       <w:numFmt w:val="bullet"/>
       <w:lvlText w:val=""/>
       <w:lvlJc w:val="left"/>
       <w:pPr>
-        <w:ind w:left="360" w:hanging="360"/>
+        <w:ind w:left="720" w:hanging="360"/>
       </w:pPr>
       <w:rPr>
         <w:rFonts w:ascii="Symbol" w:hAnsi="Symbol" w:hint="default"/>
@@ -51319,7 +51977,7 @@
       <w:lvlText w:val="o"/>
       <w:lvlJc w:val="left"/>
       <w:pPr>
-        <w:ind w:left="1080" w:hanging="360"/>
+        <w:ind w:left="1440" w:hanging="360"/>
       </w:pPr>
       <w:rPr>
         <w:rFonts w:ascii="Courier New" w:hAnsi="Courier New" w:cs="Courier New" w:hint="default"/>
@@ -51331,7 +51989,7 @@
       <w:lvlText w:val=""/>
       <w:lvlJc w:val="left"/>
       <w:pPr>
-        <w:ind w:left="1800" w:hanging="360"/>
+        <w:ind w:left="2160" w:hanging="360"/>
       </w:pPr>
       <w:rPr>
         <w:rFonts w:ascii="Wingdings" w:hAnsi="Wingdings" w:hint="default"/>
@@ -51343,7 +52001,7 @@
       <w:lvlText w:val=""/>
       <w:lvlJc w:val="left"/>
       <w:pPr>
-        <w:ind w:left="2520" w:hanging="360"/>
+        <w:ind w:left="2880" w:hanging="360"/>
       </w:pPr>
       <w:rPr>
         <w:rFonts w:ascii="Symbol" w:hAnsi="Symbol" w:hint="default"/>
@@ -51355,7 +52013,7 @@
       <w:lvlText w:val="o"/>
       <w:lvlJc w:val="left"/>
       <w:pPr>
-        <w:ind w:left="3240" w:hanging="360"/>
+        <w:ind w:left="3600" w:hanging="360"/>
       </w:pPr>
       <w:rPr>
         <w:rFonts w:ascii="Courier New" w:hAnsi="Courier New" w:cs="Courier New" w:hint="default"/>
@@ -51367,7 +52025,7 @@
       <w:lvlText w:val=""/>
       <w:lvlJc w:val="left"/>
       <w:pPr>
-        <w:ind w:left="3960" w:hanging="360"/>
+        <w:ind w:left="4320" w:hanging="360"/>
       </w:pPr>
       <w:rPr>
         <w:rFonts w:ascii="Wingdings" w:hAnsi="Wingdings" w:hint="default"/>
@@ -51379,7 +52037,7 @@
       <w:lvlText w:val=""/>
       <w:lvlJc w:val="left"/>
       <w:pPr>
-        <w:ind w:left="4680" w:hanging="360"/>
+        <w:ind w:left="5040" w:hanging="360"/>
       </w:pPr>
       <w:rPr>
         <w:rFonts w:ascii="Symbol" w:hAnsi="Symbol" w:hint="default"/>
@@ -51391,7 +52049,7 @@
       <w:lvlText w:val="o"/>
       <w:lvlJc w:val="left"/>
       <w:pPr>
-        <w:ind w:left="5400" w:hanging="360"/>
+        <w:ind w:left="5760" w:hanging="360"/>
       </w:pPr>
       <w:rPr>
         <w:rFonts w:ascii="Courier New" w:hAnsi="Courier New" w:cs="Courier New" w:hint="default"/>
@@ -51403,17 +52061,17 @@
       <w:lvlText w:val=""/>
       <w:lvlJc w:val="left"/>
       <w:pPr>
-        <w:ind w:left="6120" w:hanging="360"/>
+        <w:ind w:left="6480" w:hanging="360"/>
       </w:pPr>
       <w:rPr>
         <w:rFonts w:ascii="Wingdings" w:hAnsi="Wingdings" w:hint="default"/>
       </w:rPr>
     </w:lvl>
   </w:abstractNum>
-  <w:abstractNum w:abstractNumId="42" w15:restartNumberingAfterBreak="0">
-    <w:nsid w:val="58306188"/>
+  <w:abstractNum w:abstractNumId="45" w15:restartNumberingAfterBreak="0">
+    <w:nsid w:val="56F53E32"/>
     <w:multiLevelType w:val="hybridMultilevel"/>
-    <w:tmpl w:val="EAEABD30"/>
+    <w:tmpl w:val="B066C2F4"/>
     <w:lvl w:ilvl="0" w:tplc="0C0A0001">
       <w:start w:val="1"/>
       <w:numFmt w:val="bullet"/>
@@ -51523,7 +52181,120 @@
       </w:rPr>
     </w:lvl>
   </w:abstractNum>
-  <w:abstractNum w:abstractNumId="43" w15:restartNumberingAfterBreak="0">
+  <w:abstractNum w:abstractNumId="46" w15:restartNumberingAfterBreak="0">
+    <w:nsid w:val="58306188"/>
+    <w:multiLevelType w:val="hybridMultilevel"/>
+    <w:tmpl w:val="EAEABD30"/>
+    <w:lvl w:ilvl="0" w:tplc="0C0A0001">
+      <w:start w:val="1"/>
+      <w:numFmt w:val="bullet"/>
+      <w:lvlText w:val=""/>
+      <w:lvlJc w:val="left"/>
+      <w:pPr>
+        <w:ind w:left="360" w:hanging="360"/>
+      </w:pPr>
+      <w:rPr>
+        <w:rFonts w:ascii="Symbol" w:hAnsi="Symbol" w:hint="default"/>
+      </w:rPr>
+    </w:lvl>
+    <w:lvl w:ilvl="1" w:tplc="0C0A0003" w:tentative="1">
+      <w:start w:val="1"/>
+      <w:numFmt w:val="bullet"/>
+      <w:lvlText w:val="o"/>
+      <w:lvlJc w:val="left"/>
+      <w:pPr>
+        <w:ind w:left="1080" w:hanging="360"/>
+      </w:pPr>
+      <w:rPr>
+        <w:rFonts w:ascii="Courier New" w:hAnsi="Courier New" w:cs="Courier New" w:hint="default"/>
+      </w:rPr>
+    </w:lvl>
+    <w:lvl w:ilvl="2" w:tplc="0C0A0005" w:tentative="1">
+      <w:start w:val="1"/>
+      <w:numFmt w:val="bullet"/>
+      <w:lvlText w:val=""/>
+      <w:lvlJc w:val="left"/>
+      <w:pPr>
+        <w:ind w:left="1800" w:hanging="360"/>
+      </w:pPr>
+      <w:rPr>
+        <w:rFonts w:ascii="Wingdings" w:hAnsi="Wingdings" w:hint="default"/>
+      </w:rPr>
+    </w:lvl>
+    <w:lvl w:ilvl="3" w:tplc="0C0A0001" w:tentative="1">
+      <w:start w:val="1"/>
+      <w:numFmt w:val="bullet"/>
+      <w:lvlText w:val=""/>
+      <w:lvlJc w:val="left"/>
+      <w:pPr>
+        <w:ind w:left="2520" w:hanging="360"/>
+      </w:pPr>
+      <w:rPr>
+        <w:rFonts w:ascii="Symbol" w:hAnsi="Symbol" w:hint="default"/>
+      </w:rPr>
+    </w:lvl>
+    <w:lvl w:ilvl="4" w:tplc="0C0A0003" w:tentative="1">
+      <w:start w:val="1"/>
+      <w:numFmt w:val="bullet"/>
+      <w:lvlText w:val="o"/>
+      <w:lvlJc w:val="left"/>
+      <w:pPr>
+        <w:ind w:left="3240" w:hanging="360"/>
+      </w:pPr>
+      <w:rPr>
+        <w:rFonts w:ascii="Courier New" w:hAnsi="Courier New" w:cs="Courier New" w:hint="default"/>
+      </w:rPr>
+    </w:lvl>
+    <w:lvl w:ilvl="5" w:tplc="0C0A0005" w:tentative="1">
+      <w:start w:val="1"/>
+      <w:numFmt w:val="bullet"/>
+      <w:lvlText w:val=""/>
+      <w:lvlJc w:val="left"/>
+      <w:pPr>
+        <w:ind w:left="3960" w:hanging="360"/>
+      </w:pPr>
+      <w:rPr>
+        <w:rFonts w:ascii="Wingdings" w:hAnsi="Wingdings" w:hint="default"/>
+      </w:rPr>
+    </w:lvl>
+    <w:lvl w:ilvl="6" w:tplc="0C0A0001" w:tentative="1">
+      <w:start w:val="1"/>
+      <w:numFmt w:val="bullet"/>
+      <w:lvlText w:val=""/>
+      <w:lvlJc w:val="left"/>
+      <w:pPr>
+        <w:ind w:left="4680" w:hanging="360"/>
+      </w:pPr>
+      <w:rPr>
+        <w:rFonts w:ascii="Symbol" w:hAnsi="Symbol" w:hint="default"/>
+      </w:rPr>
+    </w:lvl>
+    <w:lvl w:ilvl="7" w:tplc="0C0A0003" w:tentative="1">
+      <w:start w:val="1"/>
+      <w:numFmt w:val="bullet"/>
+      <w:lvlText w:val="o"/>
+      <w:lvlJc w:val="left"/>
+      <w:pPr>
+        <w:ind w:left="5400" w:hanging="360"/>
+      </w:pPr>
+      <w:rPr>
+        <w:rFonts w:ascii="Courier New" w:hAnsi="Courier New" w:cs="Courier New" w:hint="default"/>
+      </w:rPr>
+    </w:lvl>
+    <w:lvl w:ilvl="8" w:tplc="0C0A0005" w:tentative="1">
+      <w:start w:val="1"/>
+      <w:numFmt w:val="bullet"/>
+      <w:lvlText w:val=""/>
+      <w:lvlJc w:val="left"/>
+      <w:pPr>
+        <w:ind w:left="6120" w:hanging="360"/>
+      </w:pPr>
+      <w:rPr>
+        <w:rFonts w:ascii="Wingdings" w:hAnsi="Wingdings" w:hint="default"/>
+      </w:rPr>
+    </w:lvl>
+  </w:abstractNum>
+  <w:abstractNum w:abstractNumId="47" w15:restartNumberingAfterBreak="0">
     <w:nsid w:val="5AE41E37"/>
     <w:multiLevelType w:val="hybridMultilevel"/>
     <w:tmpl w:val="5096FFCC"/>
@@ -51612,7 +52383,7 @@
       </w:pPr>
     </w:lvl>
   </w:abstractNum>
-  <w:abstractNum w:abstractNumId="44" w15:restartNumberingAfterBreak="0">
+  <w:abstractNum w:abstractNumId="48" w15:restartNumberingAfterBreak="0">
     <w:nsid w:val="62BF7A66"/>
     <w:multiLevelType w:val="hybridMultilevel"/>
     <w:tmpl w:val="F44CCA04"/>
@@ -51725,7 +52496,7 @@
       </w:rPr>
     </w:lvl>
   </w:abstractNum>
-  <w:abstractNum w:abstractNumId="45" w15:restartNumberingAfterBreak="0">
+  <w:abstractNum w:abstractNumId="49" w15:restartNumberingAfterBreak="0">
     <w:nsid w:val="6B295D5D"/>
     <w:multiLevelType w:val="hybridMultilevel"/>
     <w:tmpl w:val="FFA4DC4C"/>
@@ -51811,7 +52582,7 @@
       </w:pPr>
     </w:lvl>
   </w:abstractNum>
-  <w:abstractNum w:abstractNumId="46" w15:restartNumberingAfterBreak="0">
+  <w:abstractNum w:abstractNumId="50" w15:restartNumberingAfterBreak="0">
     <w:nsid w:val="6C6D5E39"/>
     <w:multiLevelType w:val="hybridMultilevel"/>
     <w:tmpl w:val="0A2C7D58"/>
@@ -51924,7 +52695,7 @@
       </w:rPr>
     </w:lvl>
   </w:abstractNum>
-  <w:abstractNum w:abstractNumId="47" w15:restartNumberingAfterBreak="0">
+  <w:abstractNum w:abstractNumId="51" w15:restartNumberingAfterBreak="0">
     <w:nsid w:val="71290AF5"/>
     <w:multiLevelType w:val="hybridMultilevel"/>
     <w:tmpl w:val="FE849ED6"/>
@@ -52037,7 +52808,7 @@
       </w:rPr>
     </w:lvl>
   </w:abstractNum>
-  <w:abstractNum w:abstractNumId="48" w15:restartNumberingAfterBreak="0">
+  <w:abstractNum w:abstractNumId="52" w15:restartNumberingAfterBreak="0">
     <w:nsid w:val="7226737B"/>
     <w:multiLevelType w:val="hybridMultilevel"/>
     <w:tmpl w:val="EEFCE658"/>
@@ -52150,7 +52921,7 @@
       </w:rPr>
     </w:lvl>
   </w:abstractNum>
-  <w:abstractNum w:abstractNumId="49" w15:restartNumberingAfterBreak="0">
+  <w:abstractNum w:abstractNumId="53" w15:restartNumberingAfterBreak="0">
     <w:nsid w:val="754B1BED"/>
     <w:multiLevelType w:val="hybridMultilevel"/>
     <w:tmpl w:val="F482B678"/>
@@ -52263,7 +53034,7 @@
       </w:rPr>
     </w:lvl>
   </w:abstractNum>
-  <w:abstractNum w:abstractNumId="50" w15:restartNumberingAfterBreak="0">
+  <w:abstractNum w:abstractNumId="54" w15:restartNumberingAfterBreak="0">
     <w:nsid w:val="77F7110B"/>
     <w:multiLevelType w:val="hybridMultilevel"/>
     <w:tmpl w:val="29FE4600"/>
@@ -52376,7 +53147,7 @@
       </w:rPr>
     </w:lvl>
   </w:abstractNum>
-  <w:abstractNum w:abstractNumId="51" w15:restartNumberingAfterBreak="0">
+  <w:abstractNum w:abstractNumId="55" w15:restartNumberingAfterBreak="0">
     <w:nsid w:val="78F40D75"/>
     <w:multiLevelType w:val="hybridMultilevel"/>
     <w:tmpl w:val="E4A8B89E"/>
@@ -52489,7 +53260,7 @@
       </w:rPr>
     </w:lvl>
   </w:abstractNum>
-  <w:abstractNum w:abstractNumId="52" w15:restartNumberingAfterBreak="0">
+  <w:abstractNum w:abstractNumId="56" w15:restartNumberingAfterBreak="0">
     <w:nsid w:val="790C0E77"/>
     <w:multiLevelType w:val="hybridMultilevel"/>
     <w:tmpl w:val="3C584F8C"/>
@@ -52603,7 +53374,7 @@
     </w:lvl>
   </w:abstractNum>
   <w:num w:numId="1">
-    <w:abstractNumId w:val="39"/>
+    <w:abstractNumId w:val="42"/>
   </w:num>
   <w:num w:numId="2">
     <w:abstractNumId w:val="6"/>
@@ -52612,13 +53383,13 @@
     <w:abstractNumId w:val="17"/>
   </w:num>
   <w:num w:numId="4">
-    <w:abstractNumId w:val="38"/>
+    <w:abstractNumId w:val="41"/>
   </w:num>
   <w:num w:numId="5">
     <w:abstractNumId w:val="14"/>
   </w:num>
   <w:num w:numId="6">
-    <w:abstractNumId w:val="42"/>
+    <w:abstractNumId w:val="46"/>
   </w:num>
   <w:num w:numId="7">
     <w:abstractNumId w:val="1"/>
@@ -52627,7 +53398,7 @@
     <w:abstractNumId w:val="9"/>
   </w:num>
   <w:num w:numId="9">
-    <w:abstractNumId w:val="45"/>
+    <w:abstractNumId w:val="49"/>
   </w:num>
   <w:num w:numId="10">
     <w:abstractNumId w:val="21"/>
@@ -52642,16 +53413,16 @@
     <w:abstractNumId w:val="20"/>
   </w:num>
   <w:num w:numId="14">
-    <w:abstractNumId w:val="35"/>
+    <w:abstractNumId w:val="38"/>
   </w:num>
   <w:num w:numId="15">
     <w:abstractNumId w:val="0"/>
   </w:num>
   <w:num w:numId="16">
-    <w:abstractNumId w:val="41"/>
+    <w:abstractNumId w:val="45"/>
   </w:num>
   <w:num w:numId="17">
-    <w:abstractNumId w:val="34"/>
+    <w:abstractNumId w:val="37"/>
   </w:num>
   <w:num w:numId="18">
     <w:abstractNumId w:val="4"/>
@@ -52660,58 +53431,58 @@
     <w:abstractNumId w:val="11"/>
   </w:num>
   <w:num w:numId="20">
-    <w:abstractNumId w:val="28"/>
+    <w:abstractNumId w:val="29"/>
   </w:num>
   <w:num w:numId="21">
     <w:abstractNumId w:val="2"/>
   </w:num>
   <w:num w:numId="22">
-    <w:abstractNumId w:val="24"/>
+    <w:abstractNumId w:val="25"/>
   </w:num>
   <w:num w:numId="23">
-    <w:abstractNumId w:val="31"/>
+    <w:abstractNumId w:val="32"/>
   </w:num>
   <w:num w:numId="24">
     <w:abstractNumId w:val="8"/>
   </w:num>
   <w:num w:numId="25">
-    <w:abstractNumId w:val="29"/>
+    <w:abstractNumId w:val="30"/>
   </w:num>
   <w:num w:numId="26">
-    <w:abstractNumId w:val="37"/>
+    <w:abstractNumId w:val="40"/>
   </w:num>
   <w:num w:numId="27">
     <w:abstractNumId w:val="22"/>
   </w:num>
   <w:num w:numId="28">
-    <w:abstractNumId w:val="25"/>
+    <w:abstractNumId w:val="26"/>
   </w:num>
   <w:num w:numId="29">
-    <w:abstractNumId w:val="27"/>
+    <w:abstractNumId w:val="28"/>
   </w:num>
   <w:num w:numId="30">
     <w:abstractNumId w:val="23"/>
   </w:num>
   <w:num w:numId="31">
-    <w:abstractNumId w:val="44"/>
+    <w:abstractNumId w:val="48"/>
   </w:num>
   <w:num w:numId="32">
     <w:abstractNumId w:val="16"/>
   </w:num>
   <w:num w:numId="33">
-    <w:abstractNumId w:val="49"/>
+    <w:abstractNumId w:val="53"/>
   </w:num>
   <w:num w:numId="34">
     <w:abstractNumId w:val="5"/>
   </w:num>
   <w:num w:numId="35">
-    <w:abstractNumId w:val="48"/>
+    <w:abstractNumId w:val="52"/>
   </w:num>
   <w:num w:numId="36">
-    <w:abstractNumId w:val="46"/>
+    <w:abstractNumId w:val="50"/>
   </w:num>
   <w:num w:numId="37">
-    <w:abstractNumId w:val="52"/>
+    <w:abstractNumId w:val="56"/>
   </w:num>
   <w:num w:numId="38">
     <w:abstractNumId w:val="10"/>
@@ -52723,43 +53494,55 @@
     <w:abstractNumId w:val="13"/>
   </w:num>
   <w:num w:numId="41">
-    <w:abstractNumId w:val="47"/>
+    <w:abstractNumId w:val="51"/>
   </w:num>
   <w:num w:numId="42">
-    <w:abstractNumId w:val="30"/>
+    <w:abstractNumId w:val="31"/>
   </w:num>
   <w:num w:numId="43">
     <w:abstractNumId w:val="12"/>
   </w:num>
   <w:num w:numId="44">
-    <w:abstractNumId w:val="26"/>
+    <w:abstractNumId w:val="27"/>
   </w:num>
   <w:num w:numId="45">
+    <w:abstractNumId w:val="36"/>
+  </w:num>
+  <w:num w:numId="46">
+    <w:abstractNumId w:val="54"/>
+  </w:num>
+  <w:num w:numId="47">
+    <w:abstractNumId w:val="55"/>
+  </w:num>
+  <w:num w:numId="48">
+    <w:abstractNumId w:val="39"/>
+  </w:num>
+  <w:num w:numId="49">
     <w:abstractNumId w:val="33"/>
   </w:num>
-  <w:num w:numId="46">
-    <w:abstractNumId w:val="50"/>
-  </w:num>
-  <w:num w:numId="47">
-    <w:abstractNumId w:val="51"/>
-  </w:num>
-  <w:num w:numId="48">
-    <w:abstractNumId w:val="36"/>
-  </w:num>
-  <w:num w:numId="49">
-    <w:abstractNumId w:val="32"/>
-  </w:num>
   <w:num w:numId="50">
-    <w:abstractNumId w:val="40"/>
+    <w:abstractNumId w:val="43"/>
   </w:num>
   <w:num w:numId="51">
     <w:abstractNumId w:val="7"/>
   </w:num>
   <w:num w:numId="52">
-    <w:abstractNumId w:val="43"/>
+    <w:abstractNumId w:val="47"/>
   </w:num>
   <w:num w:numId="53">
     <w:abstractNumId w:val="3"/>
+  </w:num>
+  <w:num w:numId="54">
+    <w:abstractNumId w:val="35"/>
+  </w:num>
+  <w:num w:numId="55">
+    <w:abstractNumId w:val="34"/>
+  </w:num>
+  <w:num w:numId="56">
+    <w:abstractNumId w:val="44"/>
+  </w:num>
+  <w:num w:numId="57">
+    <w:abstractNumId w:val="24"/>
   </w:num>
   <w:numIdMacAtCleanup w:val="47"/>
 </w:numbering>
@@ -52937,7 +53720,7 @@
     <w:lsdException w:name="Table Web 2" w:semiHidden="1" w:unhideWhenUsed="1"/>
     <w:lsdException w:name="Table Web 3" w:semiHidden="1" w:unhideWhenUsed="1"/>
     <w:lsdException w:name="Balloon Text" w:semiHidden="1" w:unhideWhenUsed="1"/>
-    <w:lsdException w:name="Table Grid" w:semiHidden="1" w:uiPriority="59" w:unhideWhenUsed="1"/>
+    <w:lsdException w:name="Table Grid" w:uiPriority="59"/>
     <w:lsdException w:name="Table Theme" w:semiHidden="1" w:unhideWhenUsed="1"/>
     <w:lsdException w:name="Placeholder Text" w:semiHidden="1"/>
     <w:lsdException w:name="No Spacing" w:uiPriority="1" w:qFormat="1"/>
@@ -54397,6 +55180,18 @@
       </w:tcPr>
     </w:tblStylePr>
   </w:style>
+  <w:style w:type="character" w:styleId="Mencinsinresolver">
+    <w:name w:val="Unresolved Mention"/>
+    <w:basedOn w:val="Fuentedeprrafopredeter"/>
+    <w:uiPriority w:val="99"/>
+    <w:semiHidden/>
+    <w:unhideWhenUsed/>
+    <w:rsid w:val="003C0892"/>
+    <w:rPr>
+      <w:color w:val="808080"/>
+      <w:shd w:val="clear" w:color="auto" w:fill="E6E6E6"/>
+    </w:rPr>
+  </w:style>
 </w:styles>
 </file>
 
@@ -54946,6 +55741,7 @@
     <w:rsid w:val="00C726AB"/>
     <w:rsid w:val="00C7731F"/>
     <w:rsid w:val="00CE4249"/>
+    <w:rsid w:val="00D05C41"/>
     <w:rsid w:val="00E223FA"/>
     <w:rsid w:val="00E32896"/>
     <w:rsid w:val="00E32E59"/>
@@ -55143,7 +55939,7 @@
     <w:lsdException w:name="Table Web 2" w:semiHidden="1" w:unhideWhenUsed="1"/>
     <w:lsdException w:name="Table Web 3" w:semiHidden="1" w:unhideWhenUsed="1"/>
     <w:lsdException w:name="Balloon Text" w:semiHidden="1" w:unhideWhenUsed="1"/>
-    <w:lsdException w:name="Table Grid" w:semiHidden="1" w:uiPriority="59" w:unhideWhenUsed="1"/>
+    <w:lsdException w:name="Table Grid" w:uiPriority="59"/>
     <w:lsdException w:name="Table Theme" w:semiHidden="1" w:unhideWhenUsed="1"/>
     <w:lsdException w:name="Placeholder Text" w:semiHidden="1"/>
     <w:lsdException w:name="No Spacing" w:uiPriority="1" w:qFormat="1"/>
@@ -55888,7 +56684,7 @@
 </file>
 
 <file path=customXml/itemProps1.xml><?xml version="1.0" encoding="utf-8"?>
-<ds:datastoreItem xmlns:ds="http://schemas.openxmlformats.org/officeDocument/2006/customXml" ds:itemID="{83918468-E2C2-4604-A045-96C040DCE6DC}">
+<ds:datastoreItem xmlns:ds="http://schemas.openxmlformats.org/officeDocument/2006/customXml" ds:itemID="{73FA1C53-1630-4A1F-A927-110F115A68EA}">
   <ds:schemaRefs>
     <ds:schemaRef ds:uri="http://schemas.openxmlformats.org/officeDocument/2006/bibliography"/>
   </ds:schemaRefs>

</xml_diff>